<commit_message>
updating information for run
</commit_message>
<xml_diff>
--- a/recap_template.docx
+++ b/recap_template.docx
@@ -78,6 +78,11 @@
     <w:p>
       <w:pPr>
         <w:spacing w:before="240" w:after="40" w:line="240" w:lineRule="auto"/>
+        <w:rPr>
+          <w:rFonts w:ascii="Georgia" w:eastAsia="Georgia" w:hAnsi="Georgia"/>
+          <w:b/>
+          <w:sz w:val="28"/>
+        </w:rPr>
       </w:pPr>
       <w:r>
         <w:rPr>
@@ -86,6 +91,104 @@
           <w:sz w:val="28"/>
         </w:rPr>
         <w:t>{{MATCHUP1_TEAMS}}</w:t>
+      </w:r>
+    </w:p>
+    <w:p>
+      <w:pPr>
+        <w:spacing w:before="240" w:after="40" w:line="240" w:lineRule="auto"/>
+        <w:rPr>
+          <w:rFonts w:ascii="Georgia" w:eastAsia="Georgia" w:hAnsi="Georgia"/>
+          <w:b/>
+          <w:sz w:val="20"/>
+          <w:szCs w:val="20"/>
+        </w:rPr>
+      </w:pPr>
+      <w:r>
+        <w:rPr>
+          <w:rFonts w:ascii="Georgia" w:eastAsia="Georgia" w:hAnsi="Georgia"/>
+          <w:b/>
+          <w:sz w:val="20"/>
+          <w:szCs w:val="20"/>
+        </w:rPr>
+        <w:t>{{</w:t>
+      </w:r>
+      <w:proofErr w:type="spellStart"/>
+      <w:r>
+        <w:rPr>
+          <w:rFonts w:ascii="Georgia" w:eastAsia="Georgia" w:hAnsi="Georgia"/>
+          <w:b/>
+          <w:sz w:val="20"/>
+          <w:szCs w:val="20"/>
+        </w:rPr>
+        <w:t>MATCHUPi_HOME_LOGO</w:t>
+      </w:r>
+      <w:proofErr w:type="spellEnd"/>
+      <w:r>
+        <w:rPr>
+          <w:rFonts w:ascii="Georgia" w:eastAsia="Georgia" w:hAnsi="Georgia"/>
+          <w:b/>
+          <w:sz w:val="20"/>
+          <w:szCs w:val="20"/>
+        </w:rPr>
+        <w:t>}}</w:t>
+      </w:r>
+    </w:p>
+    <w:p>
+      <w:pPr>
+        <w:spacing w:before="240" w:after="40" w:line="240" w:lineRule="auto"/>
+        <w:rPr>
+          <w:rFonts w:ascii="Georgia" w:eastAsia="Georgia" w:hAnsi="Georgia"/>
+          <w:b/>
+          <w:sz w:val="20"/>
+          <w:szCs w:val="20"/>
+        </w:rPr>
+      </w:pPr>
+      <w:r>
+        <w:rPr>
+          <w:rFonts w:ascii="Georgia" w:eastAsia="Georgia" w:hAnsi="Georgia"/>
+          <w:b/>
+          <w:sz w:val="20"/>
+          <w:szCs w:val="20"/>
+        </w:rPr>
+        <w:t xml:space="preserve">vs. </w:t>
+      </w:r>
+    </w:p>
+    <w:p>
+      <w:pPr>
+        <w:spacing w:before="240" w:after="40" w:line="240" w:lineRule="auto"/>
+        <w:rPr>
+          <w:sz w:val="20"/>
+          <w:szCs w:val="20"/>
+        </w:rPr>
+      </w:pPr>
+      <w:r>
+        <w:rPr>
+          <w:rFonts w:ascii="Georgia" w:eastAsia="Georgia" w:hAnsi="Georgia"/>
+          <w:b/>
+          <w:sz w:val="20"/>
+          <w:szCs w:val="20"/>
+        </w:rPr>
+        <w:t>{{</w:t>
+      </w:r>
+      <w:proofErr w:type="spellStart"/>
+      <w:r>
+        <w:rPr>
+          <w:rFonts w:ascii="Georgia" w:eastAsia="Georgia" w:hAnsi="Georgia"/>
+          <w:b/>
+          <w:sz w:val="20"/>
+          <w:szCs w:val="20"/>
+        </w:rPr>
+        <w:t>MATCHUPi_AWAY_LOGO</w:t>
+      </w:r>
+      <w:proofErr w:type="spellEnd"/>
+      <w:r>
+        <w:rPr>
+          <w:rFonts w:ascii="Georgia" w:eastAsia="Georgia" w:hAnsi="Georgia"/>
+          <w:b/>
+          <w:sz w:val="20"/>
+          <w:szCs w:val="20"/>
+        </w:rPr>
+        <w:t>}}</w:t>
       </w:r>
     </w:p>
     <w:p>
@@ -345,6 +448,11 @@
     <w:p>
       <w:pPr>
         <w:spacing w:before="240" w:after="40" w:line="240" w:lineRule="auto"/>
+        <w:rPr>
+          <w:rFonts w:ascii="Georgia" w:eastAsia="Georgia" w:hAnsi="Georgia"/>
+          <w:b/>
+          <w:sz w:val="28"/>
+        </w:rPr>
       </w:pPr>
       <w:r>
         <w:rPr>
@@ -354,6 +462,105 @@
         </w:rPr>
         <w:t>{{MATCHUP2_TEAMS}}</w:t>
       </w:r>
+    </w:p>
+    <w:p>
+      <w:pPr>
+        <w:spacing w:before="240" w:after="40" w:line="240" w:lineRule="auto"/>
+        <w:rPr>
+          <w:rFonts w:ascii="Georgia" w:eastAsia="Georgia" w:hAnsi="Georgia"/>
+          <w:b/>
+          <w:sz w:val="20"/>
+          <w:szCs w:val="20"/>
+        </w:rPr>
+      </w:pPr>
+      <w:r>
+        <w:rPr>
+          <w:rFonts w:ascii="Georgia" w:eastAsia="Georgia" w:hAnsi="Georgia"/>
+          <w:b/>
+          <w:sz w:val="20"/>
+          <w:szCs w:val="20"/>
+        </w:rPr>
+        <w:t>{{</w:t>
+      </w:r>
+      <w:proofErr w:type="spellStart"/>
+      <w:r>
+        <w:rPr>
+          <w:rFonts w:ascii="Georgia" w:eastAsia="Georgia" w:hAnsi="Georgia"/>
+          <w:b/>
+          <w:sz w:val="20"/>
+          <w:szCs w:val="20"/>
+        </w:rPr>
+        <w:t>MATCHUPi_HOME_LOGO</w:t>
+      </w:r>
+      <w:proofErr w:type="spellEnd"/>
+      <w:r>
+        <w:rPr>
+          <w:rFonts w:ascii="Georgia" w:eastAsia="Georgia" w:hAnsi="Georgia"/>
+          <w:b/>
+          <w:sz w:val="20"/>
+          <w:szCs w:val="20"/>
+        </w:rPr>
+        <w:t>}}</w:t>
+      </w:r>
+    </w:p>
+    <w:p>
+      <w:pPr>
+        <w:spacing w:before="240" w:after="40" w:line="240" w:lineRule="auto"/>
+        <w:rPr>
+          <w:rFonts w:ascii="Georgia" w:eastAsia="Georgia" w:hAnsi="Georgia"/>
+          <w:b/>
+          <w:sz w:val="20"/>
+          <w:szCs w:val="20"/>
+        </w:rPr>
+      </w:pPr>
+      <w:r>
+        <w:rPr>
+          <w:rFonts w:ascii="Georgia" w:eastAsia="Georgia" w:hAnsi="Georgia"/>
+          <w:b/>
+          <w:sz w:val="20"/>
+          <w:szCs w:val="20"/>
+        </w:rPr>
+        <w:t xml:space="preserve">vs. </w:t>
+      </w:r>
+    </w:p>
+    <w:p>
+      <w:pPr>
+        <w:spacing w:before="240" w:after="40" w:line="240" w:lineRule="auto"/>
+      </w:pPr>
+      <w:r>
+        <w:rPr>
+          <w:rFonts w:ascii="Georgia" w:eastAsia="Georgia" w:hAnsi="Georgia"/>
+          <w:b/>
+          <w:sz w:val="20"/>
+          <w:szCs w:val="20"/>
+        </w:rPr>
+        <w:t>{{</w:t>
+      </w:r>
+      <w:proofErr w:type="spellStart"/>
+      <w:r>
+        <w:rPr>
+          <w:rFonts w:ascii="Georgia" w:eastAsia="Georgia" w:hAnsi="Georgia"/>
+          <w:b/>
+          <w:sz w:val="20"/>
+          <w:szCs w:val="20"/>
+        </w:rPr>
+        <w:t>MATCHUPi_AWAY_LOGO</w:t>
+      </w:r>
+      <w:proofErr w:type="spellEnd"/>
+      <w:r>
+        <w:rPr>
+          <w:rFonts w:ascii="Georgia" w:eastAsia="Georgia" w:hAnsi="Georgia"/>
+          <w:b/>
+          <w:sz w:val="20"/>
+          <w:szCs w:val="20"/>
+        </w:rPr>
+        <w:t>}}</w:t>
+      </w:r>
+    </w:p>
+    <w:p>
+      <w:pPr>
+        <w:spacing w:before="240" w:after="40" w:line="240" w:lineRule="auto"/>
+      </w:pPr>
     </w:p>
     <w:p>
       <w:pPr>
@@ -584,7 +791,6 @@
                 <w:b w:val="0"/>
                 <w:sz w:val="20"/>
               </w:rPr>
-              <w:lastRenderedPageBreak/>
               <w:t>Defense Note:</w:t>
             </w:r>
           </w:p>
@@ -613,6 +819,11 @@
     <w:p>
       <w:pPr>
         <w:spacing w:before="240" w:after="40" w:line="240" w:lineRule="auto"/>
+        <w:rPr>
+          <w:rFonts w:ascii="Georgia" w:eastAsia="Georgia" w:hAnsi="Georgia"/>
+          <w:b/>
+          <w:sz w:val="28"/>
+        </w:rPr>
       </w:pPr>
       <w:r>
         <w:rPr>
@@ -621,6 +832,100 @@
           <w:sz w:val="28"/>
         </w:rPr>
         <w:t>{{MATCHUP3_TEAMS}}</w:t>
+      </w:r>
+    </w:p>
+    <w:p>
+      <w:pPr>
+        <w:spacing w:before="240" w:after="40" w:line="240" w:lineRule="auto"/>
+        <w:rPr>
+          <w:rFonts w:ascii="Georgia" w:eastAsia="Georgia" w:hAnsi="Georgia"/>
+          <w:b/>
+          <w:sz w:val="20"/>
+          <w:szCs w:val="20"/>
+        </w:rPr>
+      </w:pPr>
+      <w:r>
+        <w:rPr>
+          <w:rFonts w:ascii="Georgia" w:eastAsia="Georgia" w:hAnsi="Georgia"/>
+          <w:b/>
+          <w:sz w:val="20"/>
+          <w:szCs w:val="20"/>
+        </w:rPr>
+        <w:t>{{</w:t>
+      </w:r>
+      <w:proofErr w:type="spellStart"/>
+      <w:r>
+        <w:rPr>
+          <w:rFonts w:ascii="Georgia" w:eastAsia="Georgia" w:hAnsi="Georgia"/>
+          <w:b/>
+          <w:sz w:val="20"/>
+          <w:szCs w:val="20"/>
+        </w:rPr>
+        <w:t>MATCHUPi_HOME_LOGO</w:t>
+      </w:r>
+      <w:proofErr w:type="spellEnd"/>
+      <w:r>
+        <w:rPr>
+          <w:rFonts w:ascii="Georgia" w:eastAsia="Georgia" w:hAnsi="Georgia"/>
+          <w:b/>
+          <w:sz w:val="20"/>
+          <w:szCs w:val="20"/>
+        </w:rPr>
+        <w:t>}}</w:t>
+      </w:r>
+    </w:p>
+    <w:p>
+      <w:pPr>
+        <w:spacing w:before="240" w:after="40" w:line="240" w:lineRule="auto"/>
+        <w:rPr>
+          <w:rFonts w:ascii="Georgia" w:eastAsia="Georgia" w:hAnsi="Georgia"/>
+          <w:b/>
+          <w:sz w:val="20"/>
+          <w:szCs w:val="20"/>
+        </w:rPr>
+      </w:pPr>
+      <w:r>
+        <w:rPr>
+          <w:rFonts w:ascii="Georgia" w:eastAsia="Georgia" w:hAnsi="Georgia"/>
+          <w:b/>
+          <w:sz w:val="20"/>
+          <w:szCs w:val="20"/>
+        </w:rPr>
+        <w:t xml:space="preserve">vs. </w:t>
+      </w:r>
+    </w:p>
+    <w:p>
+      <w:pPr>
+        <w:spacing w:before="240" w:after="40" w:line="240" w:lineRule="auto"/>
+      </w:pPr>
+      <w:r>
+        <w:rPr>
+          <w:rFonts w:ascii="Georgia" w:eastAsia="Georgia" w:hAnsi="Georgia"/>
+          <w:b/>
+          <w:sz w:val="20"/>
+          <w:szCs w:val="20"/>
+        </w:rPr>
+        <w:t>{{</w:t>
+      </w:r>
+      <w:proofErr w:type="spellStart"/>
+      <w:r>
+        <w:rPr>
+          <w:rFonts w:ascii="Georgia" w:eastAsia="Georgia" w:hAnsi="Georgia"/>
+          <w:b/>
+          <w:sz w:val="20"/>
+          <w:szCs w:val="20"/>
+        </w:rPr>
+        <w:t>MATCHUPi_AWAY_LOGO</w:t>
+      </w:r>
+      <w:proofErr w:type="spellEnd"/>
+      <w:r>
+        <w:rPr>
+          <w:rFonts w:ascii="Georgia" w:eastAsia="Georgia" w:hAnsi="Georgia"/>
+          <w:b/>
+          <w:sz w:val="20"/>
+          <w:szCs w:val="20"/>
+        </w:rPr>
+        <w:t>}}</w:t>
       </w:r>
     </w:p>
     <w:p>
@@ -880,6 +1185,11 @@
     <w:p>
       <w:pPr>
         <w:spacing w:before="240" w:after="40" w:line="240" w:lineRule="auto"/>
+        <w:rPr>
+          <w:rFonts w:ascii="Georgia" w:eastAsia="Georgia" w:hAnsi="Georgia"/>
+          <w:b/>
+          <w:sz w:val="28"/>
+        </w:rPr>
       </w:pPr>
       <w:r>
         <w:rPr>
@@ -892,6 +1202,100 @@
     </w:p>
     <w:p>
       <w:pPr>
+        <w:spacing w:before="240" w:after="40" w:line="240" w:lineRule="auto"/>
+        <w:rPr>
+          <w:rFonts w:ascii="Georgia" w:eastAsia="Georgia" w:hAnsi="Georgia"/>
+          <w:b/>
+          <w:sz w:val="20"/>
+          <w:szCs w:val="20"/>
+        </w:rPr>
+      </w:pPr>
+      <w:r>
+        <w:rPr>
+          <w:rFonts w:ascii="Georgia" w:eastAsia="Georgia" w:hAnsi="Georgia"/>
+          <w:b/>
+          <w:sz w:val="20"/>
+          <w:szCs w:val="20"/>
+        </w:rPr>
+        <w:t>{{</w:t>
+      </w:r>
+      <w:proofErr w:type="spellStart"/>
+      <w:r>
+        <w:rPr>
+          <w:rFonts w:ascii="Georgia" w:eastAsia="Georgia" w:hAnsi="Georgia"/>
+          <w:b/>
+          <w:sz w:val="20"/>
+          <w:szCs w:val="20"/>
+        </w:rPr>
+        <w:t>MATCHUPi_HOME_LOGO</w:t>
+      </w:r>
+      <w:proofErr w:type="spellEnd"/>
+      <w:r>
+        <w:rPr>
+          <w:rFonts w:ascii="Georgia" w:eastAsia="Georgia" w:hAnsi="Georgia"/>
+          <w:b/>
+          <w:sz w:val="20"/>
+          <w:szCs w:val="20"/>
+        </w:rPr>
+        <w:t>}}</w:t>
+      </w:r>
+    </w:p>
+    <w:p>
+      <w:pPr>
+        <w:spacing w:before="240" w:after="40" w:line="240" w:lineRule="auto"/>
+        <w:rPr>
+          <w:rFonts w:ascii="Georgia" w:eastAsia="Georgia" w:hAnsi="Georgia"/>
+          <w:b/>
+          <w:sz w:val="20"/>
+          <w:szCs w:val="20"/>
+        </w:rPr>
+      </w:pPr>
+      <w:r>
+        <w:rPr>
+          <w:rFonts w:ascii="Georgia" w:eastAsia="Georgia" w:hAnsi="Georgia"/>
+          <w:b/>
+          <w:sz w:val="20"/>
+          <w:szCs w:val="20"/>
+        </w:rPr>
+        <w:t xml:space="preserve">vs. </w:t>
+      </w:r>
+    </w:p>
+    <w:p>
+      <w:pPr>
+        <w:spacing w:before="240" w:after="40" w:line="240" w:lineRule="auto"/>
+      </w:pPr>
+      <w:r>
+        <w:rPr>
+          <w:rFonts w:ascii="Georgia" w:eastAsia="Georgia" w:hAnsi="Georgia"/>
+          <w:b/>
+          <w:sz w:val="20"/>
+          <w:szCs w:val="20"/>
+        </w:rPr>
+        <w:t>{{</w:t>
+      </w:r>
+      <w:proofErr w:type="spellStart"/>
+      <w:r>
+        <w:rPr>
+          <w:rFonts w:ascii="Georgia" w:eastAsia="Georgia" w:hAnsi="Georgia"/>
+          <w:b/>
+          <w:sz w:val="20"/>
+          <w:szCs w:val="20"/>
+        </w:rPr>
+        <w:t>MATCHUPi_AWAY_LOGO</w:t>
+      </w:r>
+      <w:proofErr w:type="spellEnd"/>
+      <w:r>
+        <w:rPr>
+          <w:rFonts w:ascii="Georgia" w:eastAsia="Georgia" w:hAnsi="Georgia"/>
+          <w:b/>
+          <w:sz w:val="20"/>
+          <w:szCs w:val="20"/>
+        </w:rPr>
+        <w:t>}}</w:t>
+      </w:r>
+    </w:p>
+    <w:p>
+      <w:pPr>
         <w:spacing w:after="120" w:line="240" w:lineRule="auto"/>
       </w:pPr>
       <w:r>
@@ -900,6 +1304,7 @@
           <w:i/>
           <w:sz w:val="24"/>
         </w:rPr>
+        <w:lastRenderedPageBreak/>
         <w:t>{{MATCHUP4_HEADLINE}}</w:t>
       </w:r>
     </w:p>
@@ -1147,6 +1552,11 @@
     <w:p>
       <w:pPr>
         <w:spacing w:before="240" w:after="40" w:line="240" w:lineRule="auto"/>
+        <w:rPr>
+          <w:rFonts w:ascii="Georgia" w:eastAsia="Georgia" w:hAnsi="Georgia"/>
+          <w:b/>
+          <w:sz w:val="28"/>
+        </w:rPr>
       </w:pPr>
       <w:r>
         <w:rPr>
@@ -1155,6 +1565,100 @@
           <w:sz w:val="28"/>
         </w:rPr>
         <w:t>{{MATCHUP5_TEAMS}}</w:t>
+      </w:r>
+    </w:p>
+    <w:p>
+      <w:pPr>
+        <w:spacing w:before="240" w:after="40" w:line="240" w:lineRule="auto"/>
+        <w:rPr>
+          <w:rFonts w:ascii="Georgia" w:eastAsia="Georgia" w:hAnsi="Georgia"/>
+          <w:b/>
+          <w:sz w:val="20"/>
+          <w:szCs w:val="20"/>
+        </w:rPr>
+      </w:pPr>
+      <w:r>
+        <w:rPr>
+          <w:rFonts w:ascii="Georgia" w:eastAsia="Georgia" w:hAnsi="Georgia"/>
+          <w:b/>
+          <w:sz w:val="20"/>
+          <w:szCs w:val="20"/>
+        </w:rPr>
+        <w:t>{{</w:t>
+      </w:r>
+      <w:proofErr w:type="spellStart"/>
+      <w:r>
+        <w:rPr>
+          <w:rFonts w:ascii="Georgia" w:eastAsia="Georgia" w:hAnsi="Georgia"/>
+          <w:b/>
+          <w:sz w:val="20"/>
+          <w:szCs w:val="20"/>
+        </w:rPr>
+        <w:t>MATCHUPi_HOME_LOGO</w:t>
+      </w:r>
+      <w:proofErr w:type="spellEnd"/>
+      <w:r>
+        <w:rPr>
+          <w:rFonts w:ascii="Georgia" w:eastAsia="Georgia" w:hAnsi="Georgia"/>
+          <w:b/>
+          <w:sz w:val="20"/>
+          <w:szCs w:val="20"/>
+        </w:rPr>
+        <w:t>}}</w:t>
+      </w:r>
+    </w:p>
+    <w:p>
+      <w:pPr>
+        <w:spacing w:before="240" w:after="40" w:line="240" w:lineRule="auto"/>
+        <w:rPr>
+          <w:rFonts w:ascii="Georgia" w:eastAsia="Georgia" w:hAnsi="Georgia"/>
+          <w:b/>
+          <w:sz w:val="20"/>
+          <w:szCs w:val="20"/>
+        </w:rPr>
+      </w:pPr>
+      <w:r>
+        <w:rPr>
+          <w:rFonts w:ascii="Georgia" w:eastAsia="Georgia" w:hAnsi="Georgia"/>
+          <w:b/>
+          <w:sz w:val="20"/>
+          <w:szCs w:val="20"/>
+        </w:rPr>
+        <w:t xml:space="preserve">vs. </w:t>
+      </w:r>
+    </w:p>
+    <w:p>
+      <w:pPr>
+        <w:spacing w:before="240" w:after="40" w:line="240" w:lineRule="auto"/>
+      </w:pPr>
+      <w:r>
+        <w:rPr>
+          <w:rFonts w:ascii="Georgia" w:eastAsia="Georgia" w:hAnsi="Georgia"/>
+          <w:b/>
+          <w:sz w:val="20"/>
+          <w:szCs w:val="20"/>
+        </w:rPr>
+        <w:t>{{</w:t>
+      </w:r>
+      <w:proofErr w:type="spellStart"/>
+      <w:r>
+        <w:rPr>
+          <w:rFonts w:ascii="Georgia" w:eastAsia="Georgia" w:hAnsi="Georgia"/>
+          <w:b/>
+          <w:sz w:val="20"/>
+          <w:szCs w:val="20"/>
+        </w:rPr>
+        <w:t>MATCHUPi_AWAY_LOGO</w:t>
+      </w:r>
+      <w:proofErr w:type="spellEnd"/>
+      <w:r>
+        <w:rPr>
+          <w:rFonts w:ascii="Georgia" w:eastAsia="Georgia" w:hAnsi="Georgia"/>
+          <w:b/>
+          <w:sz w:val="20"/>
+          <w:szCs w:val="20"/>
+        </w:rPr>
+        <w:t>}}</w:t>
       </w:r>
     </w:p>
     <w:p>
@@ -1266,7 +1770,6 @@
                 <w:b w:val="0"/>
                 <w:sz w:val="20"/>
               </w:rPr>
-              <w:lastRenderedPageBreak/>
               <w:t>Top Scorer (Away):</w:t>
             </w:r>
           </w:p>
@@ -1415,6 +1918,11 @@
     <w:p>
       <w:pPr>
         <w:spacing w:before="240" w:after="40" w:line="240" w:lineRule="auto"/>
+        <w:rPr>
+          <w:rFonts w:ascii="Georgia" w:eastAsia="Georgia" w:hAnsi="Georgia"/>
+          <w:b/>
+          <w:sz w:val="28"/>
+        </w:rPr>
       </w:pPr>
       <w:r>
         <w:rPr>
@@ -1427,6 +1935,80 @@
     </w:p>
     <w:p>
       <w:pPr>
+        <w:spacing w:before="240" w:after="40" w:line="240" w:lineRule="auto"/>
+        <w:rPr>
+          <w:rFonts w:ascii="Georgia" w:eastAsia="Georgia" w:hAnsi="Georgia"/>
+          <w:b/>
+          <w:sz w:val="20"/>
+          <w:szCs w:val="20"/>
+        </w:rPr>
+      </w:pPr>
+      <w:r>
+        <w:rPr>
+          <w:rFonts w:ascii="Georgia" w:eastAsia="Georgia" w:hAnsi="Georgia"/>
+          <w:b/>
+          <w:sz w:val="20"/>
+          <w:szCs w:val="20"/>
+        </w:rPr>
+        <w:t>{{</w:t>
+      </w:r>
+      <w:proofErr w:type="spellStart"/>
+      <w:r>
+        <w:rPr>
+          <w:rFonts w:ascii="Georgia" w:eastAsia="Georgia" w:hAnsi="Georgia"/>
+          <w:b/>
+          <w:sz w:val="20"/>
+          <w:szCs w:val="20"/>
+        </w:rPr>
+        <w:t>MATCHUPi_HOME_LOGO</w:t>
+      </w:r>
+      <w:proofErr w:type="spellEnd"/>
+      <w:r>
+        <w:rPr>
+          <w:rFonts w:ascii="Georgia" w:eastAsia="Georgia" w:hAnsi="Georgia"/>
+          <w:b/>
+          <w:sz w:val="20"/>
+          <w:szCs w:val="20"/>
+        </w:rPr>
+        <w:t>}}</w:t>
+      </w:r>
+    </w:p>
+    <w:p>
+      <w:pPr>
+        <w:spacing w:before="240" w:after="40" w:line="240" w:lineRule="auto"/>
+        <w:rPr>
+          <w:rFonts w:ascii="Georgia" w:eastAsia="Georgia" w:hAnsi="Georgia"/>
+          <w:b/>
+          <w:sz w:val="20"/>
+          <w:szCs w:val="20"/>
+        </w:rPr>
+      </w:pPr>
+      <w:r>
+        <w:rPr>
+          <w:rFonts w:ascii="Georgia" w:eastAsia="Georgia" w:hAnsi="Georgia"/>
+          <w:b/>
+          <w:sz w:val="20"/>
+          <w:szCs w:val="20"/>
+        </w:rPr>
+        <w:t xml:space="preserve">vs. </w:t>
+      </w:r>
+    </w:p>
+    <w:p>
+      <w:pPr>
+        <w:spacing w:before="240" w:after="40" w:line="240" w:lineRule="auto"/>
+      </w:pPr>
+      <w:r>
+        <w:rPr>
+          <w:rFonts w:ascii="Georgia" w:eastAsia="Georgia" w:hAnsi="Georgia"/>
+          <w:b/>
+          <w:sz w:val="20"/>
+          <w:szCs w:val="20"/>
+        </w:rPr>
+        <w:t>{{MATCHUPi_AWAY_LOGO}}</w:t>
+      </w:r>
+    </w:p>
+    <w:p>
+      <w:pPr>
         <w:spacing w:after="120" w:line="240" w:lineRule="auto"/>
       </w:pPr>
       <w:r>
@@ -1435,6 +2017,7 @@
           <w:i/>
           <w:sz w:val="24"/>
         </w:rPr>
+        <w:lastRenderedPageBreak/>
         <w:t>{{MATCHUP6_HEADLINE}}</w:t>
       </w:r>
     </w:p>

</xml_diff>

<commit_message>
updating before running again
</commit_message>
<xml_diff>
--- a/recap_template.docx
+++ b/recap_template.docx
@@ -63,6 +63,21 @@
                 <w:b/>
               </w:rPr>
               <w:t>_LOGO }}</w:t>
+            </w:r>
+          </w:p>
+        </w:tc>
+      </w:tr>
+      <w:tr>
+        <w:tc>
+          <w:tcPr>
+            <w:tcW w:w="8856" w:type="dxa"/>
+          </w:tcPr>
+          <w:p>
+            <w:pPr>
+              <w:jc w:val="center"/>
+            </w:pPr>
+            <w:r>
+              <w:t>For those times everyone wants to know your score.</w:t>
             </w:r>
           </w:p>
         </w:tc>
@@ -1149,6 +1164,13 @@
       </w:tr>
     </w:tbl>
     <w:p/>
+    <w:p>
+      <w:r>
+        <w:lastRenderedPageBreak/>
+        <w:br w:type="page"/>
+      </w:r>
+    </w:p>
+    <w:p/>
     <w:p/>
     <w:p>
       <w:pPr>
@@ -1166,7 +1188,6 @@
           <w:b/>
           <w:sz w:val="28"/>
         </w:rPr>
-        <w:lastRenderedPageBreak/>
         <w:t>{{ MATCHUP</w:t>
       </w:r>
       <w:proofErr w:type="gramEnd"/>
@@ -1304,16 +1325,7 @@
                 <w:sz w:val="20"/>
                 <w:szCs w:val="20"/>
               </w:rPr>
-              <w:t xml:space="preserve"> </w:t>
-            </w:r>
-            <w:r>
-              <w:rPr>
-                <w:rFonts w:ascii="Georgia" w:eastAsia="Georgia" w:hAnsi="Georgia"/>
-                <w:b/>
-                <w:sz w:val="20"/>
-                <w:szCs w:val="20"/>
-              </w:rPr>
-              <w:t xml:space="preserve">– </w:t>
+              <w:t xml:space="preserve"> – </w:t>
             </w:r>
             <w:proofErr w:type="gramStart"/>
             <w:r>
@@ -1327,7 +1339,13 @@
               <w:rPr>
                 <w:rStyle w:val="IntenseReference"/>
               </w:rPr>
-              <w:t>1_HOME }}</w:t>
+              <w:t>2</w:t>
+            </w:r>
+            <w:r>
+              <w:rPr>
+                <w:rStyle w:val="IntenseReference"/>
+              </w:rPr>
+              <w:t>_HOME }}</w:t>
             </w:r>
           </w:p>
         </w:tc>
@@ -1372,6 +1390,7 @@
                 <w:szCs w:val="20"/>
               </w:rPr>
             </w:pPr>
+            <w:proofErr w:type="gramStart"/>
             <w:r>
               <w:rPr>
                 <w:rFonts w:ascii="Georgia" w:eastAsia="Georgia" w:hAnsi="Georgia"/>
@@ -1379,8 +1398,9 @@
                 <w:sz w:val="20"/>
                 <w:szCs w:val="20"/>
               </w:rPr>
-              <w:t>{{ MATCHUP2_AWAY_LOGO }}</w:t>
-            </w:r>
+              <w:t>{{ MATCHUP</w:t>
+            </w:r>
+            <w:proofErr w:type="gramEnd"/>
             <w:r>
               <w:rPr>
                 <w:rFonts w:ascii="Georgia" w:eastAsia="Georgia" w:hAnsi="Georgia"/>
@@ -1388,13 +1408,56 @@
                 <w:sz w:val="20"/>
                 <w:szCs w:val="20"/>
               </w:rPr>
+              <w:t>2_AWAY_</w:t>
+            </w:r>
+            <w:proofErr w:type="gramStart"/>
+            <w:r>
+              <w:rPr>
+                <w:rFonts w:ascii="Georgia" w:eastAsia="Georgia" w:hAnsi="Georgia"/>
+                <w:b/>
+                <w:sz w:val="20"/>
+                <w:szCs w:val="20"/>
+              </w:rPr>
+              <w:t>LOGO }</w:t>
+            </w:r>
+            <w:proofErr w:type="gramEnd"/>
+            <w:r>
+              <w:rPr>
+                <w:rFonts w:ascii="Georgia" w:eastAsia="Georgia" w:hAnsi="Georgia"/>
+                <w:b/>
+                <w:sz w:val="20"/>
+                <w:szCs w:val="20"/>
+              </w:rPr>
+              <w:t>}</w:t>
+            </w:r>
+            <w:r>
+              <w:rPr>
+                <w:rFonts w:ascii="Georgia" w:eastAsia="Georgia" w:hAnsi="Georgia"/>
+                <w:b/>
+                <w:sz w:val="20"/>
+                <w:szCs w:val="20"/>
+              </w:rPr>
               <w:t xml:space="preserve"> – </w:t>
             </w:r>
+            <w:proofErr w:type="gramStart"/>
             <w:r>
               <w:rPr>
                 <w:rStyle w:val="IntenseReference"/>
               </w:rPr>
-              <w:t>{{ MATCHUP1_AWAY }}</w:t>
+              <w:t>{{ MATCHUP</w:t>
+            </w:r>
+            <w:proofErr w:type="gramEnd"/>
+            <w:r>
+              <w:rPr>
+                <w:rStyle w:val="IntenseReference"/>
+              </w:rPr>
+              <w:t>2</w:t>
+            </w:r>
+            <w:r>
+              <w:rPr>
+                <w:rStyle w:val="IntenseReference"/>
+              </w:rPr>
+              <w:t>_AWAY }}</w:t>
             </w:r>
           </w:p>
         </w:tc>
@@ -1832,216 +1895,233 @@
         <w:t>}</w:t>
       </w:r>
     </w:p>
-    <w:p>
-      <w:pPr>
-        <w:spacing w:before="240" w:after="40" w:line="240" w:lineRule="auto"/>
-        <w:rPr>
-          <w:rFonts w:ascii="Georgia" w:eastAsia="Georgia" w:hAnsi="Georgia"/>
-          <w:b/>
-          <w:sz w:val="20"/>
-          <w:szCs w:val="20"/>
-        </w:rPr>
-      </w:pPr>
-      <w:proofErr w:type="gramStart"/>
-      <w:r>
-        <w:rPr>
-          <w:rFonts w:ascii="Georgia" w:eastAsia="Georgia" w:hAnsi="Georgia"/>
-          <w:b/>
-          <w:sz w:val="20"/>
-          <w:szCs w:val="20"/>
-        </w:rPr>
-        <w:t>{{</w:t>
-      </w:r>
-      <w:r>
-        <w:rPr>
-          <w:rFonts w:ascii="Georgia" w:eastAsia="Georgia" w:hAnsi="Georgia"/>
-          <w:b/>
-          <w:sz w:val="20"/>
-          <w:szCs w:val="20"/>
-        </w:rPr>
-        <w:t xml:space="preserve"> </w:t>
-      </w:r>
-      <w:r>
-        <w:rPr>
-          <w:rFonts w:ascii="Georgia" w:eastAsia="Georgia" w:hAnsi="Georgia"/>
-          <w:b/>
-          <w:sz w:val="20"/>
-          <w:szCs w:val="20"/>
-        </w:rPr>
-        <w:t>MATCHUP</w:t>
-      </w:r>
-      <w:proofErr w:type="gramEnd"/>
-      <w:r>
-        <w:rPr>
-          <w:rFonts w:ascii="Georgia" w:eastAsia="Georgia" w:hAnsi="Georgia"/>
-          <w:b/>
-          <w:sz w:val="20"/>
-          <w:szCs w:val="20"/>
-        </w:rPr>
-        <w:t>3</w:t>
-      </w:r>
-      <w:r>
-        <w:rPr>
-          <w:rFonts w:ascii="Georgia" w:eastAsia="Georgia" w:hAnsi="Georgia"/>
-          <w:b/>
-          <w:sz w:val="20"/>
-          <w:szCs w:val="20"/>
-        </w:rPr>
-        <w:t>_HOME_</w:t>
-      </w:r>
-      <w:proofErr w:type="gramStart"/>
-      <w:r>
-        <w:rPr>
-          <w:rFonts w:ascii="Georgia" w:eastAsia="Georgia" w:hAnsi="Georgia"/>
-          <w:b/>
-          <w:sz w:val="20"/>
-          <w:szCs w:val="20"/>
-        </w:rPr>
-        <w:t>LOGO</w:t>
-      </w:r>
-      <w:r>
-        <w:rPr>
-          <w:rFonts w:ascii="Georgia" w:eastAsia="Georgia" w:hAnsi="Georgia"/>
-          <w:b/>
-          <w:sz w:val="20"/>
-          <w:szCs w:val="20"/>
-        </w:rPr>
-        <w:t xml:space="preserve"> </w:t>
-      </w:r>
-      <w:r>
-        <w:rPr>
-          <w:rFonts w:ascii="Georgia" w:eastAsia="Georgia" w:hAnsi="Georgia"/>
-          <w:b/>
-          <w:sz w:val="20"/>
-          <w:szCs w:val="20"/>
-        </w:rPr>
-        <w:t>}</w:t>
-      </w:r>
-      <w:proofErr w:type="gramEnd"/>
-      <w:r>
-        <w:rPr>
-          <w:rFonts w:ascii="Georgia" w:eastAsia="Georgia" w:hAnsi="Georgia"/>
-          <w:b/>
-          <w:sz w:val="20"/>
-          <w:szCs w:val="20"/>
-        </w:rPr>
-        <w:t>}</w:t>
-      </w:r>
-    </w:p>
-    <w:p>
-      <w:pPr>
-        <w:spacing w:before="240" w:after="40" w:line="240" w:lineRule="auto"/>
-        <w:rPr>
-          <w:rFonts w:ascii="Georgia" w:eastAsia="Georgia" w:hAnsi="Georgia"/>
-          <w:b/>
-          <w:sz w:val="20"/>
-          <w:szCs w:val="20"/>
-        </w:rPr>
-      </w:pPr>
-      <w:r>
-        <w:rPr>
-          <w:rFonts w:ascii="Georgia" w:eastAsia="Georgia" w:hAnsi="Georgia"/>
-          <w:b/>
-          <w:sz w:val="20"/>
-          <w:szCs w:val="20"/>
-        </w:rPr>
-        <w:t xml:space="preserve">vs. </w:t>
-      </w:r>
-    </w:p>
-    <w:p>
-      <w:pPr>
-        <w:spacing w:before="240" w:after="40" w:line="240" w:lineRule="auto"/>
-        <w:rPr>
-          <w:sz w:val="20"/>
-          <w:szCs w:val="20"/>
-        </w:rPr>
-      </w:pPr>
-      <w:proofErr w:type="gramStart"/>
-      <w:r>
-        <w:rPr>
-          <w:rFonts w:ascii="Georgia" w:eastAsia="Georgia" w:hAnsi="Georgia"/>
-          <w:b/>
-          <w:sz w:val="20"/>
-          <w:szCs w:val="20"/>
-        </w:rPr>
-        <w:t>{{</w:t>
-      </w:r>
-      <w:r>
-        <w:rPr>
-          <w:rFonts w:ascii="Georgia" w:eastAsia="Georgia" w:hAnsi="Georgia"/>
-          <w:b/>
-          <w:sz w:val="20"/>
-          <w:szCs w:val="20"/>
-        </w:rPr>
-        <w:t xml:space="preserve"> </w:t>
-      </w:r>
-      <w:r>
-        <w:rPr>
-          <w:rFonts w:ascii="Georgia" w:eastAsia="Georgia" w:hAnsi="Georgia"/>
-          <w:b/>
-          <w:sz w:val="20"/>
-          <w:szCs w:val="20"/>
-        </w:rPr>
-        <w:t>MATCHUP</w:t>
-      </w:r>
-      <w:proofErr w:type="gramEnd"/>
-      <w:r>
-        <w:rPr>
-          <w:rFonts w:ascii="Georgia" w:eastAsia="Georgia" w:hAnsi="Georgia"/>
-          <w:b/>
-          <w:sz w:val="20"/>
-          <w:szCs w:val="20"/>
-        </w:rPr>
-        <w:t>3</w:t>
-      </w:r>
-      <w:r>
-        <w:rPr>
-          <w:rFonts w:ascii="Georgia" w:eastAsia="Georgia" w:hAnsi="Georgia"/>
-          <w:b/>
-          <w:sz w:val="20"/>
-          <w:szCs w:val="20"/>
-        </w:rPr>
-        <w:t>_AWAY_</w:t>
-      </w:r>
-      <w:proofErr w:type="gramStart"/>
-      <w:r>
-        <w:rPr>
-          <w:rFonts w:ascii="Georgia" w:eastAsia="Georgia" w:hAnsi="Georgia"/>
-          <w:b/>
-          <w:sz w:val="20"/>
-          <w:szCs w:val="20"/>
-        </w:rPr>
-        <w:t>LOGO</w:t>
-      </w:r>
-      <w:r>
-        <w:rPr>
-          <w:rFonts w:ascii="Georgia" w:eastAsia="Georgia" w:hAnsi="Georgia"/>
-          <w:b/>
-          <w:sz w:val="20"/>
-          <w:szCs w:val="20"/>
-        </w:rPr>
-        <w:t xml:space="preserve"> </w:t>
-      </w:r>
-      <w:r>
-        <w:rPr>
-          <w:rFonts w:ascii="Georgia" w:eastAsia="Georgia" w:hAnsi="Georgia"/>
-          <w:b/>
-          <w:sz w:val="20"/>
-          <w:szCs w:val="20"/>
-        </w:rPr>
-        <w:t>}</w:t>
-      </w:r>
-      <w:proofErr w:type="gramEnd"/>
-      <w:r>
-        <w:rPr>
-          <w:rFonts w:ascii="Georgia" w:eastAsia="Georgia" w:hAnsi="Georgia"/>
-          <w:b/>
-          <w:sz w:val="20"/>
-          <w:szCs w:val="20"/>
-        </w:rPr>
-        <w:t>}</w:t>
-      </w:r>
-    </w:p>
+    <w:tbl>
+      <w:tblPr>
+        <w:tblStyle w:val="TableGrid"/>
+        <w:tblW w:w="0" w:type="auto"/>
+        <w:tblLook w:val="04A0" w:firstRow="1" w:lastRow="0" w:firstColumn="1" w:lastColumn="0" w:noHBand="0" w:noVBand="1"/>
+      </w:tblPr>
+      <w:tblGrid>
+        <w:gridCol w:w="8856"/>
+      </w:tblGrid>
+      <w:tr>
+        <w:tc>
+          <w:tcPr>
+            <w:tcW w:w="8856" w:type="dxa"/>
+          </w:tcPr>
+          <w:p>
+            <w:pPr>
+              <w:spacing w:before="240" w:after="40"/>
+              <w:rPr>
+                <w:rFonts w:ascii="Georgia" w:eastAsia="Georgia" w:hAnsi="Georgia"/>
+                <w:b/>
+                <w:sz w:val="20"/>
+                <w:szCs w:val="20"/>
+              </w:rPr>
+            </w:pPr>
+            <w:proofErr w:type="gramStart"/>
+            <w:r>
+              <w:rPr>
+                <w:rFonts w:ascii="Georgia" w:eastAsia="Georgia" w:hAnsi="Georgia"/>
+                <w:b/>
+                <w:sz w:val="20"/>
+                <w:szCs w:val="20"/>
+              </w:rPr>
+              <w:t>{{ MATCHUP</w:t>
+            </w:r>
+            <w:proofErr w:type="gramEnd"/>
+            <w:r>
+              <w:rPr>
+                <w:rFonts w:ascii="Georgia" w:eastAsia="Georgia" w:hAnsi="Georgia"/>
+                <w:b/>
+                <w:sz w:val="20"/>
+                <w:szCs w:val="20"/>
+              </w:rPr>
+              <w:t>3_HOME_</w:t>
+            </w:r>
+            <w:proofErr w:type="gramStart"/>
+            <w:r>
+              <w:rPr>
+                <w:rFonts w:ascii="Georgia" w:eastAsia="Georgia" w:hAnsi="Georgia"/>
+                <w:b/>
+                <w:sz w:val="20"/>
+                <w:szCs w:val="20"/>
+              </w:rPr>
+              <w:t>LOGO }</w:t>
+            </w:r>
+            <w:proofErr w:type="gramEnd"/>
+            <w:r>
+              <w:rPr>
+                <w:rFonts w:ascii="Georgia" w:eastAsia="Georgia" w:hAnsi="Georgia"/>
+                <w:b/>
+                <w:sz w:val="20"/>
+                <w:szCs w:val="20"/>
+              </w:rPr>
+              <w:t>}</w:t>
+            </w:r>
+            <w:r>
+              <w:rPr>
+                <w:rFonts w:ascii="Georgia" w:eastAsia="Georgia" w:hAnsi="Georgia"/>
+                <w:b/>
+                <w:sz w:val="20"/>
+                <w:szCs w:val="20"/>
+              </w:rPr>
+              <w:t xml:space="preserve"> </w:t>
+            </w:r>
+            <w:r>
+              <w:rPr>
+                <w:rFonts w:ascii="Georgia" w:eastAsia="Georgia" w:hAnsi="Georgia"/>
+                <w:b/>
+                <w:sz w:val="20"/>
+                <w:szCs w:val="20"/>
+              </w:rPr>
+              <w:t xml:space="preserve">– </w:t>
+            </w:r>
+            <w:proofErr w:type="gramStart"/>
+            <w:r>
+              <w:rPr>
+                <w:rStyle w:val="IntenseReference"/>
+              </w:rPr>
+              <w:t>{{ MATCHUP</w:t>
+            </w:r>
+            <w:proofErr w:type="gramEnd"/>
+            <w:r>
+              <w:rPr>
+                <w:rStyle w:val="IntenseReference"/>
+              </w:rPr>
+              <w:t>3</w:t>
+            </w:r>
+            <w:r>
+              <w:rPr>
+                <w:rStyle w:val="IntenseReference"/>
+              </w:rPr>
+              <w:t>_HOME }}</w:t>
+            </w:r>
+          </w:p>
+        </w:tc>
+      </w:tr>
+      <w:tr>
+        <w:tc>
+          <w:tcPr>
+            <w:tcW w:w="8856" w:type="dxa"/>
+          </w:tcPr>
+          <w:p>
+            <w:pPr>
+              <w:spacing w:before="240" w:after="40"/>
+              <w:rPr>
+                <w:rFonts w:ascii="Georgia" w:eastAsia="Georgia" w:hAnsi="Georgia"/>
+                <w:b/>
+                <w:sz w:val="20"/>
+                <w:szCs w:val="20"/>
+              </w:rPr>
+            </w:pPr>
+            <w:r>
+              <w:rPr>
+                <w:rFonts w:ascii="Georgia" w:eastAsia="Georgia" w:hAnsi="Georgia"/>
+                <w:b/>
+                <w:sz w:val="20"/>
+                <w:szCs w:val="20"/>
+              </w:rPr>
+              <w:t xml:space="preserve">vs. </w:t>
+            </w:r>
+          </w:p>
+        </w:tc>
+      </w:tr>
+      <w:tr>
+        <w:tc>
+          <w:tcPr>
+            <w:tcW w:w="8856" w:type="dxa"/>
+          </w:tcPr>
+          <w:p>
+            <w:pPr>
+              <w:spacing w:before="240" w:after="40"/>
+              <w:rPr>
+                <w:sz w:val="20"/>
+                <w:szCs w:val="20"/>
+              </w:rPr>
+            </w:pPr>
+            <w:proofErr w:type="gramStart"/>
+            <w:r>
+              <w:rPr>
+                <w:rFonts w:ascii="Georgia" w:eastAsia="Georgia" w:hAnsi="Georgia"/>
+                <w:b/>
+                <w:sz w:val="20"/>
+                <w:szCs w:val="20"/>
+              </w:rPr>
+              <w:t>{{ MATCHUP</w:t>
+            </w:r>
+            <w:proofErr w:type="gramEnd"/>
+            <w:r>
+              <w:rPr>
+                <w:rFonts w:ascii="Georgia" w:eastAsia="Georgia" w:hAnsi="Georgia"/>
+                <w:b/>
+                <w:sz w:val="20"/>
+                <w:szCs w:val="20"/>
+              </w:rPr>
+              <w:t>3_AWAY_</w:t>
+            </w:r>
+            <w:proofErr w:type="gramStart"/>
+            <w:r>
+              <w:rPr>
+                <w:rFonts w:ascii="Georgia" w:eastAsia="Georgia" w:hAnsi="Georgia"/>
+                <w:b/>
+                <w:sz w:val="20"/>
+                <w:szCs w:val="20"/>
+              </w:rPr>
+              <w:t>LOGO }</w:t>
+            </w:r>
+            <w:proofErr w:type="gramEnd"/>
+            <w:r>
+              <w:rPr>
+                <w:rFonts w:ascii="Georgia" w:eastAsia="Georgia" w:hAnsi="Georgia"/>
+                <w:b/>
+                <w:sz w:val="20"/>
+                <w:szCs w:val="20"/>
+              </w:rPr>
+              <w:t>}</w:t>
+            </w:r>
+            <w:r>
+              <w:rPr>
+                <w:rFonts w:ascii="Georgia" w:eastAsia="Georgia" w:hAnsi="Georgia"/>
+                <w:b/>
+                <w:sz w:val="20"/>
+                <w:szCs w:val="20"/>
+              </w:rPr>
+              <w:t xml:space="preserve"> </w:t>
+            </w:r>
+            <w:r>
+              <w:rPr>
+                <w:rFonts w:ascii="Georgia" w:eastAsia="Georgia" w:hAnsi="Georgia"/>
+                <w:b/>
+                <w:sz w:val="20"/>
+                <w:szCs w:val="20"/>
+              </w:rPr>
+              <w:t xml:space="preserve">– </w:t>
+            </w:r>
+            <w:proofErr w:type="gramStart"/>
+            <w:r>
+              <w:rPr>
+                <w:rStyle w:val="IntenseReference"/>
+              </w:rPr>
+              <w:t>{{ MATCHUP</w:t>
+            </w:r>
+            <w:proofErr w:type="gramEnd"/>
+            <w:r>
+              <w:rPr>
+                <w:rStyle w:val="IntenseReference"/>
+              </w:rPr>
+              <w:t>3</w:t>
+            </w:r>
+            <w:r>
+              <w:rPr>
+                <w:rStyle w:val="IntenseReference"/>
+              </w:rPr>
+              <w:t>_AWAY }}</w:t>
+            </w:r>
+          </w:p>
+        </w:tc>
+      </w:tr>
+    </w:tbl>
     <w:p>
       <w:pPr>
         <w:spacing w:after="120" w:line="240" w:lineRule="auto"/>
@@ -2526,216 +2606,233 @@
         <w:t>}</w:t>
       </w:r>
     </w:p>
-    <w:p>
-      <w:pPr>
-        <w:spacing w:before="240" w:after="40" w:line="240" w:lineRule="auto"/>
-        <w:rPr>
-          <w:rFonts w:ascii="Georgia" w:eastAsia="Georgia" w:hAnsi="Georgia"/>
-          <w:b/>
-          <w:sz w:val="20"/>
-          <w:szCs w:val="20"/>
-        </w:rPr>
-      </w:pPr>
-      <w:proofErr w:type="gramStart"/>
-      <w:r>
-        <w:rPr>
-          <w:rFonts w:ascii="Georgia" w:eastAsia="Georgia" w:hAnsi="Georgia"/>
-          <w:b/>
-          <w:sz w:val="20"/>
-          <w:szCs w:val="20"/>
-        </w:rPr>
-        <w:t>{{</w:t>
-      </w:r>
-      <w:r>
-        <w:rPr>
-          <w:rFonts w:ascii="Georgia" w:eastAsia="Georgia" w:hAnsi="Georgia"/>
-          <w:b/>
-          <w:sz w:val="20"/>
-          <w:szCs w:val="20"/>
-        </w:rPr>
-        <w:t xml:space="preserve"> </w:t>
-      </w:r>
-      <w:r>
-        <w:rPr>
-          <w:rFonts w:ascii="Georgia" w:eastAsia="Georgia" w:hAnsi="Georgia"/>
-          <w:b/>
-          <w:sz w:val="20"/>
-          <w:szCs w:val="20"/>
-        </w:rPr>
-        <w:t>MATCHUP</w:t>
-      </w:r>
-      <w:proofErr w:type="gramEnd"/>
-      <w:r>
-        <w:rPr>
-          <w:rFonts w:ascii="Georgia" w:eastAsia="Georgia" w:hAnsi="Georgia"/>
-          <w:b/>
-          <w:sz w:val="20"/>
-          <w:szCs w:val="20"/>
-        </w:rPr>
-        <w:t>4</w:t>
-      </w:r>
-      <w:r>
-        <w:rPr>
-          <w:rFonts w:ascii="Georgia" w:eastAsia="Georgia" w:hAnsi="Georgia"/>
-          <w:b/>
-          <w:sz w:val="20"/>
-          <w:szCs w:val="20"/>
-        </w:rPr>
-        <w:t>_HOME_</w:t>
-      </w:r>
-      <w:proofErr w:type="gramStart"/>
-      <w:r>
-        <w:rPr>
-          <w:rFonts w:ascii="Georgia" w:eastAsia="Georgia" w:hAnsi="Georgia"/>
-          <w:b/>
-          <w:sz w:val="20"/>
-          <w:szCs w:val="20"/>
-        </w:rPr>
-        <w:t>LOGO</w:t>
-      </w:r>
-      <w:r>
-        <w:rPr>
-          <w:rFonts w:ascii="Georgia" w:eastAsia="Georgia" w:hAnsi="Georgia"/>
-          <w:b/>
-          <w:sz w:val="20"/>
-          <w:szCs w:val="20"/>
-        </w:rPr>
-        <w:t xml:space="preserve"> </w:t>
-      </w:r>
-      <w:r>
-        <w:rPr>
-          <w:rFonts w:ascii="Georgia" w:eastAsia="Georgia" w:hAnsi="Georgia"/>
-          <w:b/>
-          <w:sz w:val="20"/>
-          <w:szCs w:val="20"/>
-        </w:rPr>
-        <w:t>}</w:t>
-      </w:r>
-      <w:proofErr w:type="gramEnd"/>
-      <w:r>
-        <w:rPr>
-          <w:rFonts w:ascii="Georgia" w:eastAsia="Georgia" w:hAnsi="Georgia"/>
-          <w:b/>
-          <w:sz w:val="20"/>
-          <w:szCs w:val="20"/>
-        </w:rPr>
-        <w:t>}</w:t>
-      </w:r>
-    </w:p>
-    <w:p>
-      <w:pPr>
-        <w:spacing w:before="240" w:after="40" w:line="240" w:lineRule="auto"/>
-        <w:rPr>
-          <w:rFonts w:ascii="Georgia" w:eastAsia="Georgia" w:hAnsi="Georgia"/>
-          <w:b/>
-          <w:sz w:val="20"/>
-          <w:szCs w:val="20"/>
-        </w:rPr>
-      </w:pPr>
-      <w:r>
-        <w:rPr>
-          <w:rFonts w:ascii="Georgia" w:eastAsia="Georgia" w:hAnsi="Georgia"/>
-          <w:b/>
-          <w:sz w:val="20"/>
-          <w:szCs w:val="20"/>
-        </w:rPr>
-        <w:t xml:space="preserve">vs. </w:t>
-      </w:r>
-    </w:p>
-    <w:p>
-      <w:pPr>
-        <w:spacing w:before="240" w:after="40" w:line="240" w:lineRule="auto"/>
-        <w:rPr>
-          <w:sz w:val="20"/>
-          <w:szCs w:val="20"/>
-        </w:rPr>
-      </w:pPr>
-      <w:proofErr w:type="gramStart"/>
-      <w:r>
-        <w:rPr>
-          <w:rFonts w:ascii="Georgia" w:eastAsia="Georgia" w:hAnsi="Georgia"/>
-          <w:b/>
-          <w:sz w:val="20"/>
-          <w:szCs w:val="20"/>
-        </w:rPr>
-        <w:t>{{</w:t>
-      </w:r>
-      <w:r>
-        <w:rPr>
-          <w:rFonts w:ascii="Georgia" w:eastAsia="Georgia" w:hAnsi="Georgia"/>
-          <w:b/>
-          <w:sz w:val="20"/>
-          <w:szCs w:val="20"/>
-        </w:rPr>
-        <w:t xml:space="preserve"> </w:t>
-      </w:r>
-      <w:r>
-        <w:rPr>
-          <w:rFonts w:ascii="Georgia" w:eastAsia="Georgia" w:hAnsi="Georgia"/>
-          <w:b/>
-          <w:sz w:val="20"/>
-          <w:szCs w:val="20"/>
-        </w:rPr>
-        <w:t>MATCHUP</w:t>
-      </w:r>
-      <w:proofErr w:type="gramEnd"/>
-      <w:r>
-        <w:rPr>
-          <w:rFonts w:ascii="Georgia" w:eastAsia="Georgia" w:hAnsi="Georgia"/>
-          <w:b/>
-          <w:sz w:val="20"/>
-          <w:szCs w:val="20"/>
-        </w:rPr>
-        <w:t>4</w:t>
-      </w:r>
-      <w:r>
-        <w:rPr>
-          <w:rFonts w:ascii="Georgia" w:eastAsia="Georgia" w:hAnsi="Georgia"/>
-          <w:b/>
-          <w:sz w:val="20"/>
-          <w:szCs w:val="20"/>
-        </w:rPr>
-        <w:t>_AWAY_</w:t>
-      </w:r>
-      <w:proofErr w:type="gramStart"/>
-      <w:r>
-        <w:rPr>
-          <w:rFonts w:ascii="Georgia" w:eastAsia="Georgia" w:hAnsi="Georgia"/>
-          <w:b/>
-          <w:sz w:val="20"/>
-          <w:szCs w:val="20"/>
-        </w:rPr>
-        <w:t>LOGO</w:t>
-      </w:r>
-      <w:r>
-        <w:rPr>
-          <w:rFonts w:ascii="Georgia" w:eastAsia="Georgia" w:hAnsi="Georgia"/>
-          <w:b/>
-          <w:sz w:val="20"/>
-          <w:szCs w:val="20"/>
-        </w:rPr>
-        <w:t xml:space="preserve"> </w:t>
-      </w:r>
-      <w:r>
-        <w:rPr>
-          <w:rFonts w:ascii="Georgia" w:eastAsia="Georgia" w:hAnsi="Georgia"/>
-          <w:b/>
-          <w:sz w:val="20"/>
-          <w:szCs w:val="20"/>
-        </w:rPr>
-        <w:t>}</w:t>
-      </w:r>
-      <w:proofErr w:type="gramEnd"/>
-      <w:r>
-        <w:rPr>
-          <w:rFonts w:ascii="Georgia" w:eastAsia="Georgia" w:hAnsi="Georgia"/>
-          <w:b/>
-          <w:sz w:val="20"/>
-          <w:szCs w:val="20"/>
-        </w:rPr>
-        <w:t>}</w:t>
-      </w:r>
-    </w:p>
+    <w:tbl>
+      <w:tblPr>
+        <w:tblStyle w:val="TableGrid"/>
+        <w:tblW w:w="0" w:type="auto"/>
+        <w:tblLook w:val="04A0" w:firstRow="1" w:lastRow="0" w:firstColumn="1" w:lastColumn="0" w:noHBand="0" w:noVBand="1"/>
+      </w:tblPr>
+      <w:tblGrid>
+        <w:gridCol w:w="8856"/>
+      </w:tblGrid>
+      <w:tr>
+        <w:tc>
+          <w:tcPr>
+            <w:tcW w:w="8856" w:type="dxa"/>
+          </w:tcPr>
+          <w:p>
+            <w:pPr>
+              <w:spacing w:before="240" w:after="40"/>
+              <w:rPr>
+                <w:rFonts w:ascii="Georgia" w:eastAsia="Georgia" w:hAnsi="Georgia"/>
+                <w:b/>
+                <w:sz w:val="20"/>
+                <w:szCs w:val="20"/>
+              </w:rPr>
+            </w:pPr>
+            <w:proofErr w:type="gramStart"/>
+            <w:r>
+              <w:rPr>
+                <w:rFonts w:ascii="Georgia" w:eastAsia="Georgia" w:hAnsi="Georgia"/>
+                <w:b/>
+                <w:sz w:val="20"/>
+                <w:szCs w:val="20"/>
+              </w:rPr>
+              <w:t>{{ MATCHUP</w:t>
+            </w:r>
+            <w:proofErr w:type="gramEnd"/>
+            <w:r>
+              <w:rPr>
+                <w:rFonts w:ascii="Georgia" w:eastAsia="Georgia" w:hAnsi="Georgia"/>
+                <w:b/>
+                <w:sz w:val="20"/>
+                <w:szCs w:val="20"/>
+              </w:rPr>
+              <w:t>4_HOME_</w:t>
+            </w:r>
+            <w:proofErr w:type="gramStart"/>
+            <w:r>
+              <w:rPr>
+                <w:rFonts w:ascii="Georgia" w:eastAsia="Georgia" w:hAnsi="Georgia"/>
+                <w:b/>
+                <w:sz w:val="20"/>
+                <w:szCs w:val="20"/>
+              </w:rPr>
+              <w:t>LOGO }</w:t>
+            </w:r>
+            <w:proofErr w:type="gramEnd"/>
+            <w:r>
+              <w:rPr>
+                <w:rFonts w:ascii="Georgia" w:eastAsia="Georgia" w:hAnsi="Georgia"/>
+                <w:b/>
+                <w:sz w:val="20"/>
+                <w:szCs w:val="20"/>
+              </w:rPr>
+              <w:t>}</w:t>
+            </w:r>
+            <w:r>
+              <w:rPr>
+                <w:rFonts w:ascii="Georgia" w:eastAsia="Georgia" w:hAnsi="Georgia"/>
+                <w:b/>
+                <w:sz w:val="20"/>
+                <w:szCs w:val="20"/>
+              </w:rPr>
+              <w:t xml:space="preserve"> </w:t>
+            </w:r>
+            <w:r>
+              <w:rPr>
+                <w:rFonts w:ascii="Georgia" w:eastAsia="Georgia" w:hAnsi="Georgia"/>
+                <w:b/>
+                <w:sz w:val="20"/>
+                <w:szCs w:val="20"/>
+              </w:rPr>
+              <w:t xml:space="preserve">– </w:t>
+            </w:r>
+            <w:proofErr w:type="gramStart"/>
+            <w:r>
+              <w:rPr>
+                <w:rStyle w:val="IntenseReference"/>
+              </w:rPr>
+              <w:t>{{ MATCHUP</w:t>
+            </w:r>
+            <w:proofErr w:type="gramEnd"/>
+            <w:r>
+              <w:rPr>
+                <w:rStyle w:val="IntenseReference"/>
+              </w:rPr>
+              <w:t>4</w:t>
+            </w:r>
+            <w:r>
+              <w:rPr>
+                <w:rStyle w:val="IntenseReference"/>
+              </w:rPr>
+              <w:t>_HOME }}</w:t>
+            </w:r>
+          </w:p>
+        </w:tc>
+      </w:tr>
+      <w:tr>
+        <w:tc>
+          <w:tcPr>
+            <w:tcW w:w="8856" w:type="dxa"/>
+          </w:tcPr>
+          <w:p>
+            <w:pPr>
+              <w:spacing w:before="240" w:after="40"/>
+              <w:rPr>
+                <w:rFonts w:ascii="Georgia" w:eastAsia="Georgia" w:hAnsi="Georgia"/>
+                <w:b/>
+                <w:sz w:val="20"/>
+                <w:szCs w:val="20"/>
+              </w:rPr>
+            </w:pPr>
+            <w:r>
+              <w:rPr>
+                <w:rFonts w:ascii="Georgia" w:eastAsia="Georgia" w:hAnsi="Georgia"/>
+                <w:b/>
+                <w:sz w:val="20"/>
+                <w:szCs w:val="20"/>
+              </w:rPr>
+              <w:t xml:space="preserve">vs. </w:t>
+            </w:r>
+          </w:p>
+        </w:tc>
+      </w:tr>
+      <w:tr>
+        <w:tc>
+          <w:tcPr>
+            <w:tcW w:w="8856" w:type="dxa"/>
+          </w:tcPr>
+          <w:p>
+            <w:pPr>
+              <w:spacing w:before="240" w:after="40"/>
+              <w:rPr>
+                <w:sz w:val="20"/>
+                <w:szCs w:val="20"/>
+              </w:rPr>
+            </w:pPr>
+            <w:proofErr w:type="gramStart"/>
+            <w:r>
+              <w:rPr>
+                <w:rFonts w:ascii="Georgia" w:eastAsia="Georgia" w:hAnsi="Georgia"/>
+                <w:b/>
+                <w:sz w:val="20"/>
+                <w:szCs w:val="20"/>
+              </w:rPr>
+              <w:t>{{ MATCHUP</w:t>
+            </w:r>
+            <w:proofErr w:type="gramEnd"/>
+            <w:r>
+              <w:rPr>
+                <w:rFonts w:ascii="Georgia" w:eastAsia="Georgia" w:hAnsi="Georgia"/>
+                <w:b/>
+                <w:sz w:val="20"/>
+                <w:szCs w:val="20"/>
+              </w:rPr>
+              <w:t>4_AWAY_</w:t>
+            </w:r>
+            <w:proofErr w:type="gramStart"/>
+            <w:r>
+              <w:rPr>
+                <w:rFonts w:ascii="Georgia" w:eastAsia="Georgia" w:hAnsi="Georgia"/>
+                <w:b/>
+                <w:sz w:val="20"/>
+                <w:szCs w:val="20"/>
+              </w:rPr>
+              <w:t>LOGO }</w:t>
+            </w:r>
+            <w:proofErr w:type="gramEnd"/>
+            <w:r>
+              <w:rPr>
+                <w:rFonts w:ascii="Georgia" w:eastAsia="Georgia" w:hAnsi="Georgia"/>
+                <w:b/>
+                <w:sz w:val="20"/>
+                <w:szCs w:val="20"/>
+              </w:rPr>
+              <w:t>}</w:t>
+            </w:r>
+            <w:r>
+              <w:rPr>
+                <w:rFonts w:ascii="Georgia" w:eastAsia="Georgia" w:hAnsi="Georgia"/>
+                <w:b/>
+                <w:sz w:val="20"/>
+                <w:szCs w:val="20"/>
+              </w:rPr>
+              <w:t xml:space="preserve"> </w:t>
+            </w:r>
+            <w:r>
+              <w:rPr>
+                <w:rFonts w:ascii="Georgia" w:eastAsia="Georgia" w:hAnsi="Georgia"/>
+                <w:b/>
+                <w:sz w:val="20"/>
+                <w:szCs w:val="20"/>
+              </w:rPr>
+              <w:t xml:space="preserve">– </w:t>
+            </w:r>
+            <w:proofErr w:type="gramStart"/>
+            <w:r>
+              <w:rPr>
+                <w:rStyle w:val="IntenseReference"/>
+              </w:rPr>
+              <w:t>{{ MATCHUP</w:t>
+            </w:r>
+            <w:proofErr w:type="gramEnd"/>
+            <w:r>
+              <w:rPr>
+                <w:rStyle w:val="IntenseReference"/>
+              </w:rPr>
+              <w:t>4</w:t>
+            </w:r>
+            <w:r>
+              <w:rPr>
+                <w:rStyle w:val="IntenseReference"/>
+              </w:rPr>
+              <w:t>_AWAY }}</w:t>
+            </w:r>
+          </w:p>
+        </w:tc>
+      </w:tr>
+    </w:tbl>
     <w:p>
       <w:pPr>
         <w:spacing w:after="120" w:line="240" w:lineRule="auto"/>
@@ -3226,216 +3323,233 @@
         <w:t>}</w:t>
       </w:r>
     </w:p>
-    <w:p>
-      <w:pPr>
-        <w:spacing w:before="240" w:after="40" w:line="240" w:lineRule="auto"/>
-        <w:rPr>
-          <w:rFonts w:ascii="Georgia" w:eastAsia="Georgia" w:hAnsi="Georgia"/>
-          <w:b/>
-          <w:sz w:val="20"/>
-          <w:szCs w:val="20"/>
-        </w:rPr>
-      </w:pPr>
-      <w:proofErr w:type="gramStart"/>
-      <w:r>
-        <w:rPr>
-          <w:rFonts w:ascii="Georgia" w:eastAsia="Georgia" w:hAnsi="Georgia"/>
-          <w:b/>
-          <w:sz w:val="20"/>
-          <w:szCs w:val="20"/>
-        </w:rPr>
-        <w:t>{{</w:t>
-      </w:r>
-      <w:r>
-        <w:rPr>
-          <w:rFonts w:ascii="Georgia" w:eastAsia="Georgia" w:hAnsi="Georgia"/>
-          <w:b/>
-          <w:sz w:val="20"/>
-          <w:szCs w:val="20"/>
-        </w:rPr>
-        <w:t xml:space="preserve"> </w:t>
-      </w:r>
-      <w:r>
-        <w:rPr>
-          <w:rFonts w:ascii="Georgia" w:eastAsia="Georgia" w:hAnsi="Georgia"/>
-          <w:b/>
-          <w:sz w:val="20"/>
-          <w:szCs w:val="20"/>
-        </w:rPr>
-        <w:t>MATCHUP</w:t>
-      </w:r>
-      <w:proofErr w:type="gramEnd"/>
-      <w:r>
-        <w:rPr>
-          <w:rFonts w:ascii="Georgia" w:eastAsia="Georgia" w:hAnsi="Georgia"/>
-          <w:b/>
-          <w:sz w:val="20"/>
-          <w:szCs w:val="20"/>
-        </w:rPr>
-        <w:t>5</w:t>
-      </w:r>
-      <w:r>
-        <w:rPr>
-          <w:rFonts w:ascii="Georgia" w:eastAsia="Georgia" w:hAnsi="Georgia"/>
-          <w:b/>
-          <w:sz w:val="20"/>
-          <w:szCs w:val="20"/>
-        </w:rPr>
-        <w:t>_HOME_</w:t>
-      </w:r>
-      <w:proofErr w:type="gramStart"/>
-      <w:r>
-        <w:rPr>
-          <w:rFonts w:ascii="Georgia" w:eastAsia="Georgia" w:hAnsi="Georgia"/>
-          <w:b/>
-          <w:sz w:val="20"/>
-          <w:szCs w:val="20"/>
-        </w:rPr>
-        <w:t>LOGO</w:t>
-      </w:r>
-      <w:r>
-        <w:rPr>
-          <w:rFonts w:ascii="Georgia" w:eastAsia="Georgia" w:hAnsi="Georgia"/>
-          <w:b/>
-          <w:sz w:val="20"/>
-          <w:szCs w:val="20"/>
-        </w:rPr>
-        <w:t xml:space="preserve"> </w:t>
-      </w:r>
-      <w:r>
-        <w:rPr>
-          <w:rFonts w:ascii="Georgia" w:eastAsia="Georgia" w:hAnsi="Georgia"/>
-          <w:b/>
-          <w:sz w:val="20"/>
-          <w:szCs w:val="20"/>
-        </w:rPr>
-        <w:t>}</w:t>
-      </w:r>
-      <w:proofErr w:type="gramEnd"/>
-      <w:r>
-        <w:rPr>
-          <w:rFonts w:ascii="Georgia" w:eastAsia="Georgia" w:hAnsi="Georgia"/>
-          <w:b/>
-          <w:sz w:val="20"/>
-          <w:szCs w:val="20"/>
-        </w:rPr>
-        <w:t>}</w:t>
-      </w:r>
-    </w:p>
-    <w:p>
-      <w:pPr>
-        <w:spacing w:before="240" w:after="40" w:line="240" w:lineRule="auto"/>
-        <w:rPr>
-          <w:rFonts w:ascii="Georgia" w:eastAsia="Georgia" w:hAnsi="Georgia"/>
-          <w:b/>
-          <w:sz w:val="20"/>
-          <w:szCs w:val="20"/>
-        </w:rPr>
-      </w:pPr>
-      <w:r>
-        <w:rPr>
-          <w:rFonts w:ascii="Georgia" w:eastAsia="Georgia" w:hAnsi="Georgia"/>
-          <w:b/>
-          <w:sz w:val="20"/>
-          <w:szCs w:val="20"/>
-        </w:rPr>
-        <w:t xml:space="preserve">vs. </w:t>
-      </w:r>
-    </w:p>
-    <w:p>
-      <w:pPr>
-        <w:spacing w:before="240" w:after="40" w:line="240" w:lineRule="auto"/>
-        <w:rPr>
-          <w:sz w:val="20"/>
-          <w:szCs w:val="20"/>
-        </w:rPr>
-      </w:pPr>
-      <w:proofErr w:type="gramStart"/>
-      <w:r>
-        <w:rPr>
-          <w:rFonts w:ascii="Georgia" w:eastAsia="Georgia" w:hAnsi="Georgia"/>
-          <w:b/>
-          <w:sz w:val="20"/>
-          <w:szCs w:val="20"/>
-        </w:rPr>
-        <w:t>{{</w:t>
-      </w:r>
-      <w:r>
-        <w:rPr>
-          <w:rFonts w:ascii="Georgia" w:eastAsia="Georgia" w:hAnsi="Georgia"/>
-          <w:b/>
-          <w:sz w:val="20"/>
-          <w:szCs w:val="20"/>
-        </w:rPr>
-        <w:t xml:space="preserve"> </w:t>
-      </w:r>
-      <w:r>
-        <w:rPr>
-          <w:rFonts w:ascii="Georgia" w:eastAsia="Georgia" w:hAnsi="Georgia"/>
-          <w:b/>
-          <w:sz w:val="20"/>
-          <w:szCs w:val="20"/>
-        </w:rPr>
-        <w:t>MATCHUP</w:t>
-      </w:r>
-      <w:proofErr w:type="gramEnd"/>
-      <w:r>
-        <w:rPr>
-          <w:rFonts w:ascii="Georgia" w:eastAsia="Georgia" w:hAnsi="Georgia"/>
-          <w:b/>
-          <w:sz w:val="20"/>
-          <w:szCs w:val="20"/>
-        </w:rPr>
-        <w:t>5</w:t>
-      </w:r>
-      <w:r>
-        <w:rPr>
-          <w:rFonts w:ascii="Georgia" w:eastAsia="Georgia" w:hAnsi="Georgia"/>
-          <w:b/>
-          <w:sz w:val="20"/>
-          <w:szCs w:val="20"/>
-        </w:rPr>
-        <w:t>_AWAY_</w:t>
-      </w:r>
-      <w:proofErr w:type="gramStart"/>
-      <w:r>
-        <w:rPr>
-          <w:rFonts w:ascii="Georgia" w:eastAsia="Georgia" w:hAnsi="Georgia"/>
-          <w:b/>
-          <w:sz w:val="20"/>
-          <w:szCs w:val="20"/>
-        </w:rPr>
-        <w:t>LOGO</w:t>
-      </w:r>
-      <w:r>
-        <w:rPr>
-          <w:rFonts w:ascii="Georgia" w:eastAsia="Georgia" w:hAnsi="Georgia"/>
-          <w:b/>
-          <w:sz w:val="20"/>
-          <w:szCs w:val="20"/>
-        </w:rPr>
-        <w:t xml:space="preserve"> </w:t>
-      </w:r>
-      <w:r>
-        <w:rPr>
-          <w:rFonts w:ascii="Georgia" w:eastAsia="Georgia" w:hAnsi="Georgia"/>
-          <w:b/>
-          <w:sz w:val="20"/>
-          <w:szCs w:val="20"/>
-        </w:rPr>
-        <w:t>}</w:t>
-      </w:r>
-      <w:proofErr w:type="gramEnd"/>
-      <w:r>
-        <w:rPr>
-          <w:rFonts w:ascii="Georgia" w:eastAsia="Georgia" w:hAnsi="Georgia"/>
-          <w:b/>
-          <w:sz w:val="20"/>
-          <w:szCs w:val="20"/>
-        </w:rPr>
-        <w:t>}</w:t>
-      </w:r>
-    </w:p>
+    <w:tbl>
+      <w:tblPr>
+        <w:tblStyle w:val="TableGrid"/>
+        <w:tblW w:w="0" w:type="auto"/>
+        <w:tblLook w:val="04A0" w:firstRow="1" w:lastRow="0" w:firstColumn="1" w:lastColumn="0" w:noHBand="0" w:noVBand="1"/>
+      </w:tblPr>
+      <w:tblGrid>
+        <w:gridCol w:w="8856"/>
+      </w:tblGrid>
+      <w:tr>
+        <w:tc>
+          <w:tcPr>
+            <w:tcW w:w="8856" w:type="dxa"/>
+          </w:tcPr>
+          <w:p>
+            <w:pPr>
+              <w:spacing w:before="240" w:after="40"/>
+              <w:rPr>
+                <w:rFonts w:ascii="Georgia" w:eastAsia="Georgia" w:hAnsi="Georgia"/>
+                <w:b/>
+                <w:sz w:val="20"/>
+                <w:szCs w:val="20"/>
+              </w:rPr>
+            </w:pPr>
+            <w:proofErr w:type="gramStart"/>
+            <w:r>
+              <w:rPr>
+                <w:rFonts w:ascii="Georgia" w:eastAsia="Georgia" w:hAnsi="Georgia"/>
+                <w:b/>
+                <w:sz w:val="20"/>
+                <w:szCs w:val="20"/>
+              </w:rPr>
+              <w:t>{{ MATCHUP</w:t>
+            </w:r>
+            <w:proofErr w:type="gramEnd"/>
+            <w:r>
+              <w:rPr>
+                <w:rFonts w:ascii="Georgia" w:eastAsia="Georgia" w:hAnsi="Georgia"/>
+                <w:b/>
+                <w:sz w:val="20"/>
+                <w:szCs w:val="20"/>
+              </w:rPr>
+              <w:t>5_HOME_</w:t>
+            </w:r>
+            <w:proofErr w:type="gramStart"/>
+            <w:r>
+              <w:rPr>
+                <w:rFonts w:ascii="Georgia" w:eastAsia="Georgia" w:hAnsi="Georgia"/>
+                <w:b/>
+                <w:sz w:val="20"/>
+                <w:szCs w:val="20"/>
+              </w:rPr>
+              <w:t>LOGO }</w:t>
+            </w:r>
+            <w:proofErr w:type="gramEnd"/>
+            <w:r>
+              <w:rPr>
+                <w:rFonts w:ascii="Georgia" w:eastAsia="Georgia" w:hAnsi="Georgia"/>
+                <w:b/>
+                <w:sz w:val="20"/>
+                <w:szCs w:val="20"/>
+              </w:rPr>
+              <w:t>}</w:t>
+            </w:r>
+            <w:r>
+              <w:rPr>
+                <w:rFonts w:ascii="Georgia" w:eastAsia="Georgia" w:hAnsi="Georgia"/>
+                <w:b/>
+                <w:sz w:val="20"/>
+                <w:szCs w:val="20"/>
+              </w:rPr>
+              <w:t xml:space="preserve"> </w:t>
+            </w:r>
+            <w:r>
+              <w:rPr>
+                <w:rFonts w:ascii="Georgia" w:eastAsia="Georgia" w:hAnsi="Georgia"/>
+                <w:b/>
+                <w:sz w:val="20"/>
+                <w:szCs w:val="20"/>
+              </w:rPr>
+              <w:t xml:space="preserve">– </w:t>
+            </w:r>
+            <w:proofErr w:type="gramStart"/>
+            <w:r>
+              <w:rPr>
+                <w:rStyle w:val="IntenseReference"/>
+              </w:rPr>
+              <w:t>{{ MATCHUP</w:t>
+            </w:r>
+            <w:proofErr w:type="gramEnd"/>
+            <w:r>
+              <w:rPr>
+                <w:rStyle w:val="IntenseReference"/>
+              </w:rPr>
+              <w:t>5</w:t>
+            </w:r>
+            <w:r>
+              <w:rPr>
+                <w:rStyle w:val="IntenseReference"/>
+              </w:rPr>
+              <w:t>_HOME }}</w:t>
+            </w:r>
+          </w:p>
+        </w:tc>
+      </w:tr>
+      <w:tr>
+        <w:tc>
+          <w:tcPr>
+            <w:tcW w:w="8856" w:type="dxa"/>
+          </w:tcPr>
+          <w:p>
+            <w:pPr>
+              <w:spacing w:before="240" w:after="40"/>
+              <w:rPr>
+                <w:rFonts w:ascii="Georgia" w:eastAsia="Georgia" w:hAnsi="Georgia"/>
+                <w:b/>
+                <w:sz w:val="20"/>
+                <w:szCs w:val="20"/>
+              </w:rPr>
+            </w:pPr>
+            <w:r>
+              <w:rPr>
+                <w:rFonts w:ascii="Georgia" w:eastAsia="Georgia" w:hAnsi="Georgia"/>
+                <w:b/>
+                <w:sz w:val="20"/>
+                <w:szCs w:val="20"/>
+              </w:rPr>
+              <w:t xml:space="preserve">vs. </w:t>
+            </w:r>
+          </w:p>
+        </w:tc>
+      </w:tr>
+      <w:tr>
+        <w:tc>
+          <w:tcPr>
+            <w:tcW w:w="8856" w:type="dxa"/>
+          </w:tcPr>
+          <w:p>
+            <w:pPr>
+              <w:spacing w:before="240" w:after="40"/>
+              <w:rPr>
+                <w:sz w:val="20"/>
+                <w:szCs w:val="20"/>
+              </w:rPr>
+            </w:pPr>
+            <w:proofErr w:type="gramStart"/>
+            <w:r>
+              <w:rPr>
+                <w:rFonts w:ascii="Georgia" w:eastAsia="Georgia" w:hAnsi="Georgia"/>
+                <w:b/>
+                <w:sz w:val="20"/>
+                <w:szCs w:val="20"/>
+              </w:rPr>
+              <w:t>{{ MATCHUP</w:t>
+            </w:r>
+            <w:proofErr w:type="gramEnd"/>
+            <w:r>
+              <w:rPr>
+                <w:rFonts w:ascii="Georgia" w:eastAsia="Georgia" w:hAnsi="Georgia"/>
+                <w:b/>
+                <w:sz w:val="20"/>
+                <w:szCs w:val="20"/>
+              </w:rPr>
+              <w:t>5_AWAY_</w:t>
+            </w:r>
+            <w:proofErr w:type="gramStart"/>
+            <w:r>
+              <w:rPr>
+                <w:rFonts w:ascii="Georgia" w:eastAsia="Georgia" w:hAnsi="Georgia"/>
+                <w:b/>
+                <w:sz w:val="20"/>
+                <w:szCs w:val="20"/>
+              </w:rPr>
+              <w:t>LOGO }</w:t>
+            </w:r>
+            <w:proofErr w:type="gramEnd"/>
+            <w:r>
+              <w:rPr>
+                <w:rFonts w:ascii="Georgia" w:eastAsia="Georgia" w:hAnsi="Georgia"/>
+                <w:b/>
+                <w:sz w:val="20"/>
+                <w:szCs w:val="20"/>
+              </w:rPr>
+              <w:t>}</w:t>
+            </w:r>
+            <w:r>
+              <w:rPr>
+                <w:rFonts w:ascii="Georgia" w:eastAsia="Georgia" w:hAnsi="Georgia"/>
+                <w:b/>
+                <w:sz w:val="20"/>
+                <w:szCs w:val="20"/>
+              </w:rPr>
+              <w:t xml:space="preserve"> </w:t>
+            </w:r>
+            <w:r>
+              <w:rPr>
+                <w:rFonts w:ascii="Georgia" w:eastAsia="Georgia" w:hAnsi="Georgia"/>
+                <w:b/>
+                <w:sz w:val="20"/>
+                <w:szCs w:val="20"/>
+              </w:rPr>
+              <w:t xml:space="preserve">– </w:t>
+            </w:r>
+            <w:proofErr w:type="gramStart"/>
+            <w:r>
+              <w:rPr>
+                <w:rStyle w:val="IntenseReference"/>
+              </w:rPr>
+              <w:t>{{ MATCHUP</w:t>
+            </w:r>
+            <w:proofErr w:type="gramEnd"/>
+            <w:r>
+              <w:rPr>
+                <w:rStyle w:val="IntenseReference"/>
+              </w:rPr>
+              <w:t>5</w:t>
+            </w:r>
+            <w:r>
+              <w:rPr>
+                <w:rStyle w:val="IntenseReference"/>
+              </w:rPr>
+              <w:t>_AWAY }}</w:t>
+            </w:r>
+          </w:p>
+        </w:tc>
+      </w:tr>
+    </w:tbl>
     <w:p>
       <w:pPr>
         <w:spacing w:after="120" w:line="240" w:lineRule="auto"/>
@@ -3926,216 +4040,233 @@
         <w:t>}</w:t>
       </w:r>
     </w:p>
-    <w:p>
-      <w:pPr>
-        <w:spacing w:before="240" w:after="40" w:line="240" w:lineRule="auto"/>
-        <w:rPr>
-          <w:rFonts w:ascii="Georgia" w:eastAsia="Georgia" w:hAnsi="Georgia"/>
-          <w:b/>
-          <w:sz w:val="20"/>
-          <w:szCs w:val="20"/>
-        </w:rPr>
-      </w:pPr>
-      <w:proofErr w:type="gramStart"/>
-      <w:r>
-        <w:rPr>
-          <w:rFonts w:ascii="Georgia" w:eastAsia="Georgia" w:hAnsi="Georgia"/>
-          <w:b/>
-          <w:sz w:val="20"/>
-          <w:szCs w:val="20"/>
-        </w:rPr>
-        <w:t>{{</w:t>
-      </w:r>
-      <w:r>
-        <w:rPr>
-          <w:rFonts w:ascii="Georgia" w:eastAsia="Georgia" w:hAnsi="Georgia"/>
-          <w:b/>
-          <w:sz w:val="20"/>
-          <w:szCs w:val="20"/>
-        </w:rPr>
-        <w:t xml:space="preserve"> </w:t>
-      </w:r>
-      <w:r>
-        <w:rPr>
-          <w:rFonts w:ascii="Georgia" w:eastAsia="Georgia" w:hAnsi="Georgia"/>
-          <w:b/>
-          <w:sz w:val="20"/>
-          <w:szCs w:val="20"/>
-        </w:rPr>
-        <w:t>MATCHUP</w:t>
-      </w:r>
-      <w:proofErr w:type="gramEnd"/>
-      <w:r>
-        <w:rPr>
-          <w:rFonts w:ascii="Georgia" w:eastAsia="Georgia" w:hAnsi="Georgia"/>
-          <w:b/>
-          <w:sz w:val="20"/>
-          <w:szCs w:val="20"/>
-        </w:rPr>
-        <w:t>6</w:t>
-      </w:r>
-      <w:r>
-        <w:rPr>
-          <w:rFonts w:ascii="Georgia" w:eastAsia="Georgia" w:hAnsi="Georgia"/>
-          <w:b/>
-          <w:sz w:val="20"/>
-          <w:szCs w:val="20"/>
-        </w:rPr>
-        <w:t>_HOME_</w:t>
-      </w:r>
-      <w:proofErr w:type="gramStart"/>
-      <w:r>
-        <w:rPr>
-          <w:rFonts w:ascii="Georgia" w:eastAsia="Georgia" w:hAnsi="Georgia"/>
-          <w:b/>
-          <w:sz w:val="20"/>
-          <w:szCs w:val="20"/>
-        </w:rPr>
-        <w:t>LOGO</w:t>
-      </w:r>
-      <w:r>
-        <w:rPr>
-          <w:rFonts w:ascii="Georgia" w:eastAsia="Georgia" w:hAnsi="Georgia"/>
-          <w:b/>
-          <w:sz w:val="20"/>
-          <w:szCs w:val="20"/>
-        </w:rPr>
-        <w:t xml:space="preserve"> </w:t>
-      </w:r>
-      <w:r>
-        <w:rPr>
-          <w:rFonts w:ascii="Georgia" w:eastAsia="Georgia" w:hAnsi="Georgia"/>
-          <w:b/>
-          <w:sz w:val="20"/>
-          <w:szCs w:val="20"/>
-        </w:rPr>
-        <w:t>}</w:t>
-      </w:r>
-      <w:proofErr w:type="gramEnd"/>
-      <w:r>
-        <w:rPr>
-          <w:rFonts w:ascii="Georgia" w:eastAsia="Georgia" w:hAnsi="Georgia"/>
-          <w:b/>
-          <w:sz w:val="20"/>
-          <w:szCs w:val="20"/>
-        </w:rPr>
-        <w:t>}</w:t>
-      </w:r>
-    </w:p>
-    <w:p>
-      <w:pPr>
-        <w:spacing w:before="240" w:after="40" w:line="240" w:lineRule="auto"/>
-        <w:rPr>
-          <w:rFonts w:ascii="Georgia" w:eastAsia="Georgia" w:hAnsi="Georgia"/>
-          <w:b/>
-          <w:sz w:val="20"/>
-          <w:szCs w:val="20"/>
-        </w:rPr>
-      </w:pPr>
-      <w:r>
-        <w:rPr>
-          <w:rFonts w:ascii="Georgia" w:eastAsia="Georgia" w:hAnsi="Georgia"/>
-          <w:b/>
-          <w:sz w:val="20"/>
-          <w:szCs w:val="20"/>
-        </w:rPr>
-        <w:t xml:space="preserve">vs. </w:t>
-      </w:r>
-    </w:p>
-    <w:p>
-      <w:pPr>
-        <w:spacing w:before="240" w:after="40" w:line="240" w:lineRule="auto"/>
-        <w:rPr>
-          <w:sz w:val="20"/>
-          <w:szCs w:val="20"/>
-        </w:rPr>
-      </w:pPr>
-      <w:proofErr w:type="gramStart"/>
-      <w:r>
-        <w:rPr>
-          <w:rFonts w:ascii="Georgia" w:eastAsia="Georgia" w:hAnsi="Georgia"/>
-          <w:b/>
-          <w:sz w:val="20"/>
-          <w:szCs w:val="20"/>
-        </w:rPr>
-        <w:t>{{</w:t>
-      </w:r>
-      <w:r>
-        <w:rPr>
-          <w:rFonts w:ascii="Georgia" w:eastAsia="Georgia" w:hAnsi="Georgia"/>
-          <w:b/>
-          <w:sz w:val="20"/>
-          <w:szCs w:val="20"/>
-        </w:rPr>
-        <w:t xml:space="preserve"> </w:t>
-      </w:r>
-      <w:r>
-        <w:rPr>
-          <w:rFonts w:ascii="Georgia" w:eastAsia="Georgia" w:hAnsi="Georgia"/>
-          <w:b/>
-          <w:sz w:val="20"/>
-          <w:szCs w:val="20"/>
-        </w:rPr>
-        <w:t>MATCHUP</w:t>
-      </w:r>
-      <w:proofErr w:type="gramEnd"/>
-      <w:r>
-        <w:rPr>
-          <w:rFonts w:ascii="Georgia" w:eastAsia="Georgia" w:hAnsi="Georgia"/>
-          <w:b/>
-          <w:sz w:val="20"/>
-          <w:szCs w:val="20"/>
-        </w:rPr>
-        <w:t>6</w:t>
-      </w:r>
-      <w:r>
-        <w:rPr>
-          <w:rFonts w:ascii="Georgia" w:eastAsia="Georgia" w:hAnsi="Georgia"/>
-          <w:b/>
-          <w:sz w:val="20"/>
-          <w:szCs w:val="20"/>
-        </w:rPr>
-        <w:t>_AWAY_</w:t>
-      </w:r>
-      <w:proofErr w:type="gramStart"/>
-      <w:r>
-        <w:rPr>
-          <w:rFonts w:ascii="Georgia" w:eastAsia="Georgia" w:hAnsi="Georgia"/>
-          <w:b/>
-          <w:sz w:val="20"/>
-          <w:szCs w:val="20"/>
-        </w:rPr>
-        <w:t>LOGO</w:t>
-      </w:r>
-      <w:r>
-        <w:rPr>
-          <w:rFonts w:ascii="Georgia" w:eastAsia="Georgia" w:hAnsi="Georgia"/>
-          <w:b/>
-          <w:sz w:val="20"/>
-          <w:szCs w:val="20"/>
-        </w:rPr>
-        <w:t xml:space="preserve"> </w:t>
-      </w:r>
-      <w:r>
-        <w:rPr>
-          <w:rFonts w:ascii="Georgia" w:eastAsia="Georgia" w:hAnsi="Georgia"/>
-          <w:b/>
-          <w:sz w:val="20"/>
-          <w:szCs w:val="20"/>
-        </w:rPr>
-        <w:t>}</w:t>
-      </w:r>
-      <w:proofErr w:type="gramEnd"/>
-      <w:r>
-        <w:rPr>
-          <w:rFonts w:ascii="Georgia" w:eastAsia="Georgia" w:hAnsi="Georgia"/>
-          <w:b/>
-          <w:sz w:val="20"/>
-          <w:szCs w:val="20"/>
-        </w:rPr>
-        <w:t>}</w:t>
-      </w:r>
-    </w:p>
+    <w:tbl>
+      <w:tblPr>
+        <w:tblStyle w:val="TableGrid"/>
+        <w:tblW w:w="0" w:type="auto"/>
+        <w:tblLook w:val="04A0" w:firstRow="1" w:lastRow="0" w:firstColumn="1" w:lastColumn="0" w:noHBand="0" w:noVBand="1"/>
+      </w:tblPr>
+      <w:tblGrid>
+        <w:gridCol w:w="8856"/>
+      </w:tblGrid>
+      <w:tr>
+        <w:tc>
+          <w:tcPr>
+            <w:tcW w:w="8856" w:type="dxa"/>
+          </w:tcPr>
+          <w:p>
+            <w:pPr>
+              <w:spacing w:before="240" w:after="40"/>
+              <w:rPr>
+                <w:rFonts w:ascii="Georgia" w:eastAsia="Georgia" w:hAnsi="Georgia"/>
+                <w:b/>
+                <w:sz w:val="20"/>
+                <w:szCs w:val="20"/>
+              </w:rPr>
+            </w:pPr>
+            <w:proofErr w:type="gramStart"/>
+            <w:r>
+              <w:rPr>
+                <w:rFonts w:ascii="Georgia" w:eastAsia="Georgia" w:hAnsi="Georgia"/>
+                <w:b/>
+                <w:sz w:val="20"/>
+                <w:szCs w:val="20"/>
+              </w:rPr>
+              <w:t>{{ MATCHUP</w:t>
+            </w:r>
+            <w:proofErr w:type="gramEnd"/>
+            <w:r>
+              <w:rPr>
+                <w:rFonts w:ascii="Georgia" w:eastAsia="Georgia" w:hAnsi="Georgia"/>
+                <w:b/>
+                <w:sz w:val="20"/>
+                <w:szCs w:val="20"/>
+              </w:rPr>
+              <w:t>6_HOME_</w:t>
+            </w:r>
+            <w:proofErr w:type="gramStart"/>
+            <w:r>
+              <w:rPr>
+                <w:rFonts w:ascii="Georgia" w:eastAsia="Georgia" w:hAnsi="Georgia"/>
+                <w:b/>
+                <w:sz w:val="20"/>
+                <w:szCs w:val="20"/>
+              </w:rPr>
+              <w:t>LOGO }</w:t>
+            </w:r>
+            <w:proofErr w:type="gramEnd"/>
+            <w:r>
+              <w:rPr>
+                <w:rFonts w:ascii="Georgia" w:eastAsia="Georgia" w:hAnsi="Georgia"/>
+                <w:b/>
+                <w:sz w:val="20"/>
+                <w:szCs w:val="20"/>
+              </w:rPr>
+              <w:t>}</w:t>
+            </w:r>
+            <w:r>
+              <w:rPr>
+                <w:rFonts w:ascii="Georgia" w:eastAsia="Georgia" w:hAnsi="Georgia"/>
+                <w:b/>
+                <w:sz w:val="20"/>
+                <w:szCs w:val="20"/>
+              </w:rPr>
+              <w:t xml:space="preserve"> </w:t>
+            </w:r>
+            <w:r>
+              <w:rPr>
+                <w:rFonts w:ascii="Georgia" w:eastAsia="Georgia" w:hAnsi="Georgia"/>
+                <w:b/>
+                <w:sz w:val="20"/>
+                <w:szCs w:val="20"/>
+              </w:rPr>
+              <w:t xml:space="preserve">– </w:t>
+            </w:r>
+            <w:proofErr w:type="gramStart"/>
+            <w:r>
+              <w:rPr>
+                <w:rStyle w:val="IntenseReference"/>
+              </w:rPr>
+              <w:t>{{ MATCHUP</w:t>
+            </w:r>
+            <w:proofErr w:type="gramEnd"/>
+            <w:r>
+              <w:rPr>
+                <w:rStyle w:val="IntenseReference"/>
+              </w:rPr>
+              <w:t>6</w:t>
+            </w:r>
+            <w:r>
+              <w:rPr>
+                <w:rStyle w:val="IntenseReference"/>
+              </w:rPr>
+              <w:t>_HOME }}</w:t>
+            </w:r>
+          </w:p>
+        </w:tc>
+      </w:tr>
+      <w:tr>
+        <w:tc>
+          <w:tcPr>
+            <w:tcW w:w="8856" w:type="dxa"/>
+          </w:tcPr>
+          <w:p>
+            <w:pPr>
+              <w:spacing w:before="240" w:after="40"/>
+              <w:rPr>
+                <w:rFonts w:ascii="Georgia" w:eastAsia="Georgia" w:hAnsi="Georgia"/>
+                <w:b/>
+                <w:sz w:val="20"/>
+                <w:szCs w:val="20"/>
+              </w:rPr>
+            </w:pPr>
+            <w:r>
+              <w:rPr>
+                <w:rFonts w:ascii="Georgia" w:eastAsia="Georgia" w:hAnsi="Georgia"/>
+                <w:b/>
+                <w:sz w:val="20"/>
+                <w:szCs w:val="20"/>
+              </w:rPr>
+              <w:t xml:space="preserve">vs. </w:t>
+            </w:r>
+          </w:p>
+        </w:tc>
+      </w:tr>
+      <w:tr>
+        <w:tc>
+          <w:tcPr>
+            <w:tcW w:w="8856" w:type="dxa"/>
+          </w:tcPr>
+          <w:p>
+            <w:pPr>
+              <w:spacing w:before="240" w:after="40"/>
+              <w:rPr>
+                <w:sz w:val="20"/>
+                <w:szCs w:val="20"/>
+              </w:rPr>
+            </w:pPr>
+            <w:proofErr w:type="gramStart"/>
+            <w:r>
+              <w:rPr>
+                <w:rFonts w:ascii="Georgia" w:eastAsia="Georgia" w:hAnsi="Georgia"/>
+                <w:b/>
+                <w:sz w:val="20"/>
+                <w:szCs w:val="20"/>
+              </w:rPr>
+              <w:t>{{ MATCHUP</w:t>
+            </w:r>
+            <w:proofErr w:type="gramEnd"/>
+            <w:r>
+              <w:rPr>
+                <w:rFonts w:ascii="Georgia" w:eastAsia="Georgia" w:hAnsi="Georgia"/>
+                <w:b/>
+                <w:sz w:val="20"/>
+                <w:szCs w:val="20"/>
+              </w:rPr>
+              <w:t>6_AWAY_</w:t>
+            </w:r>
+            <w:proofErr w:type="gramStart"/>
+            <w:r>
+              <w:rPr>
+                <w:rFonts w:ascii="Georgia" w:eastAsia="Georgia" w:hAnsi="Georgia"/>
+                <w:b/>
+                <w:sz w:val="20"/>
+                <w:szCs w:val="20"/>
+              </w:rPr>
+              <w:t>LOGO }</w:t>
+            </w:r>
+            <w:proofErr w:type="gramEnd"/>
+            <w:r>
+              <w:rPr>
+                <w:rFonts w:ascii="Georgia" w:eastAsia="Georgia" w:hAnsi="Georgia"/>
+                <w:b/>
+                <w:sz w:val="20"/>
+                <w:szCs w:val="20"/>
+              </w:rPr>
+              <w:t>}</w:t>
+            </w:r>
+            <w:r>
+              <w:rPr>
+                <w:rFonts w:ascii="Georgia" w:eastAsia="Georgia" w:hAnsi="Georgia"/>
+                <w:b/>
+                <w:sz w:val="20"/>
+                <w:szCs w:val="20"/>
+              </w:rPr>
+              <w:t xml:space="preserve"> </w:t>
+            </w:r>
+            <w:r>
+              <w:rPr>
+                <w:rFonts w:ascii="Georgia" w:eastAsia="Georgia" w:hAnsi="Georgia"/>
+                <w:b/>
+                <w:sz w:val="20"/>
+                <w:szCs w:val="20"/>
+              </w:rPr>
+              <w:t xml:space="preserve">– </w:t>
+            </w:r>
+            <w:proofErr w:type="gramStart"/>
+            <w:r>
+              <w:rPr>
+                <w:rStyle w:val="IntenseReference"/>
+              </w:rPr>
+              <w:t>{{ MATCHUP</w:t>
+            </w:r>
+            <w:proofErr w:type="gramEnd"/>
+            <w:r>
+              <w:rPr>
+                <w:rStyle w:val="IntenseReference"/>
+              </w:rPr>
+              <w:t>6</w:t>
+            </w:r>
+            <w:r>
+              <w:rPr>
+                <w:rStyle w:val="IntenseReference"/>
+              </w:rPr>
+              <w:t>_AWAY }}</w:t>
+            </w:r>
+          </w:p>
+        </w:tc>
+      </w:tr>
+    </w:tbl>
     <w:p>
       <w:pPr>
         <w:spacing w:after="120" w:line="240" w:lineRule="auto"/>
@@ -4558,11 +4689,109 @@
       <w:pPr>
         <w:spacing w:after="120" w:line="240" w:lineRule="auto"/>
       </w:pPr>
-      <w:r>
-        <w:rPr>
-          <w:rFonts w:ascii="Georgia" w:eastAsia="Georgia" w:hAnsi="Georgia"/>
-        </w:rPr>
-        <w:t>{{AWARD_CUPCAKE_TEAM}} — {{AWARD_CUPCAKE_NOTE}}</w:t>
+      <w:proofErr w:type="gramStart"/>
+      <w:r>
+        <w:rPr>
+          <w:rFonts w:ascii="Georgia" w:eastAsia="Georgia" w:hAnsi="Georgia"/>
+        </w:rPr>
+        <w:t>{{</w:t>
+      </w:r>
+      <w:r>
+        <w:rPr>
+          <w:rFonts w:ascii="Georgia" w:eastAsia="Georgia" w:hAnsi="Georgia"/>
+        </w:rPr>
+        <w:t xml:space="preserve"> </w:t>
+      </w:r>
+      <w:r>
+        <w:rPr>
+          <w:rFonts w:ascii="Georgia" w:eastAsia="Georgia" w:hAnsi="Georgia"/>
+        </w:rPr>
+        <w:t>AWARD</w:t>
+      </w:r>
+      <w:proofErr w:type="gramEnd"/>
+      <w:r>
+        <w:rPr>
+          <w:rFonts w:ascii="Georgia" w:eastAsia="Georgia" w:hAnsi="Georgia"/>
+        </w:rPr>
+        <w:t>_CUPCAKE_</w:t>
+      </w:r>
+      <w:proofErr w:type="gramStart"/>
+      <w:r>
+        <w:rPr>
+          <w:rFonts w:ascii="Georgia" w:eastAsia="Georgia" w:hAnsi="Georgia"/>
+        </w:rPr>
+        <w:t>TEAM</w:t>
+      </w:r>
+      <w:r>
+        <w:rPr>
+          <w:rFonts w:ascii="Georgia" w:eastAsia="Georgia" w:hAnsi="Georgia"/>
+        </w:rPr>
+        <w:t xml:space="preserve"> </w:t>
+      </w:r>
+      <w:r>
+        <w:rPr>
+          <w:rFonts w:ascii="Georgia" w:eastAsia="Georgia" w:hAnsi="Georgia"/>
+        </w:rPr>
+        <w:t>}</w:t>
+      </w:r>
+      <w:proofErr w:type="gramEnd"/>
+      <w:r>
+        <w:rPr>
+          <w:rFonts w:ascii="Georgia" w:eastAsia="Georgia" w:hAnsi="Georgia"/>
+        </w:rPr>
+        <w:t xml:space="preserve">} — </w:t>
+      </w:r>
+      <w:proofErr w:type="gramStart"/>
+      <w:r>
+        <w:rPr>
+          <w:rFonts w:ascii="Georgia" w:eastAsia="Georgia" w:hAnsi="Georgia"/>
+        </w:rPr>
+        <w:t>{{</w:t>
+      </w:r>
+      <w:r>
+        <w:rPr>
+          <w:rFonts w:ascii="Georgia" w:eastAsia="Georgia" w:hAnsi="Georgia"/>
+        </w:rPr>
+        <w:t xml:space="preserve"> </w:t>
+      </w:r>
+      <w:r>
+        <w:rPr>
+          <w:rFonts w:ascii="Georgia" w:eastAsia="Georgia" w:hAnsi="Georgia"/>
+        </w:rPr>
+        <w:t>AWARD</w:t>
+      </w:r>
+      <w:proofErr w:type="gramEnd"/>
+      <w:r>
+        <w:rPr>
+          <w:rFonts w:ascii="Georgia" w:eastAsia="Georgia" w:hAnsi="Georgia"/>
+        </w:rPr>
+        <w:t>_CUPCAKE_</w:t>
+      </w:r>
+      <w:proofErr w:type="gramStart"/>
+      <w:r>
+        <w:rPr>
+          <w:rFonts w:ascii="Georgia" w:eastAsia="Georgia" w:hAnsi="Georgia"/>
+        </w:rPr>
+        <w:t>NOTE</w:t>
+      </w:r>
+      <w:r>
+        <w:rPr>
+          <w:rFonts w:ascii="Georgia" w:eastAsia="Georgia" w:hAnsi="Georgia"/>
+        </w:rPr>
+        <w:t xml:space="preserve"> </w:t>
+      </w:r>
+      <w:r>
+        <w:rPr>
+          <w:rFonts w:ascii="Georgia" w:eastAsia="Georgia" w:hAnsi="Georgia"/>
+        </w:rPr>
+        <w:t>}</w:t>
+      </w:r>
+      <w:proofErr w:type="gramEnd"/>
+      <w:r>
+        <w:rPr>
+          <w:rFonts w:ascii="Georgia" w:eastAsia="Georgia" w:hAnsi="Georgia"/>
+        </w:rPr>
+        <w:t>}</w:t>
       </w:r>
     </w:p>
     <w:p>
@@ -4582,11 +4811,109 @@
       <w:pPr>
         <w:spacing w:after="120" w:line="240" w:lineRule="auto"/>
       </w:pPr>
-      <w:r>
-        <w:rPr>
-          <w:rFonts w:ascii="Georgia" w:eastAsia="Georgia" w:hAnsi="Georgia"/>
-        </w:rPr>
-        <w:t>{{AWARD_KITTY_TEAM}} — {{AWARD_KITTY_NOTE}}</w:t>
+      <w:proofErr w:type="gramStart"/>
+      <w:r>
+        <w:rPr>
+          <w:rFonts w:ascii="Georgia" w:eastAsia="Georgia" w:hAnsi="Georgia"/>
+        </w:rPr>
+        <w:t>{{</w:t>
+      </w:r>
+      <w:r>
+        <w:rPr>
+          <w:rFonts w:ascii="Georgia" w:eastAsia="Georgia" w:hAnsi="Georgia"/>
+        </w:rPr>
+        <w:t xml:space="preserve"> </w:t>
+      </w:r>
+      <w:r>
+        <w:rPr>
+          <w:rFonts w:ascii="Georgia" w:eastAsia="Georgia" w:hAnsi="Georgia"/>
+        </w:rPr>
+        <w:t>AWARD</w:t>
+      </w:r>
+      <w:proofErr w:type="gramEnd"/>
+      <w:r>
+        <w:rPr>
+          <w:rFonts w:ascii="Georgia" w:eastAsia="Georgia" w:hAnsi="Georgia"/>
+        </w:rPr>
+        <w:t>_KITTY_</w:t>
+      </w:r>
+      <w:proofErr w:type="gramStart"/>
+      <w:r>
+        <w:rPr>
+          <w:rFonts w:ascii="Georgia" w:eastAsia="Georgia" w:hAnsi="Georgia"/>
+        </w:rPr>
+        <w:t>TEAM</w:t>
+      </w:r>
+      <w:r>
+        <w:rPr>
+          <w:rFonts w:ascii="Georgia" w:eastAsia="Georgia" w:hAnsi="Georgia"/>
+        </w:rPr>
+        <w:t xml:space="preserve"> </w:t>
+      </w:r>
+      <w:r>
+        <w:rPr>
+          <w:rFonts w:ascii="Georgia" w:eastAsia="Georgia" w:hAnsi="Georgia"/>
+        </w:rPr>
+        <w:t>}</w:t>
+      </w:r>
+      <w:proofErr w:type="gramEnd"/>
+      <w:r>
+        <w:rPr>
+          <w:rFonts w:ascii="Georgia" w:eastAsia="Georgia" w:hAnsi="Georgia"/>
+        </w:rPr>
+        <w:t xml:space="preserve">} — </w:t>
+      </w:r>
+      <w:proofErr w:type="gramStart"/>
+      <w:r>
+        <w:rPr>
+          <w:rFonts w:ascii="Georgia" w:eastAsia="Georgia" w:hAnsi="Georgia"/>
+        </w:rPr>
+        <w:t>{{</w:t>
+      </w:r>
+      <w:r>
+        <w:rPr>
+          <w:rFonts w:ascii="Georgia" w:eastAsia="Georgia" w:hAnsi="Georgia"/>
+        </w:rPr>
+        <w:t xml:space="preserve"> </w:t>
+      </w:r>
+      <w:r>
+        <w:rPr>
+          <w:rFonts w:ascii="Georgia" w:eastAsia="Georgia" w:hAnsi="Georgia"/>
+        </w:rPr>
+        <w:t>AWARD</w:t>
+      </w:r>
+      <w:proofErr w:type="gramEnd"/>
+      <w:r>
+        <w:rPr>
+          <w:rFonts w:ascii="Georgia" w:eastAsia="Georgia" w:hAnsi="Georgia"/>
+        </w:rPr>
+        <w:t>_KITTY_</w:t>
+      </w:r>
+      <w:proofErr w:type="gramStart"/>
+      <w:r>
+        <w:rPr>
+          <w:rFonts w:ascii="Georgia" w:eastAsia="Georgia" w:hAnsi="Georgia"/>
+        </w:rPr>
+        <w:t>NOTE</w:t>
+      </w:r>
+      <w:r>
+        <w:rPr>
+          <w:rFonts w:ascii="Georgia" w:eastAsia="Georgia" w:hAnsi="Georgia"/>
+        </w:rPr>
+        <w:t xml:space="preserve"> </w:t>
+      </w:r>
+      <w:r>
+        <w:rPr>
+          <w:rFonts w:ascii="Georgia" w:eastAsia="Georgia" w:hAnsi="Georgia"/>
+        </w:rPr>
+        <w:t>}</w:t>
+      </w:r>
+      <w:proofErr w:type="gramEnd"/>
+      <w:r>
+        <w:rPr>
+          <w:rFonts w:ascii="Georgia" w:eastAsia="Georgia" w:hAnsi="Georgia"/>
+        </w:rPr>
+        <w:t>}</w:t>
       </w:r>
     </w:p>
     <w:p>
@@ -4606,11 +4933,109 @@
       <w:pPr>
         <w:spacing w:after="120" w:line="240" w:lineRule="auto"/>
       </w:pPr>
-      <w:r>
-        <w:rPr>
-          <w:rFonts w:ascii="Georgia" w:eastAsia="Georgia" w:hAnsi="Georgia"/>
-        </w:rPr>
-        <w:t>{{AWARD_TOP_TEAM}} — {{AWARD_TOP_NOTE}}</w:t>
+      <w:proofErr w:type="gramStart"/>
+      <w:r>
+        <w:rPr>
+          <w:rFonts w:ascii="Georgia" w:eastAsia="Georgia" w:hAnsi="Georgia"/>
+        </w:rPr>
+        <w:t>{{</w:t>
+      </w:r>
+      <w:r>
+        <w:rPr>
+          <w:rFonts w:ascii="Georgia" w:eastAsia="Georgia" w:hAnsi="Georgia"/>
+        </w:rPr>
+        <w:t xml:space="preserve"> </w:t>
+      </w:r>
+      <w:r>
+        <w:rPr>
+          <w:rFonts w:ascii="Georgia" w:eastAsia="Georgia" w:hAnsi="Georgia"/>
+        </w:rPr>
+        <w:t>AWARD</w:t>
+      </w:r>
+      <w:proofErr w:type="gramEnd"/>
+      <w:r>
+        <w:rPr>
+          <w:rFonts w:ascii="Georgia" w:eastAsia="Georgia" w:hAnsi="Georgia"/>
+        </w:rPr>
+        <w:t>_TOP_</w:t>
+      </w:r>
+      <w:proofErr w:type="gramStart"/>
+      <w:r>
+        <w:rPr>
+          <w:rFonts w:ascii="Georgia" w:eastAsia="Georgia" w:hAnsi="Georgia"/>
+        </w:rPr>
+        <w:t>TEAM</w:t>
+      </w:r>
+      <w:r>
+        <w:rPr>
+          <w:rFonts w:ascii="Georgia" w:eastAsia="Georgia" w:hAnsi="Georgia"/>
+        </w:rPr>
+        <w:t xml:space="preserve"> </w:t>
+      </w:r>
+      <w:r>
+        <w:rPr>
+          <w:rFonts w:ascii="Georgia" w:eastAsia="Georgia" w:hAnsi="Georgia"/>
+        </w:rPr>
+        <w:t>}</w:t>
+      </w:r>
+      <w:proofErr w:type="gramEnd"/>
+      <w:r>
+        <w:rPr>
+          <w:rFonts w:ascii="Georgia" w:eastAsia="Georgia" w:hAnsi="Georgia"/>
+        </w:rPr>
+        <w:t xml:space="preserve">} — </w:t>
+      </w:r>
+      <w:proofErr w:type="gramStart"/>
+      <w:r>
+        <w:rPr>
+          <w:rFonts w:ascii="Georgia" w:eastAsia="Georgia" w:hAnsi="Georgia"/>
+        </w:rPr>
+        <w:t>{{</w:t>
+      </w:r>
+      <w:r>
+        <w:rPr>
+          <w:rFonts w:ascii="Georgia" w:eastAsia="Georgia" w:hAnsi="Georgia"/>
+        </w:rPr>
+        <w:t xml:space="preserve"> </w:t>
+      </w:r>
+      <w:r>
+        <w:rPr>
+          <w:rFonts w:ascii="Georgia" w:eastAsia="Georgia" w:hAnsi="Georgia"/>
+        </w:rPr>
+        <w:t>AWARD</w:t>
+      </w:r>
+      <w:proofErr w:type="gramEnd"/>
+      <w:r>
+        <w:rPr>
+          <w:rFonts w:ascii="Georgia" w:eastAsia="Georgia" w:hAnsi="Georgia"/>
+        </w:rPr>
+        <w:t>_TOP_</w:t>
+      </w:r>
+      <w:proofErr w:type="gramStart"/>
+      <w:r>
+        <w:rPr>
+          <w:rFonts w:ascii="Georgia" w:eastAsia="Georgia" w:hAnsi="Georgia"/>
+        </w:rPr>
+        <w:t>NOTE</w:t>
+      </w:r>
+      <w:r>
+        <w:rPr>
+          <w:rFonts w:ascii="Georgia" w:eastAsia="Georgia" w:hAnsi="Georgia"/>
+        </w:rPr>
+        <w:t xml:space="preserve"> </w:t>
+      </w:r>
+      <w:r>
+        <w:rPr>
+          <w:rFonts w:ascii="Georgia" w:eastAsia="Georgia" w:hAnsi="Georgia"/>
+        </w:rPr>
+        <w:t>}</w:t>
+      </w:r>
+      <w:proofErr w:type="gramEnd"/>
+      <w:r>
+        <w:rPr>
+          <w:rFonts w:ascii="Georgia" w:eastAsia="Georgia" w:hAnsi="Georgia"/>
+        </w:rPr>
+        <w:t>}</w:t>
       </w:r>
     </w:p>
     <w:p>
@@ -4630,11 +5055,57 @@
       <w:pPr>
         <w:spacing w:after="120" w:line="240" w:lineRule="auto"/>
       </w:pPr>
-      <w:r>
-        <w:rPr>
-          <w:rFonts w:ascii="Georgia" w:eastAsia="Georgia" w:hAnsi="Georgia"/>
-        </w:rPr>
-        <w:t>{{AWARD_PLAY_NOTE}}</w:t>
+      <w:proofErr w:type="gramStart"/>
+      <w:r>
+        <w:rPr>
+          <w:rFonts w:ascii="Georgia" w:eastAsia="Georgia" w:hAnsi="Georgia"/>
+        </w:rPr>
+        <w:t>{{</w:t>
+      </w:r>
+      <w:r>
+        <w:rPr>
+          <w:rFonts w:ascii="Georgia" w:eastAsia="Georgia" w:hAnsi="Georgia"/>
+        </w:rPr>
+        <w:t xml:space="preserve"> </w:t>
+      </w:r>
+      <w:r>
+        <w:rPr>
+          <w:rFonts w:ascii="Georgia" w:eastAsia="Georgia" w:hAnsi="Georgia"/>
+        </w:rPr>
+        <w:t>AWARD</w:t>
+      </w:r>
+      <w:proofErr w:type="gramEnd"/>
+      <w:r>
+        <w:rPr>
+          <w:rFonts w:ascii="Georgia" w:eastAsia="Georgia" w:hAnsi="Georgia"/>
+        </w:rPr>
+        <w:t>_PLAY_</w:t>
+      </w:r>
+      <w:proofErr w:type="gramStart"/>
+      <w:r>
+        <w:rPr>
+          <w:rFonts w:ascii="Georgia" w:eastAsia="Georgia" w:hAnsi="Georgia"/>
+        </w:rPr>
+        <w:t>NOTE</w:t>
+      </w:r>
+      <w:r>
+        <w:rPr>
+          <w:rFonts w:ascii="Georgia" w:eastAsia="Georgia" w:hAnsi="Georgia"/>
+        </w:rPr>
+        <w:t xml:space="preserve"> </w:t>
+      </w:r>
+      <w:r>
+        <w:rPr>
+          <w:rFonts w:ascii="Georgia" w:eastAsia="Georgia" w:hAnsi="Georgia"/>
+        </w:rPr>
+        <w:t>}</w:t>
+      </w:r>
+      <w:proofErr w:type="gramEnd"/>
+      <w:r>
+        <w:rPr>
+          <w:rFonts w:ascii="Georgia" w:eastAsia="Georgia" w:hAnsi="Georgia"/>
+        </w:rPr>
+        <w:t>}</w:t>
       </w:r>
     </w:p>
     <w:p>
@@ -4654,11 +5125,57 @@
       <w:pPr>
         <w:spacing w:after="120" w:line="240" w:lineRule="auto"/>
       </w:pPr>
-      <w:r>
-        <w:rPr>
-          <w:rFonts w:ascii="Georgia" w:eastAsia="Georgia" w:hAnsi="Georgia"/>
-        </w:rPr>
-        <w:t>{{AWARD_MANAGER_NOTE}}</w:t>
+      <w:proofErr w:type="gramStart"/>
+      <w:r>
+        <w:rPr>
+          <w:rFonts w:ascii="Georgia" w:eastAsia="Georgia" w:hAnsi="Georgia"/>
+        </w:rPr>
+        <w:t>{{</w:t>
+      </w:r>
+      <w:r>
+        <w:rPr>
+          <w:rFonts w:ascii="Georgia" w:eastAsia="Georgia" w:hAnsi="Georgia"/>
+        </w:rPr>
+        <w:t xml:space="preserve"> </w:t>
+      </w:r>
+      <w:r>
+        <w:rPr>
+          <w:rFonts w:ascii="Georgia" w:eastAsia="Georgia" w:hAnsi="Georgia"/>
+        </w:rPr>
+        <w:t>AWARD</w:t>
+      </w:r>
+      <w:proofErr w:type="gramEnd"/>
+      <w:r>
+        <w:rPr>
+          <w:rFonts w:ascii="Georgia" w:eastAsia="Georgia" w:hAnsi="Georgia"/>
+        </w:rPr>
+        <w:t>_MANAGER_</w:t>
+      </w:r>
+      <w:proofErr w:type="gramStart"/>
+      <w:r>
+        <w:rPr>
+          <w:rFonts w:ascii="Georgia" w:eastAsia="Georgia" w:hAnsi="Georgia"/>
+        </w:rPr>
+        <w:t>NOTE</w:t>
+      </w:r>
+      <w:r>
+        <w:rPr>
+          <w:rFonts w:ascii="Georgia" w:eastAsia="Georgia" w:hAnsi="Georgia"/>
+        </w:rPr>
+        <w:t xml:space="preserve"> </w:t>
+      </w:r>
+      <w:r>
+        <w:rPr>
+          <w:rFonts w:ascii="Georgia" w:eastAsia="Georgia" w:hAnsi="Georgia"/>
+        </w:rPr>
+        <w:t>}</w:t>
+      </w:r>
+      <w:proofErr w:type="gramEnd"/>
+      <w:r>
+        <w:rPr>
+          <w:rFonts w:ascii="Georgia" w:eastAsia="Georgia" w:hAnsi="Georgia"/>
+        </w:rPr>
+        <w:t>}</w:t>
       </w:r>
     </w:p>
     <w:p/>
@@ -4667,31 +5184,91 @@
         <w:spacing w:before="240" w:after="120" w:line="240" w:lineRule="auto"/>
         <w:jc w:val="center"/>
       </w:pPr>
+      <w:proofErr w:type="gramStart"/>
       <w:r>
         <w:rPr>
           <w:rFonts w:ascii="Georgia" w:eastAsia="Georgia" w:hAnsi="Georgia"/>
           <w:i/>
           <w:sz w:val="18"/>
         </w:rPr>
-        <w:t>{{FOOTER_NOTE</w:t>
-      </w:r>
-      <w:proofErr w:type="gramStart"/>
+        <w:t>{{</w:t>
+      </w:r>
       <w:r>
         <w:rPr>
           <w:rFonts w:ascii="Georgia" w:eastAsia="Georgia" w:hAnsi="Georgia"/>
           <w:i/>
           <w:sz w:val="18"/>
         </w:rPr>
-        <w:t>}}  •</w:t>
-      </w:r>
-      <w:proofErr w:type="gramEnd"/>
+        <w:t xml:space="preserve"> </w:t>
+      </w:r>
       <w:r>
         <w:rPr>
           <w:rFonts w:ascii="Georgia" w:eastAsia="Georgia" w:hAnsi="Georgia"/>
           <w:i/>
           <w:sz w:val="18"/>
         </w:rPr>
-        <w:t xml:space="preserve">  See everyone Thursday!</w:t>
+        <w:t>FOOTER</w:t>
+      </w:r>
+      <w:proofErr w:type="gramEnd"/>
+      <w:r>
+        <w:rPr>
+          <w:rFonts w:ascii="Georgia" w:eastAsia="Georgia" w:hAnsi="Georgia"/>
+          <w:i/>
+          <w:sz w:val="18"/>
+        </w:rPr>
+        <w:t>_</w:t>
+      </w:r>
+      <w:proofErr w:type="gramStart"/>
+      <w:r>
+        <w:rPr>
+          <w:rFonts w:ascii="Georgia" w:eastAsia="Georgia" w:hAnsi="Georgia"/>
+          <w:i/>
+          <w:sz w:val="18"/>
+        </w:rPr>
+        <w:t>NOTE</w:t>
+      </w:r>
+      <w:r>
+        <w:rPr>
+          <w:rFonts w:ascii="Georgia" w:eastAsia="Georgia" w:hAnsi="Georgia"/>
+          <w:i/>
+          <w:sz w:val="18"/>
+        </w:rPr>
+        <w:t xml:space="preserve"> </w:t>
+      </w:r>
+      <w:r>
+        <w:rPr>
+          <w:rFonts w:ascii="Georgia" w:eastAsia="Georgia" w:hAnsi="Georgia"/>
+          <w:i/>
+          <w:sz w:val="18"/>
+        </w:rPr>
+        <w:t>}</w:t>
+      </w:r>
+      <w:proofErr w:type="gramEnd"/>
+      <w:r>
+        <w:rPr>
+          <w:rFonts w:ascii="Georgia" w:eastAsia="Georgia" w:hAnsi="Georgia"/>
+          <w:i/>
+          <w:sz w:val="18"/>
+        </w:rPr>
+        <w:t xml:space="preserve">}  </w:t>
+      </w:r>
+      <w:proofErr w:type="gramStart"/>
+      <w:r>
+        <w:rPr>
+          <w:rFonts w:ascii="Georgia" w:eastAsia="Georgia" w:hAnsi="Georgia"/>
+          <w:i/>
+          <w:sz w:val="18"/>
+        </w:rPr>
+        <w:t>•  See</w:t>
+      </w:r>
+      <w:proofErr w:type="gramEnd"/>
+      <w:r>
+        <w:rPr>
+          <w:rFonts w:ascii="Georgia" w:eastAsia="Georgia" w:hAnsi="Georgia"/>
+          <w:i/>
+          <w:sz w:val="18"/>
+        </w:rPr>
+        <w:t xml:space="preserve"> everyone Thursday!</w:t>
       </w:r>
     </w:p>
     <w:sectPr>

</xml_diff>

<commit_message>
updating for new functions
</commit_message>
<xml_diff>
--- a/recap_template.docx
+++ b/recap_template.docx
@@ -36,6 +36,14 @@
       <w:tblPr>
         <w:tblStyle w:val="TableGrid"/>
         <w:tblW w:w="0" w:type="auto"/>
+        <w:tblBorders>
+          <w:top w:val="none" w:sz="0" w:space="0" w:color="auto"/>
+          <w:left w:val="none" w:sz="0" w:space="0" w:color="auto"/>
+          <w:bottom w:val="none" w:sz="0" w:space="0" w:color="auto"/>
+          <w:right w:val="none" w:sz="0" w:space="0" w:color="auto"/>
+          <w:insideH w:val="none" w:sz="0" w:space="0" w:color="auto"/>
+          <w:insideV w:val="none" w:sz="0" w:space="0" w:color="auto"/>
+        </w:tblBorders>
         <w:tblLook w:val="04A0" w:firstRow="1" w:lastRow="0" w:firstColumn="1" w:lastColumn="0" w:noHBand="0" w:noVBand="1"/>
       </w:tblPr>
       <w:tblGrid>
@@ -1164,13 +1172,6 @@
       </w:tr>
     </w:tbl>
     <w:p/>
-    <w:p>
-      <w:r>
-        <w:lastRenderedPageBreak/>
-        <w:br w:type="page"/>
-      </w:r>
-    </w:p>
-    <w:p/>
     <w:p/>
     <w:p>
       <w:pPr>
@@ -1966,16 +1967,7 @@
                 <w:sz w:val="20"/>
                 <w:szCs w:val="20"/>
               </w:rPr>
-              <w:t xml:space="preserve"> </w:t>
-            </w:r>
-            <w:r>
-              <w:rPr>
-                <w:rFonts w:ascii="Georgia" w:eastAsia="Georgia" w:hAnsi="Georgia"/>
-                <w:b/>
-                <w:sz w:val="20"/>
-                <w:szCs w:val="20"/>
-              </w:rPr>
-              <w:t xml:space="preserve">– </w:t>
+              <w:t xml:space="preserve"> – </w:t>
             </w:r>
             <w:proofErr w:type="gramStart"/>
             <w:r>
@@ -2087,16 +2079,7 @@
                 <w:sz w:val="20"/>
                 <w:szCs w:val="20"/>
               </w:rPr>
-              <w:t xml:space="preserve"> </w:t>
-            </w:r>
-            <w:r>
-              <w:rPr>
-                <w:rFonts w:ascii="Georgia" w:eastAsia="Georgia" w:hAnsi="Georgia"/>
-                <w:b/>
-                <w:sz w:val="20"/>
-                <w:szCs w:val="20"/>
-              </w:rPr>
-              <w:t xml:space="preserve">– </w:t>
+              <w:t xml:space="preserve"> – </w:t>
             </w:r>
             <w:proofErr w:type="gramStart"/>
             <w:r>
@@ -2677,16 +2660,7 @@
                 <w:sz w:val="20"/>
                 <w:szCs w:val="20"/>
               </w:rPr>
-              <w:t xml:space="preserve"> </w:t>
-            </w:r>
-            <w:r>
-              <w:rPr>
-                <w:rFonts w:ascii="Georgia" w:eastAsia="Georgia" w:hAnsi="Georgia"/>
-                <w:b/>
-                <w:sz w:val="20"/>
-                <w:szCs w:val="20"/>
-              </w:rPr>
-              <w:t xml:space="preserve">– </w:t>
+              <w:t xml:space="preserve"> – </w:t>
             </w:r>
             <w:proofErr w:type="gramStart"/>
             <w:r>
@@ -2798,16 +2772,7 @@
                 <w:sz w:val="20"/>
                 <w:szCs w:val="20"/>
               </w:rPr>
-              <w:t xml:space="preserve"> </w:t>
-            </w:r>
-            <w:r>
-              <w:rPr>
-                <w:rFonts w:ascii="Georgia" w:eastAsia="Georgia" w:hAnsi="Georgia"/>
-                <w:b/>
-                <w:sz w:val="20"/>
-                <w:szCs w:val="20"/>
-              </w:rPr>
-              <w:t xml:space="preserve">– </w:t>
+              <w:t xml:space="preserve"> – </w:t>
             </w:r>
             <w:proofErr w:type="gramStart"/>
             <w:r>
@@ -3394,16 +3359,7 @@
                 <w:sz w:val="20"/>
                 <w:szCs w:val="20"/>
               </w:rPr>
-              <w:t xml:space="preserve"> </w:t>
-            </w:r>
-            <w:r>
-              <w:rPr>
-                <w:rFonts w:ascii="Georgia" w:eastAsia="Georgia" w:hAnsi="Georgia"/>
-                <w:b/>
-                <w:sz w:val="20"/>
-                <w:szCs w:val="20"/>
-              </w:rPr>
-              <w:t xml:space="preserve">– </w:t>
+              <w:t xml:space="preserve"> – </w:t>
             </w:r>
             <w:proofErr w:type="gramStart"/>
             <w:r>
@@ -3515,16 +3471,7 @@
                 <w:sz w:val="20"/>
                 <w:szCs w:val="20"/>
               </w:rPr>
-              <w:t xml:space="preserve"> </w:t>
-            </w:r>
-            <w:r>
-              <w:rPr>
-                <w:rFonts w:ascii="Georgia" w:eastAsia="Georgia" w:hAnsi="Georgia"/>
-                <w:b/>
-                <w:sz w:val="20"/>
-                <w:szCs w:val="20"/>
-              </w:rPr>
-              <w:t xml:space="preserve">– </w:t>
+              <w:t xml:space="preserve"> – </w:t>
             </w:r>
             <w:proofErr w:type="gramStart"/>
             <w:r>
@@ -4111,16 +4058,7 @@
                 <w:sz w:val="20"/>
                 <w:szCs w:val="20"/>
               </w:rPr>
-              <w:t xml:space="preserve"> </w:t>
-            </w:r>
-            <w:r>
-              <w:rPr>
-                <w:rFonts w:ascii="Georgia" w:eastAsia="Georgia" w:hAnsi="Georgia"/>
-                <w:b/>
-                <w:sz w:val="20"/>
-                <w:szCs w:val="20"/>
-              </w:rPr>
-              <w:t xml:space="preserve">– </w:t>
+              <w:t xml:space="preserve"> – </w:t>
             </w:r>
             <w:proofErr w:type="gramStart"/>
             <w:r>
@@ -4232,16 +4170,7 @@
                 <w:sz w:val="20"/>
                 <w:szCs w:val="20"/>
               </w:rPr>
-              <w:t xml:space="preserve"> </w:t>
-            </w:r>
-            <w:r>
-              <w:rPr>
-                <w:rFonts w:ascii="Georgia" w:eastAsia="Georgia" w:hAnsi="Georgia"/>
-                <w:b/>
-                <w:sz w:val="20"/>
-                <w:szCs w:val="20"/>
-              </w:rPr>
-              <w:t xml:space="preserve">– </w:t>
+              <w:t xml:space="preserve"> – </w:t>
             </w:r>
             <w:proofErr w:type="gramStart"/>
             <w:r>
@@ -5274,10 +5203,8 @@
     <w:sectPr>
       <w:headerReference w:type="even" r:id="rId8"/>
       <w:headerReference w:type="default" r:id="rId9"/>
-      <w:footerReference w:type="even" r:id="rId10"/>
-      <w:footerReference w:type="default" r:id="rId11"/>
-      <w:headerReference w:type="first" r:id="rId12"/>
-      <w:footerReference w:type="first" r:id="rId13"/>
+      <w:footerReference w:type="default" r:id="rId10"/>
+      <w:headerReference w:type="first" r:id="rId11"/>
       <w:pgSz w:w="12240" w:h="15840"/>
       <w:pgMar w:top="1440" w:right="1800" w:bottom="1440" w:left="1800" w:header="720" w:footer="720" w:gutter="0"/>
       <w:cols w:space="720"/>
@@ -5313,16 +5240,6 @@
 </file>
 
 <file path=word/footer1.xml><?xml version="1.0" encoding="utf-8"?>
-<w:ftr xmlns:wpc="http://schemas.microsoft.com/office/word/2010/wordprocessingCanvas" xmlns:cx="http://schemas.microsoft.com/office/drawing/2014/chartex" xmlns:cx1="http://schemas.microsoft.com/office/drawing/2015/9/8/chartex" xmlns:cx2="http://schemas.microsoft.com/office/drawing/2015/10/21/chartex" xmlns:cx3="http://schemas.microsoft.com/office/drawing/2016/5/9/chartex" xmlns:cx4="http://schemas.microsoft.com/office/drawing/2016/5/10/chartex" xmlns:cx5="http://schemas.microsoft.com/office/drawing/2016/5/11/chartex" xmlns:cx6="http://schemas.microsoft.com/office/drawing/2016/5/12/chartex" xmlns:cx7="http://schemas.microsoft.com/office/drawing/2016/5/13/chartex" xmlns:cx8="http://schemas.microsoft.com/office/drawing/2016/5/14/chartex" xmlns:mc="http://schemas.openxmlformats.org/markup-compatibility/2006" xmlns:aink="http://schemas.microsoft.com/office/drawing/2016/ink" xmlns:am3d="http://schemas.microsoft.com/office/drawing/2017/model3d" xmlns:o="urn:schemas-microsoft-com:office:office" xmlns:oel="http://schemas.microsoft.com/office/2019/extlst" xmlns:r="http://schemas.openxmlformats.org/officeDocument/2006/relationships" xmlns:m="http://schemas.openxmlformats.org/officeDocument/2006/math" xmlns:v="urn:schemas-microsoft-com:vml" xmlns:wp14="http://schemas.microsoft.com/office/word/2010/wordprocessingDrawing" xmlns:wp="http://schemas.openxmlformats.org/drawingml/2006/wordprocessingDrawing" xmlns:w10="urn:schemas-microsoft-com:office:word" xmlns:w="http://schemas.openxmlformats.org/wordprocessingml/2006/main" xmlns:w14="http://schemas.microsoft.com/office/word/2010/wordml" xmlns:w15="http://schemas.microsoft.com/office/word/2012/wordml" xmlns:w16cex="http://schemas.microsoft.com/office/word/2018/wordml/cex" xmlns:w16cid="http://schemas.microsoft.com/office/word/2016/wordml/cid" xmlns:w16="http://schemas.microsoft.com/office/word/2018/wordml" xmlns:w16du="http://schemas.microsoft.com/office/word/2023/wordml/word16du" xmlns:w16sdtdh="http://schemas.microsoft.com/office/word/2020/wordml/sdtdatahash" xmlns:w16sdtfl="http://schemas.microsoft.com/office/word/2024/wordml/sdtformatlock" xmlns:w16se="http://schemas.microsoft.com/office/word/2015/wordml/symex" xmlns:wpg="http://schemas.microsoft.com/office/word/2010/wordprocessingGroup" xmlns:wpi="http://schemas.microsoft.com/office/word/2010/wordprocessingInk" xmlns:wne="http://schemas.microsoft.com/office/word/2006/wordml" xmlns:wps="http://schemas.microsoft.com/office/word/2010/wordprocessingShape" mc:Ignorable="w14 w15 w16se w16cid w16 w16cex w16sdtdh w16sdtfl w16du wp14">
-  <w:p>
-    <w:pPr>
-      <w:pStyle w:val="Footer"/>
-    </w:pPr>
-  </w:p>
-</w:ftr>
-</file>
-
-<file path=word/footer2.xml><?xml version="1.0" encoding="utf-8"?>
 <w:ftr xmlns:wpc="http://schemas.microsoft.com/office/word/2010/wordprocessingCanvas" xmlns:cx="http://schemas.microsoft.com/office/drawing/2014/chartex" xmlns:cx1="http://schemas.microsoft.com/office/drawing/2015/9/8/chartex" xmlns:cx2="http://schemas.microsoft.com/office/drawing/2015/10/21/chartex" xmlns:cx3="http://schemas.microsoft.com/office/drawing/2016/5/9/chartex" xmlns:cx4="http://schemas.microsoft.com/office/drawing/2016/5/10/chartex" xmlns:cx5="http://schemas.microsoft.com/office/drawing/2016/5/11/chartex" xmlns:cx6="http://schemas.microsoft.com/office/drawing/2016/5/12/chartex" xmlns:cx7="http://schemas.microsoft.com/office/drawing/2016/5/13/chartex" xmlns:cx8="http://schemas.microsoft.com/office/drawing/2016/5/14/chartex" xmlns:mc="http://schemas.openxmlformats.org/markup-compatibility/2006" xmlns:aink="http://schemas.microsoft.com/office/drawing/2016/ink" xmlns:am3d="http://schemas.microsoft.com/office/drawing/2017/model3d" xmlns:o="urn:schemas-microsoft-com:office:office" xmlns:oel="http://schemas.microsoft.com/office/2019/extlst" xmlns:r="http://schemas.openxmlformats.org/officeDocument/2006/relationships" xmlns:m="http://schemas.openxmlformats.org/officeDocument/2006/math" xmlns:v="urn:schemas-microsoft-com:vml" xmlns:wp14="http://schemas.microsoft.com/office/word/2010/wordprocessingDrawing" xmlns:wp="http://schemas.openxmlformats.org/drawingml/2006/wordprocessingDrawing" xmlns:w10="urn:schemas-microsoft-com:office:word" xmlns:w="http://schemas.openxmlformats.org/wordprocessingml/2006/main" xmlns:w14="http://schemas.microsoft.com/office/word/2010/wordml" xmlns:w15="http://schemas.microsoft.com/office/word/2012/wordml" xmlns:w16cex="http://schemas.microsoft.com/office/word/2018/wordml/cex" xmlns:w16cid="http://schemas.microsoft.com/office/word/2016/wordml/cid" xmlns:w16="http://schemas.microsoft.com/office/word/2018/wordml" xmlns:w16du="http://schemas.microsoft.com/office/word/2023/wordml/word16du" xmlns:w16sdtdh="http://schemas.microsoft.com/office/word/2020/wordml/sdtdatahash" xmlns:w16sdtfl="http://schemas.microsoft.com/office/word/2024/wordml/sdtformatlock" xmlns:w16se="http://schemas.microsoft.com/office/word/2015/wordml/symex" xmlns:wpg="http://schemas.microsoft.com/office/word/2010/wordprocessingGroup" xmlns:wpi="http://schemas.microsoft.com/office/word/2010/wordprocessingInk" xmlns:wne="http://schemas.microsoft.com/office/word/2006/wordml" xmlns:wps="http://schemas.microsoft.com/office/word/2010/wordprocessingShape" mc:Ignorable="w14 w15 w16se w16cid w16 w16cex w16sdtdh w16sdtfl w16du wp14">
   <w:p>
     <w:pPr>
@@ -5349,16 +5266,6 @@
     <w:r>
       <w:t>{{SPONSOR}}</w:t>
     </w:r>
-  </w:p>
-</w:ftr>
-</file>
-
-<file path=word/footer3.xml><?xml version="1.0" encoding="utf-8"?>
-<w:ftr xmlns:wpc="http://schemas.microsoft.com/office/word/2010/wordprocessingCanvas" xmlns:cx="http://schemas.microsoft.com/office/drawing/2014/chartex" xmlns:cx1="http://schemas.microsoft.com/office/drawing/2015/9/8/chartex" xmlns:cx2="http://schemas.microsoft.com/office/drawing/2015/10/21/chartex" xmlns:cx3="http://schemas.microsoft.com/office/drawing/2016/5/9/chartex" xmlns:cx4="http://schemas.microsoft.com/office/drawing/2016/5/10/chartex" xmlns:cx5="http://schemas.microsoft.com/office/drawing/2016/5/11/chartex" xmlns:cx6="http://schemas.microsoft.com/office/drawing/2016/5/12/chartex" xmlns:cx7="http://schemas.microsoft.com/office/drawing/2016/5/13/chartex" xmlns:cx8="http://schemas.microsoft.com/office/drawing/2016/5/14/chartex" xmlns:mc="http://schemas.openxmlformats.org/markup-compatibility/2006" xmlns:aink="http://schemas.microsoft.com/office/drawing/2016/ink" xmlns:am3d="http://schemas.microsoft.com/office/drawing/2017/model3d" xmlns:o="urn:schemas-microsoft-com:office:office" xmlns:oel="http://schemas.microsoft.com/office/2019/extlst" xmlns:r="http://schemas.openxmlformats.org/officeDocument/2006/relationships" xmlns:m="http://schemas.openxmlformats.org/officeDocument/2006/math" xmlns:v="urn:schemas-microsoft-com:vml" xmlns:wp14="http://schemas.microsoft.com/office/word/2010/wordprocessingDrawing" xmlns:wp="http://schemas.openxmlformats.org/drawingml/2006/wordprocessingDrawing" xmlns:w10="urn:schemas-microsoft-com:office:word" xmlns:w="http://schemas.openxmlformats.org/wordprocessingml/2006/main" xmlns:w14="http://schemas.microsoft.com/office/word/2010/wordml" xmlns:w15="http://schemas.microsoft.com/office/word/2012/wordml" xmlns:w16cex="http://schemas.microsoft.com/office/word/2018/wordml/cex" xmlns:w16cid="http://schemas.microsoft.com/office/word/2016/wordml/cid" xmlns:w16="http://schemas.microsoft.com/office/word/2018/wordml" xmlns:w16du="http://schemas.microsoft.com/office/word/2023/wordml/word16du" xmlns:w16sdtdh="http://schemas.microsoft.com/office/word/2020/wordml/sdtdatahash" xmlns:w16sdtfl="http://schemas.microsoft.com/office/word/2024/wordml/sdtformatlock" xmlns:w16se="http://schemas.microsoft.com/office/word/2015/wordml/symex" xmlns:wpg="http://schemas.microsoft.com/office/word/2010/wordprocessingGroup" xmlns:wpi="http://schemas.microsoft.com/office/word/2010/wordprocessingInk" xmlns:wne="http://schemas.microsoft.com/office/word/2006/wordml" xmlns:wps="http://schemas.microsoft.com/office/word/2010/wordprocessingShape" mc:Ignorable="w14 w15 w16se w16cid w16 w16cex w16sdtdh w16sdtfl w16du wp14">
-  <w:p>
-    <w:pPr>
-      <w:pStyle w:val="Footer"/>
-    </w:pPr>
   </w:p>
 </w:ftr>
 </file>

</xml_diff>

<commit_message>
updating template for hopefully better appearance
</commit_message>
<xml_diff>
--- a/recap_template.docx
+++ b/recap_template.docx
@@ -1208,6 +1208,12 @@
       </w:tr>
     </w:tbl>
     <w:p/>
+    <w:p>
+      <w:r>
+        <w:lastRenderedPageBreak/>
+        <w:br w:type="page"/>
+      </w:r>
+    </w:p>
     <w:p/>
     <w:p>
       <w:pPr>
@@ -1218,41 +1224,13 @@
           <w:sz w:val="28"/>
         </w:rPr>
       </w:pPr>
-      <w:proofErr w:type="gramStart"/>
       <w:r>
         <w:rPr>
           <w:rFonts w:ascii="Georgia" w:eastAsia="Georgia" w:hAnsi="Georgia"/>
           <w:b/>
           <w:sz w:val="28"/>
         </w:rPr>
-        <w:t>{{ MATCHUP</w:t>
-      </w:r>
-      <w:proofErr w:type="gramEnd"/>
-      <w:r>
-        <w:rPr>
-          <w:rFonts w:ascii="Georgia" w:eastAsia="Georgia" w:hAnsi="Georgia"/>
-          <w:b/>
-          <w:sz w:val="28"/>
-        </w:rPr>
-        <w:t>2_</w:t>
-      </w:r>
-      <w:proofErr w:type="gramStart"/>
-      <w:r>
-        <w:rPr>
-          <w:rFonts w:ascii="Georgia" w:eastAsia="Georgia" w:hAnsi="Georgia"/>
-          <w:b/>
-          <w:sz w:val="28"/>
-        </w:rPr>
-        <w:t>HOME }</w:t>
-      </w:r>
-      <w:proofErr w:type="gramEnd"/>
-      <w:r>
-        <w:rPr>
-          <w:rFonts w:ascii="Georgia" w:eastAsia="Georgia" w:hAnsi="Georgia"/>
-          <w:b/>
-          <w:sz w:val="28"/>
-        </w:rPr>
-        <w:t xml:space="preserve">} vs. </w:t>
+        <w:t xml:space="preserve">{{ MATCHUP2_HOME }} vs. </w:t>
       </w:r>
       <w:proofErr w:type="gramStart"/>
       <w:r>
@@ -1835,6 +1813,12 @@
         <w:br w:type="page"/>
       </w:r>
     </w:p>
+    <w:p>
+      <w:r>
+        <w:lastRenderedPageBreak/>
+        <w:br w:type="page"/>
+      </w:r>
+    </w:p>
     <w:p/>
     <w:p>
       <w:pPr>
@@ -2498,6 +2482,12 @@
         <w:br w:type="page"/>
       </w:r>
     </w:p>
+    <w:p>
+      <w:r>
+        <w:lastRenderedPageBreak/>
+        <w:br w:type="page"/>
+      </w:r>
+    </w:p>
     <w:p/>
     <w:p>
       <w:pPr>
@@ -3183,6 +3173,12 @@
         <w:br w:type="page"/>
       </w:r>
     </w:p>
+    <w:p>
+      <w:r>
+        <w:lastRenderedPageBreak/>
+        <w:br w:type="page"/>
+      </w:r>
+    </w:p>
     <w:p/>
     <w:p>
       <w:pPr>
@@ -3871,56 +3867,54 @@
     <w:p/>
     <w:p>
       <w:pPr>
-        <w:spacing w:before="240" w:after="40" w:line="240" w:lineRule="auto"/>
         <w:rPr>
           <w:rFonts w:ascii="Georgia" w:eastAsia="Georgia" w:hAnsi="Georgia"/>
           <w:b/>
           <w:sz w:val="28"/>
         </w:rPr>
       </w:pPr>
-      <w:proofErr w:type="gramStart"/>
       <w:r>
         <w:rPr>
           <w:rFonts w:ascii="Georgia" w:eastAsia="Georgia" w:hAnsi="Georgia"/>
           <w:b/>
           <w:sz w:val="28"/>
         </w:rPr>
-        <w:t>{{ MATCHUP</w:t>
-      </w:r>
-      <w:proofErr w:type="gramEnd"/>
-      <w:r>
+        <w:br w:type="page"/>
+      </w:r>
+    </w:p>
+    <w:p>
+      <w:pPr>
+        <w:spacing w:before="240" w:after="40" w:line="240" w:lineRule="auto"/>
         <w:rPr>
           <w:rFonts w:ascii="Georgia" w:eastAsia="Georgia" w:hAnsi="Georgia"/>
           <w:b/>
           <w:sz w:val="28"/>
         </w:rPr>
-        <w:t>6</w:t>
-      </w:r>
+      </w:pPr>
       <w:r>
         <w:rPr>
           <w:rFonts w:ascii="Georgia" w:eastAsia="Georgia" w:hAnsi="Georgia"/>
           <w:b/>
           <w:sz w:val="28"/>
         </w:rPr>
-        <w:t>_</w:t>
-      </w:r>
-      <w:proofErr w:type="gramStart"/>
+        <w:lastRenderedPageBreak/>
+        <w:t>{{ MATCHUP</w:t>
+      </w:r>
       <w:r>
         <w:rPr>
           <w:rFonts w:ascii="Georgia" w:eastAsia="Georgia" w:hAnsi="Georgia"/>
           <w:b/>
           <w:sz w:val="28"/>
         </w:rPr>
-        <w:t>HOME }</w:t>
-      </w:r>
-      <w:proofErr w:type="gramEnd"/>
+        <w:t>6</w:t>
+      </w:r>
       <w:r>
         <w:rPr>
           <w:rFonts w:ascii="Georgia" w:eastAsia="Georgia" w:hAnsi="Georgia"/>
           <w:b/>
           <w:sz w:val="28"/>
         </w:rPr>
-        <w:t xml:space="preserve">} vs. </w:t>
+        <w:t xml:space="preserve">_HOME }} vs. </w:t>
       </w:r>
       <w:proofErr w:type="gramStart"/>
       <w:r>
@@ -4553,6 +4547,12 @@
         <w:br w:type="page"/>
       </w:r>
     </w:p>
+    <w:p>
+      <w:r>
+        <w:lastRenderedPageBreak/>
+        <w:br w:type="page"/>
+      </w:r>
+    </w:p>
     <w:p/>
     <w:p>
       <w:pPr>
@@ -5036,8 +5036,10 @@
     <w:sectPr>
       <w:headerReference w:type="even" r:id="rId8"/>
       <w:headerReference w:type="default" r:id="rId9"/>
-      <w:footerReference w:type="default" r:id="rId10"/>
-      <w:headerReference w:type="first" r:id="rId11"/>
+      <w:footerReference w:type="even" r:id="rId10"/>
+      <w:footerReference w:type="default" r:id="rId11"/>
+      <w:headerReference w:type="first" r:id="rId12"/>
+      <w:footerReference w:type="first" r:id="rId13"/>
       <w:pgSz w:w="12240" w:h="15840"/>
       <w:pgMar w:top="1440" w:right="1800" w:bottom="1440" w:left="1800" w:header="720" w:footer="720" w:gutter="0"/>
       <w:cols w:space="720"/>
@@ -5073,6 +5075,16 @@
 </file>
 
 <file path=word/footer1.xml><?xml version="1.0" encoding="utf-8"?>
+<w:ftr xmlns:wpc="http://schemas.microsoft.com/office/word/2010/wordprocessingCanvas" xmlns:cx="http://schemas.microsoft.com/office/drawing/2014/chartex" xmlns:cx1="http://schemas.microsoft.com/office/drawing/2015/9/8/chartex" xmlns:cx2="http://schemas.microsoft.com/office/drawing/2015/10/21/chartex" xmlns:cx3="http://schemas.microsoft.com/office/drawing/2016/5/9/chartex" xmlns:cx4="http://schemas.microsoft.com/office/drawing/2016/5/10/chartex" xmlns:cx5="http://schemas.microsoft.com/office/drawing/2016/5/11/chartex" xmlns:cx6="http://schemas.microsoft.com/office/drawing/2016/5/12/chartex" xmlns:cx7="http://schemas.microsoft.com/office/drawing/2016/5/13/chartex" xmlns:cx8="http://schemas.microsoft.com/office/drawing/2016/5/14/chartex" xmlns:mc="http://schemas.openxmlformats.org/markup-compatibility/2006" xmlns:aink="http://schemas.microsoft.com/office/drawing/2016/ink" xmlns:am3d="http://schemas.microsoft.com/office/drawing/2017/model3d" xmlns:o="urn:schemas-microsoft-com:office:office" xmlns:oel="http://schemas.microsoft.com/office/2019/extlst" xmlns:r="http://schemas.openxmlformats.org/officeDocument/2006/relationships" xmlns:m="http://schemas.openxmlformats.org/officeDocument/2006/math" xmlns:v="urn:schemas-microsoft-com:vml" xmlns:wp14="http://schemas.microsoft.com/office/word/2010/wordprocessingDrawing" xmlns:wp="http://schemas.openxmlformats.org/drawingml/2006/wordprocessingDrawing" xmlns:w10="urn:schemas-microsoft-com:office:word" xmlns:w="http://schemas.openxmlformats.org/wordprocessingml/2006/main" xmlns:w14="http://schemas.microsoft.com/office/word/2010/wordml" xmlns:w15="http://schemas.microsoft.com/office/word/2012/wordml" xmlns:w16cex="http://schemas.microsoft.com/office/word/2018/wordml/cex" xmlns:w16cid="http://schemas.microsoft.com/office/word/2016/wordml/cid" xmlns:w16="http://schemas.microsoft.com/office/word/2018/wordml" xmlns:w16du="http://schemas.microsoft.com/office/word/2023/wordml/word16du" xmlns:w16sdtdh="http://schemas.microsoft.com/office/word/2020/wordml/sdtdatahash" xmlns:w16sdtfl="http://schemas.microsoft.com/office/word/2024/wordml/sdtformatlock" xmlns:w16se="http://schemas.microsoft.com/office/word/2015/wordml/symex" xmlns:wpg="http://schemas.microsoft.com/office/word/2010/wordprocessingGroup" xmlns:wpi="http://schemas.microsoft.com/office/word/2010/wordprocessingInk" xmlns:wne="http://schemas.microsoft.com/office/word/2006/wordml" xmlns:wps="http://schemas.microsoft.com/office/word/2010/wordprocessingShape" mc:Ignorable="w14 w15 w16se w16cid w16 w16cex w16sdtdh w16sdtfl w16du wp14">
+  <w:p>
+    <w:pPr>
+      <w:pStyle w:val="Footer"/>
+    </w:pPr>
+  </w:p>
+</w:ftr>
+</file>
+
+<file path=word/footer2.xml><?xml version="1.0" encoding="utf-8"?>
 <w:ftr xmlns:wpc="http://schemas.microsoft.com/office/word/2010/wordprocessingCanvas" xmlns:cx="http://schemas.microsoft.com/office/drawing/2014/chartex" xmlns:cx1="http://schemas.microsoft.com/office/drawing/2015/9/8/chartex" xmlns:cx2="http://schemas.microsoft.com/office/drawing/2015/10/21/chartex" xmlns:cx3="http://schemas.microsoft.com/office/drawing/2016/5/9/chartex" xmlns:cx4="http://schemas.microsoft.com/office/drawing/2016/5/10/chartex" xmlns:cx5="http://schemas.microsoft.com/office/drawing/2016/5/11/chartex" xmlns:cx6="http://schemas.microsoft.com/office/drawing/2016/5/12/chartex" xmlns:cx7="http://schemas.microsoft.com/office/drawing/2016/5/13/chartex" xmlns:cx8="http://schemas.microsoft.com/office/drawing/2016/5/14/chartex" xmlns:mc="http://schemas.openxmlformats.org/markup-compatibility/2006" xmlns:aink="http://schemas.microsoft.com/office/drawing/2016/ink" xmlns:am3d="http://schemas.microsoft.com/office/drawing/2017/model3d" xmlns:o="urn:schemas-microsoft-com:office:office" xmlns:oel="http://schemas.microsoft.com/office/2019/extlst" xmlns:r="http://schemas.openxmlformats.org/officeDocument/2006/relationships" xmlns:m="http://schemas.openxmlformats.org/officeDocument/2006/math" xmlns:v="urn:schemas-microsoft-com:vml" xmlns:wp14="http://schemas.microsoft.com/office/word/2010/wordprocessingDrawing" xmlns:wp="http://schemas.openxmlformats.org/drawingml/2006/wordprocessingDrawing" xmlns:w10="urn:schemas-microsoft-com:office:word" xmlns:w="http://schemas.openxmlformats.org/wordprocessingml/2006/main" xmlns:w14="http://schemas.microsoft.com/office/word/2010/wordml" xmlns:w15="http://schemas.microsoft.com/office/word/2012/wordml" xmlns:w16cex="http://schemas.microsoft.com/office/word/2018/wordml/cex" xmlns:w16cid="http://schemas.microsoft.com/office/word/2016/wordml/cid" xmlns:w16="http://schemas.microsoft.com/office/word/2018/wordml" xmlns:w16du="http://schemas.microsoft.com/office/word/2023/wordml/word16du" xmlns:w16sdtdh="http://schemas.microsoft.com/office/word/2020/wordml/sdtdatahash" xmlns:w16sdtfl="http://schemas.microsoft.com/office/word/2024/wordml/sdtformatlock" xmlns:w16se="http://schemas.microsoft.com/office/word/2015/wordml/symex" xmlns:wpg="http://schemas.microsoft.com/office/word/2010/wordprocessingGroup" xmlns:wpi="http://schemas.microsoft.com/office/word/2010/wordprocessingInk" xmlns:wne="http://schemas.microsoft.com/office/word/2006/wordml" xmlns:wps="http://schemas.microsoft.com/office/word/2010/wordprocessingShape" mc:Ignorable="w14 w15 w16se w16cid w16 w16cex w16sdtdh w16sdtfl w16du wp14">
   <w:p>
     <w:pPr>
@@ -5121,6 +5133,16 @@
     <w:r>
       <w:t>}</w:t>
     </w:r>
+  </w:p>
+</w:ftr>
+</file>
+
+<file path=word/footer3.xml><?xml version="1.0" encoding="utf-8"?>
+<w:ftr xmlns:wpc="http://schemas.microsoft.com/office/word/2010/wordprocessingCanvas" xmlns:cx="http://schemas.microsoft.com/office/drawing/2014/chartex" xmlns:cx1="http://schemas.microsoft.com/office/drawing/2015/9/8/chartex" xmlns:cx2="http://schemas.microsoft.com/office/drawing/2015/10/21/chartex" xmlns:cx3="http://schemas.microsoft.com/office/drawing/2016/5/9/chartex" xmlns:cx4="http://schemas.microsoft.com/office/drawing/2016/5/10/chartex" xmlns:cx5="http://schemas.microsoft.com/office/drawing/2016/5/11/chartex" xmlns:cx6="http://schemas.microsoft.com/office/drawing/2016/5/12/chartex" xmlns:cx7="http://schemas.microsoft.com/office/drawing/2016/5/13/chartex" xmlns:cx8="http://schemas.microsoft.com/office/drawing/2016/5/14/chartex" xmlns:mc="http://schemas.openxmlformats.org/markup-compatibility/2006" xmlns:aink="http://schemas.microsoft.com/office/drawing/2016/ink" xmlns:am3d="http://schemas.microsoft.com/office/drawing/2017/model3d" xmlns:o="urn:schemas-microsoft-com:office:office" xmlns:oel="http://schemas.microsoft.com/office/2019/extlst" xmlns:r="http://schemas.openxmlformats.org/officeDocument/2006/relationships" xmlns:m="http://schemas.openxmlformats.org/officeDocument/2006/math" xmlns:v="urn:schemas-microsoft-com:vml" xmlns:wp14="http://schemas.microsoft.com/office/word/2010/wordprocessingDrawing" xmlns:wp="http://schemas.openxmlformats.org/drawingml/2006/wordprocessingDrawing" xmlns:w10="urn:schemas-microsoft-com:office:word" xmlns:w="http://schemas.openxmlformats.org/wordprocessingml/2006/main" xmlns:w14="http://schemas.microsoft.com/office/word/2010/wordml" xmlns:w15="http://schemas.microsoft.com/office/word/2012/wordml" xmlns:w16cex="http://schemas.microsoft.com/office/word/2018/wordml/cex" xmlns:w16cid="http://schemas.microsoft.com/office/word/2016/wordml/cid" xmlns:w16="http://schemas.microsoft.com/office/word/2018/wordml" xmlns:w16du="http://schemas.microsoft.com/office/word/2023/wordml/word16du" xmlns:w16sdtdh="http://schemas.microsoft.com/office/word/2020/wordml/sdtdatahash" xmlns:w16sdtfl="http://schemas.microsoft.com/office/word/2024/wordml/sdtformatlock" xmlns:w16se="http://schemas.microsoft.com/office/word/2015/wordml/symex" xmlns:wpg="http://schemas.microsoft.com/office/word/2010/wordprocessingGroup" xmlns:wpi="http://schemas.microsoft.com/office/word/2010/wordprocessingInk" xmlns:wne="http://schemas.microsoft.com/office/word/2006/wordml" xmlns:wps="http://schemas.microsoft.com/office/word/2010/wordprocessingShape" mc:Ignorable="w14 w15 w16se w16cid w16 w16cex w16sdtdh w16sdtfl w16du wp14">
+  <w:p>
+    <w:pPr>
+      <w:pStyle w:val="Footer"/>
+    </w:pPr>
   </w:p>
 </w:ftr>
 </file>

</xml_diff>

<commit_message>
updatinge template and logos
</commit_message>
<xml_diff>
--- a/recap_template.docx
+++ b/recap_template.docx
@@ -8,9 +8,6 @@
         <w:spacing w:after="0" w:line="240" w:lineRule="auto"/>
         <w:jc w:val="center"/>
       </w:pPr>
-      <w:r>
-        <w:t>_______________________________________________________________________</w:t>
-      </w:r>
     </w:p>
     <w:p>
       <w:pPr>
@@ -1009,7 +1006,6 @@
                 <w:b w:val="0"/>
                 <w:sz w:val="20"/>
               </w:rPr>
-              <w:lastRenderedPageBreak/>
               <w:t>Defense Note:</w:t>
             </w:r>
           </w:p>
@@ -4676,9 +4672,8 @@
       <w:footerReference w:type="even" r:id="rId10"/>
       <w:footerReference w:type="default" r:id="rId11"/>
       <w:headerReference w:type="first" r:id="rId12"/>
-      <w:footerReference w:type="first" r:id="rId13"/>
       <w:pgSz w:w="12240" w:h="15840"/>
-      <w:pgMar w:top="1440" w:right="1800" w:bottom="1440" w:left="1800" w:header="720" w:footer="720" w:gutter="0"/>
+      <w:pgMar w:top="1440" w:right="1800" w:bottom="1440" w:left="1800" w:header="0" w:footer="0" w:gutter="0"/>
       <w:cols w:space="720"/>
       <w:docGrid w:linePitch="360"/>
     </w:sectPr>
@@ -4717,6 +4712,46 @@
     <w:pPr>
       <w:pStyle w:val="Footer"/>
     </w:pPr>
+    <w:r>
+      <w:rPr>
+        <w:noProof/>
+      </w:rPr>
+      <w:drawing>
+        <wp:inline distT="0" distB="0" distL="0" distR="0" wp14:anchorId="647602C2" wp14:editId="7C213D3A">
+          <wp:extent cx="5486400" cy="645459"/>
+          <wp:effectExtent l="0" t="0" r="0" b="2540"/>
+          <wp:docPr id="266094322" name="Picture 266094322"/>
+          <wp:cNvGraphicFramePr>
+            <a:graphicFrameLocks xmlns:a="http://schemas.openxmlformats.org/drawingml/2006/main" noChangeAspect="1"/>
+          </wp:cNvGraphicFramePr>
+          <a:graphic xmlns:a="http://schemas.openxmlformats.org/drawingml/2006/main">
+            <a:graphicData uri="http://schemas.openxmlformats.org/drawingml/2006/picture">
+              <pic:pic xmlns:pic="http://schemas.openxmlformats.org/drawingml/2006/picture">
+                <pic:nvPicPr>
+                  <pic:cNvPr id="0" name="gg_header_band.png"/>
+                  <pic:cNvPicPr/>
+                </pic:nvPicPr>
+                <pic:blipFill>
+                  <a:blip r:embed="rId1"/>
+                  <a:stretch>
+                    <a:fillRect/>
+                  </a:stretch>
+                </pic:blipFill>
+                <pic:spPr>
+                  <a:xfrm>
+                    <a:off x="0" y="0"/>
+                    <a:ext cx="5486400" cy="645459"/>
+                  </a:xfrm>
+                  <a:prstGeom prst="rect">
+                    <a:avLst/>
+                  </a:prstGeom>
+                </pic:spPr>
+              </pic:pic>
+            </a:graphicData>
+          </a:graphic>
+        </wp:inline>
+      </w:drawing>
+    </w:r>
   </w:p>
 </w:ftr>
 </file>
@@ -4735,7 +4770,7 @@
       <mc:AlternateContent>
         <mc:Choice Requires="wps">
           <w:drawing>
-            <wp:anchor distT="0" distB="0" distL="114300" distR="114300" simplePos="0" relativeHeight="251659264" behindDoc="1" locked="0" layoutInCell="1" allowOverlap="1" wp14:anchorId="31C3B582" wp14:editId="382DE750">
+            <wp:anchor distT="0" distB="0" distL="114300" distR="114300" simplePos="0" relativeHeight="251659264" behindDoc="1" locked="0" layoutInCell="1" allowOverlap="1" wp14:anchorId="05417962" wp14:editId="3BDA487E">
               <wp:simplePos x="0" y="0"/>
               <wp:positionH relativeFrom="column">
                 <wp:posOffset>-1141627</wp:posOffset>
@@ -5020,16 +5055,7 @@
       <w:t>}</w:t>
     </w:r>
   </w:p>
-</w:ftr>
-</file>
-
-<file path=word/footer3.xml><?xml version="1.0" encoding="utf-8"?>
-<w:ftr xmlns:wpc="http://schemas.microsoft.com/office/word/2010/wordprocessingCanvas" xmlns:cx="http://schemas.microsoft.com/office/drawing/2014/chartex" xmlns:cx1="http://schemas.microsoft.com/office/drawing/2015/9/8/chartex" xmlns:cx2="http://schemas.microsoft.com/office/drawing/2015/10/21/chartex" xmlns:cx3="http://schemas.microsoft.com/office/drawing/2016/5/9/chartex" xmlns:cx4="http://schemas.microsoft.com/office/drawing/2016/5/10/chartex" xmlns:cx5="http://schemas.microsoft.com/office/drawing/2016/5/11/chartex" xmlns:cx6="http://schemas.microsoft.com/office/drawing/2016/5/12/chartex" xmlns:cx7="http://schemas.microsoft.com/office/drawing/2016/5/13/chartex" xmlns:cx8="http://schemas.microsoft.com/office/drawing/2016/5/14/chartex" xmlns:mc="http://schemas.openxmlformats.org/markup-compatibility/2006" xmlns:aink="http://schemas.microsoft.com/office/drawing/2016/ink" xmlns:am3d="http://schemas.microsoft.com/office/drawing/2017/model3d" xmlns:o="urn:schemas-microsoft-com:office:office" xmlns:oel="http://schemas.microsoft.com/office/2019/extlst" xmlns:r="http://schemas.openxmlformats.org/officeDocument/2006/relationships" xmlns:m="http://schemas.openxmlformats.org/officeDocument/2006/math" xmlns:v="urn:schemas-microsoft-com:vml" xmlns:wp14="http://schemas.microsoft.com/office/word/2010/wordprocessingDrawing" xmlns:wp="http://schemas.openxmlformats.org/drawingml/2006/wordprocessingDrawing" xmlns:w10="urn:schemas-microsoft-com:office:word" xmlns:w="http://schemas.openxmlformats.org/wordprocessingml/2006/main" xmlns:w14="http://schemas.microsoft.com/office/word/2010/wordml" xmlns:w15="http://schemas.microsoft.com/office/word/2012/wordml" xmlns:w16cex="http://schemas.microsoft.com/office/word/2018/wordml/cex" xmlns:w16cid="http://schemas.microsoft.com/office/word/2016/wordml/cid" xmlns:w16="http://schemas.microsoft.com/office/word/2018/wordml" xmlns:w16du="http://schemas.microsoft.com/office/word/2023/wordml/word16du" xmlns:w16sdtdh="http://schemas.microsoft.com/office/word/2020/wordml/sdtdatahash" xmlns:w16sdtfl="http://schemas.microsoft.com/office/word/2024/wordml/sdtformatlock" xmlns:w16se="http://schemas.microsoft.com/office/word/2015/wordml/symex" xmlns:wpg="http://schemas.microsoft.com/office/word/2010/wordprocessingGroup" xmlns:wpi="http://schemas.microsoft.com/office/word/2010/wordprocessingInk" xmlns:wne="http://schemas.microsoft.com/office/word/2006/wordml" xmlns:wps="http://schemas.microsoft.com/office/word/2010/wordprocessingShape" mc:Ignorable="w14 w15 w16se w16cid w16 w16cex w16sdtdh w16sdtfl w16du wp14">
-  <w:p>
-    <w:pPr>
-      <w:pStyle w:val="Footer"/>
-    </w:pPr>
-  </w:p>
+  <w:p/>
 </w:ftr>
 </file>
 
@@ -5085,7 +5111,7 @@
       <mc:AlternateContent>
         <mc:Choice Requires="wps">
           <w:drawing>
-            <wp:anchor distT="0" distB="0" distL="114300" distR="114300" simplePos="0" relativeHeight="251656703" behindDoc="1" locked="0" layoutInCell="1" allowOverlap="1" wp14:anchorId="0EDDF1ED" wp14:editId="7FCF318B">
+            <wp:anchor distT="0" distB="0" distL="114300" distR="114300" simplePos="0" relativeHeight="251656703" behindDoc="1" locked="0" layoutInCell="1" allowOverlap="1" wp14:anchorId="3DC93404" wp14:editId="6ADD647A">
               <wp:simplePos x="0" y="0"/>
               <wp:positionH relativeFrom="column">
                 <wp:posOffset>-1143000</wp:posOffset>

</xml_diff>

<commit_message>
updating recap template for flush footer
</commit_message>
<xml_diff>
--- a/recap_template.docx
+++ b/recap_template.docx
@@ -4672,6 +4672,7 @@
       <w:footerReference w:type="even" r:id="rId10"/>
       <w:footerReference w:type="default" r:id="rId11"/>
       <w:headerReference w:type="first" r:id="rId12"/>
+      <w:footerReference w:type="first" r:id="rId13"/>
       <w:pgSz w:w="12240" w:h="15840"/>
       <w:pgMar w:top="1440" w:right="1800" w:bottom="1440" w:left="1800" w:header="0" w:footer="0" w:gutter="0"/>
       <w:cols w:space="720"/>
@@ -4763,96 +4764,6 @@
       <w:pStyle w:val="Footer"/>
       <w:jc w:val="center"/>
     </w:pPr>
-    <w:r>
-      <w:rPr>
-        <w:noProof/>
-      </w:rPr>
-      <mc:AlternateContent>
-        <mc:Choice Requires="wps">
-          <w:drawing>
-            <wp:anchor distT="0" distB="0" distL="114300" distR="114300" simplePos="0" relativeHeight="251659264" behindDoc="1" locked="0" layoutInCell="1" allowOverlap="1" wp14:anchorId="05417962" wp14:editId="3BDA487E">
-              <wp:simplePos x="0" y="0"/>
-              <wp:positionH relativeFrom="column">
-                <wp:posOffset>-1141627</wp:posOffset>
-              </wp:positionH>
-              <wp:positionV relativeFrom="paragraph">
-                <wp:posOffset>-10469</wp:posOffset>
-              </wp:positionV>
-              <wp:extent cx="7873537" cy="1375616"/>
-              <wp:effectExtent l="50800" t="25400" r="64135" b="72390"/>
-              <wp:wrapNone/>
-              <wp:docPr id="309481458" name="Rectangle 2"/>
-              <wp:cNvGraphicFramePr/>
-              <a:graphic xmlns:a="http://schemas.openxmlformats.org/drawingml/2006/main">
-                <a:graphicData uri="http://schemas.microsoft.com/office/word/2010/wordprocessingShape">
-                  <wps:wsp>
-                    <wps:cNvSpPr/>
-                    <wps:spPr>
-                      <a:xfrm>
-                        <a:off x="0" y="0"/>
-                        <a:ext cx="7873537" cy="1375616"/>
-                      </a:xfrm>
-                      <a:prstGeom prst="rect">
-                        <a:avLst/>
-                      </a:prstGeom>
-                      <a:gradFill flip="none" rotWithShape="1">
-                        <a:gsLst>
-                          <a:gs pos="0">
-                            <a:srgbClr val="042D4D"/>
-                          </a:gs>
-                          <a:gs pos="100000">
-                            <a:schemeClr val="tx2">
-                              <a:lumMod val="20000"/>
-                              <a:lumOff val="80000"/>
-                            </a:schemeClr>
-                          </a:gs>
-                        </a:gsLst>
-                        <a:lin ang="16200000" scaled="1"/>
-                        <a:tileRect/>
-                      </a:gradFill>
-                    </wps:spPr>
-                    <wps:style>
-                      <a:lnRef idx="1">
-                        <a:schemeClr val="accent1"/>
-                      </a:lnRef>
-                      <a:fillRef idx="3">
-                        <a:schemeClr val="accent1"/>
-                      </a:fillRef>
-                      <a:effectRef idx="2">
-                        <a:schemeClr val="accent1"/>
-                      </a:effectRef>
-                      <a:fontRef idx="minor">
-                        <a:schemeClr val="lt1"/>
-                      </a:fontRef>
-                    </wps:style>
-                    <wps:bodyPr rot="0" spcFirstLastPara="0" vertOverflow="overflow" horzOverflow="overflow" vert="horz" wrap="square" lIns="91440" tIns="45720" rIns="91440" bIns="45720" numCol="1" spcCol="0" rtlCol="0" fromWordArt="0" anchor="ctr" anchorCtr="0" forceAA="0" compatLnSpc="1">
-                      <a:prstTxWarp prst="textNoShape">
-                        <a:avLst/>
-                      </a:prstTxWarp>
-                      <a:noAutofit/>
-                    </wps:bodyPr>
-                  </wps:wsp>
-                </a:graphicData>
-              </a:graphic>
-              <wp14:sizeRelH relativeFrom="margin">
-                <wp14:pctWidth>0</wp14:pctWidth>
-              </wp14:sizeRelH>
-              <wp14:sizeRelV relativeFrom="margin">
-                <wp14:pctHeight>0</wp14:pctHeight>
-              </wp14:sizeRelV>
-            </wp:anchor>
-          </w:drawing>
-        </mc:Choice>
-        <mc:Fallback>
-          <w:pict>
-            <v:rect w14:anchorId="0033352D" id="Rectangle 2" o:spid="_x0000_s1026" style="position:absolute;margin-left:-89.9pt;margin-top:-.8pt;width:619.95pt;height:108.3pt;z-index:-251657216;visibility:visible;mso-wrap-style:square;mso-width-percent:0;mso-height-percent:0;mso-wrap-distance-left:9pt;mso-wrap-distance-top:0;mso-wrap-distance-right:9pt;mso-wrap-distance-bottom:0;mso-position-horizontal:absolute;mso-position-horizontal-relative:text;mso-position-vertical:absolute;mso-position-vertical-relative:text;mso-width-percent:0;mso-height-percent:0;mso-width-relative:margin;mso-height-relative:margin;v-text-anchor:middle" o:gfxdata="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" fillcolor="#042d4d" strokecolor="#4579b8 [3044]">
-              <v:fill color2="#c6d9f1 [671]" rotate="t" angle="180" focus="100%" type="gradient"/>
-              <v:shadow on="t" color="black" opacity="22937f" origin=",.5" offset="0,.63889mm"/>
-            </v:rect>
-          </w:pict>
-        </mc:Fallback>
-      </mc:AlternateContent>
-    </w:r>
     <w:proofErr w:type="gramStart"/>
     <w:r>
       <w:t>{{</w:t>
@@ -5055,7 +4966,109 @@
       <w:t>}</w:t>
     </w:r>
   </w:p>
-  <w:p/>
+  <w:p>
+    <w:r>
+      <w:rPr>
+        <w:noProof/>
+      </w:rPr>
+      <mc:AlternateContent>
+        <mc:Choice Requires="wps">
+          <w:drawing>
+            <wp:anchor distT="0" distB="0" distL="114300" distR="114300" simplePos="0" relativeHeight="251659264" behindDoc="1" locked="0" layoutInCell="1" allowOverlap="1" wp14:anchorId="05417962" wp14:editId="3F7A9754">
+              <wp:simplePos x="0" y="0"/>
+              <wp:positionH relativeFrom="column">
+                <wp:posOffset>-1149350</wp:posOffset>
+              </wp:positionH>
+              <wp:positionV relativeFrom="paragraph">
+                <wp:posOffset>-916305</wp:posOffset>
+              </wp:positionV>
+              <wp:extent cx="7873365" cy="1375410"/>
+              <wp:effectExtent l="50800" t="25400" r="64135" b="72390"/>
+              <wp:wrapNone/>
+              <wp:docPr id="309481458" name="Rectangle 2"/>
+              <wp:cNvGraphicFramePr/>
+              <a:graphic xmlns:a="http://schemas.openxmlformats.org/drawingml/2006/main">
+                <a:graphicData uri="http://schemas.microsoft.com/office/word/2010/wordprocessingShape">
+                  <wps:wsp>
+                    <wps:cNvSpPr/>
+                    <wps:spPr>
+                      <a:xfrm>
+                        <a:off x="0" y="0"/>
+                        <a:ext cx="7873365" cy="1375410"/>
+                      </a:xfrm>
+                      <a:prstGeom prst="rect">
+                        <a:avLst/>
+                      </a:prstGeom>
+                      <a:gradFill flip="none" rotWithShape="1">
+                        <a:gsLst>
+                          <a:gs pos="0">
+                            <a:srgbClr val="042D4D"/>
+                          </a:gs>
+                          <a:gs pos="100000">
+                            <a:schemeClr val="tx2">
+                              <a:lumMod val="20000"/>
+                              <a:lumOff val="80000"/>
+                            </a:schemeClr>
+                          </a:gs>
+                        </a:gsLst>
+                        <a:lin ang="16200000" scaled="1"/>
+                        <a:tileRect/>
+                      </a:gradFill>
+                    </wps:spPr>
+                    <wps:style>
+                      <a:lnRef idx="1">
+                        <a:schemeClr val="accent1"/>
+                      </a:lnRef>
+                      <a:fillRef idx="3">
+                        <a:schemeClr val="accent1"/>
+                      </a:fillRef>
+                      <a:effectRef idx="2">
+                        <a:schemeClr val="accent1"/>
+                      </a:effectRef>
+                      <a:fontRef idx="minor">
+                        <a:schemeClr val="lt1"/>
+                      </a:fontRef>
+                    </wps:style>
+                    <wps:bodyPr rot="0" spcFirstLastPara="0" vertOverflow="overflow" horzOverflow="overflow" vert="horz" wrap="square" lIns="91440" tIns="9144" rIns="91440" bIns="9144" numCol="1" spcCol="0" rtlCol="0" fromWordArt="0" anchor="ctr" anchorCtr="0" forceAA="0" compatLnSpc="1">
+                      <a:prstTxWarp prst="textNoShape">
+                        <a:avLst/>
+                      </a:prstTxWarp>
+                      <a:spAutoFit/>
+                    </wps:bodyPr>
+                  </wps:wsp>
+                </a:graphicData>
+              </a:graphic>
+              <wp14:sizeRelH relativeFrom="margin">
+                <wp14:pctWidth>0</wp14:pctWidth>
+              </wp14:sizeRelH>
+              <wp14:sizeRelV relativeFrom="margin">
+                <wp14:pctHeight>0</wp14:pctHeight>
+              </wp14:sizeRelV>
+            </wp:anchor>
+          </w:drawing>
+        </mc:Choice>
+        <mc:Fallback>
+          <w:pict>
+            <v:rect w14:anchorId="55FA6157" id="Rectangle 2" o:spid="_x0000_s1026" style="position:absolute;margin-left:-90.5pt;margin-top:-72.15pt;width:619.95pt;height:108.3pt;z-index:-251657216;visibility:visible;mso-wrap-style:square;mso-width-percent:0;mso-height-percent:0;mso-wrap-distance-left:9pt;mso-wrap-distance-top:0;mso-wrap-distance-right:9pt;mso-wrap-distance-bottom:0;mso-position-horizontal:absolute;mso-position-horizontal-relative:text;mso-position-vertical:absolute;mso-position-vertical-relative:text;mso-width-percent:0;mso-height-percent:0;mso-width-relative:margin;mso-height-relative:margin;v-text-anchor:middle" o:gfxdata="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" fillcolor="#042d4d" strokecolor="#4579b8 [3044]">
+              <v:fill color2="#c6d9f1 [671]" rotate="t" angle="180" focus="100%" type="gradient"/>
+              <v:shadow on="t" color="black" opacity="22937f" origin=",.5" offset="0,.63889mm"/>
+              <v:textbox style="mso-fit-shape-to-text:t" inset=",.72pt,,.72pt"/>
+            </v:rect>
+          </w:pict>
+        </mc:Fallback>
+      </mc:AlternateContent>
+    </w:r>
+  </w:p>
+</w:ftr>
+</file>
+
+<file path=word/footer3.xml><?xml version="1.0" encoding="utf-8"?>
+<w:ftr xmlns:wpc="http://schemas.microsoft.com/office/word/2010/wordprocessingCanvas" xmlns:cx="http://schemas.microsoft.com/office/drawing/2014/chartex" xmlns:cx1="http://schemas.microsoft.com/office/drawing/2015/9/8/chartex" xmlns:cx2="http://schemas.microsoft.com/office/drawing/2015/10/21/chartex" xmlns:cx3="http://schemas.microsoft.com/office/drawing/2016/5/9/chartex" xmlns:cx4="http://schemas.microsoft.com/office/drawing/2016/5/10/chartex" xmlns:cx5="http://schemas.microsoft.com/office/drawing/2016/5/11/chartex" xmlns:cx6="http://schemas.microsoft.com/office/drawing/2016/5/12/chartex" xmlns:cx7="http://schemas.microsoft.com/office/drawing/2016/5/13/chartex" xmlns:cx8="http://schemas.microsoft.com/office/drawing/2016/5/14/chartex" xmlns:mc="http://schemas.openxmlformats.org/markup-compatibility/2006" xmlns:aink="http://schemas.microsoft.com/office/drawing/2016/ink" xmlns:am3d="http://schemas.microsoft.com/office/drawing/2017/model3d" xmlns:o="urn:schemas-microsoft-com:office:office" xmlns:oel="http://schemas.microsoft.com/office/2019/extlst" xmlns:r="http://schemas.openxmlformats.org/officeDocument/2006/relationships" xmlns:m="http://schemas.openxmlformats.org/officeDocument/2006/math" xmlns:v="urn:schemas-microsoft-com:vml" xmlns:wp14="http://schemas.microsoft.com/office/word/2010/wordprocessingDrawing" xmlns:wp="http://schemas.openxmlformats.org/drawingml/2006/wordprocessingDrawing" xmlns:w10="urn:schemas-microsoft-com:office:word" xmlns:w="http://schemas.openxmlformats.org/wordprocessingml/2006/main" xmlns:w14="http://schemas.microsoft.com/office/word/2010/wordml" xmlns:w15="http://schemas.microsoft.com/office/word/2012/wordml" xmlns:w16cex="http://schemas.microsoft.com/office/word/2018/wordml/cex" xmlns:w16cid="http://schemas.microsoft.com/office/word/2016/wordml/cid" xmlns:w16="http://schemas.microsoft.com/office/word/2018/wordml" xmlns:w16du="http://schemas.microsoft.com/office/word/2023/wordml/word16du" xmlns:w16sdtdh="http://schemas.microsoft.com/office/word/2020/wordml/sdtdatahash" xmlns:w16sdtfl="http://schemas.microsoft.com/office/word/2024/wordml/sdtformatlock" xmlns:w16se="http://schemas.microsoft.com/office/word/2015/wordml/symex" xmlns:wpg="http://schemas.microsoft.com/office/word/2010/wordprocessingGroup" xmlns:wpi="http://schemas.microsoft.com/office/word/2010/wordprocessingInk" xmlns:wne="http://schemas.microsoft.com/office/word/2006/wordml" xmlns:wps="http://schemas.microsoft.com/office/word/2010/wordprocessingShape" mc:Ignorable="w14 w15 w16se w16cid w16 w16cex w16sdtdh w16sdtfl w16du wp14">
+  <w:p>
+    <w:pPr>
+      <w:pStyle w:val="Footer"/>
+    </w:pPr>
+  </w:p>
 </w:ftr>
 </file>
 

</xml_diff>

<commit_message>
goofed up and didn't push
</commit_message>
<xml_diff>
--- a/recap_template.docx
+++ b/recap_template.docx
@@ -1084,7 +1084,6 @@
           <w:sz w:val="28"/>
         </w:rPr>
       </w:pPr>
-      <w:proofErr w:type="gramStart"/>
       <w:r>
         <w:rPr>
           <w:rFonts w:ascii="Georgia" w:eastAsia="Georgia" w:hAnsi="Georgia"/>
@@ -1092,34 +1091,7 @@
           <w:sz w:val="28"/>
         </w:rPr>
         <w:lastRenderedPageBreak/>
-        <w:t>{{ MATCHUP</w:t>
-      </w:r>
-      <w:proofErr w:type="gramEnd"/>
-      <w:r>
-        <w:rPr>
-          <w:rFonts w:ascii="Georgia" w:eastAsia="Georgia" w:hAnsi="Georgia"/>
-          <w:b/>
-          <w:sz w:val="28"/>
-        </w:rPr>
-        <w:t>2_</w:t>
-      </w:r>
-      <w:proofErr w:type="gramStart"/>
-      <w:r>
-        <w:rPr>
-          <w:rFonts w:ascii="Georgia" w:eastAsia="Georgia" w:hAnsi="Georgia"/>
-          <w:b/>
-          <w:sz w:val="28"/>
-        </w:rPr>
-        <w:t>HOME }</w:t>
-      </w:r>
-      <w:proofErr w:type="gramEnd"/>
-      <w:r>
-        <w:rPr>
-          <w:rFonts w:ascii="Georgia" w:eastAsia="Georgia" w:hAnsi="Georgia"/>
-          <w:b/>
-          <w:sz w:val="28"/>
-        </w:rPr>
-        <w:t xml:space="preserve">} vs. </w:t>
+        <w:t xml:space="preserve">{{ MATCHUP2_HOME }} vs. </w:t>
       </w:r>
       <w:proofErr w:type="gramStart"/>
       <w:r>
@@ -1824,10 +1796,16 @@
     </w:tbl>
     <w:p/>
     <w:p>
+      <w:r>
+        <w:br w:type="page"/>
+      </w:r>
+    </w:p>
+    <w:p>
       <w:pPr>
         <w:pStyle w:val="Title"/>
       </w:pPr>
       <w:r>
+        <w:lastRenderedPageBreak/>
         <w:br w:type="page"/>
       </w:r>
     </w:p>
@@ -4672,9 +4650,8 @@
       <w:footerReference w:type="even" r:id="rId10"/>
       <w:footerReference w:type="default" r:id="rId11"/>
       <w:headerReference w:type="first" r:id="rId12"/>
-      <w:footerReference w:type="first" r:id="rId13"/>
       <w:pgSz w:w="12240" w:h="15840"/>
-      <w:pgMar w:top="1440" w:right="1800" w:bottom="1440" w:left="1800" w:header="0" w:footer="0" w:gutter="0"/>
+      <w:pgMar w:top="720" w:right="1440" w:bottom="720" w:left="1440" w:header="0" w:footer="0" w:gutter="0"/>
       <w:cols w:space="720"/>
       <w:docGrid w:linePitch="360"/>
     </w:sectPr>
@@ -4970,16 +4947,6 @@
 </w:ftr>
 </file>
 
-<file path=word/footer3.xml><?xml version="1.0" encoding="utf-8"?>
-<w:ftr xmlns:wpc="http://schemas.microsoft.com/office/word/2010/wordprocessingCanvas" xmlns:cx="http://schemas.microsoft.com/office/drawing/2014/chartex" xmlns:cx1="http://schemas.microsoft.com/office/drawing/2015/9/8/chartex" xmlns:cx2="http://schemas.microsoft.com/office/drawing/2015/10/21/chartex" xmlns:cx3="http://schemas.microsoft.com/office/drawing/2016/5/9/chartex" xmlns:cx4="http://schemas.microsoft.com/office/drawing/2016/5/10/chartex" xmlns:cx5="http://schemas.microsoft.com/office/drawing/2016/5/11/chartex" xmlns:cx6="http://schemas.microsoft.com/office/drawing/2016/5/12/chartex" xmlns:cx7="http://schemas.microsoft.com/office/drawing/2016/5/13/chartex" xmlns:cx8="http://schemas.microsoft.com/office/drawing/2016/5/14/chartex" xmlns:mc="http://schemas.openxmlformats.org/markup-compatibility/2006" xmlns:aink="http://schemas.microsoft.com/office/drawing/2016/ink" xmlns:am3d="http://schemas.microsoft.com/office/drawing/2017/model3d" xmlns:o="urn:schemas-microsoft-com:office:office" xmlns:oel="http://schemas.microsoft.com/office/2019/extlst" xmlns:r="http://schemas.openxmlformats.org/officeDocument/2006/relationships" xmlns:m="http://schemas.openxmlformats.org/officeDocument/2006/math" xmlns:v="urn:schemas-microsoft-com:vml" xmlns:wp14="http://schemas.microsoft.com/office/word/2010/wordprocessingDrawing" xmlns:wp="http://schemas.openxmlformats.org/drawingml/2006/wordprocessingDrawing" xmlns:w10="urn:schemas-microsoft-com:office:word" xmlns:w="http://schemas.openxmlformats.org/wordprocessingml/2006/main" xmlns:w14="http://schemas.microsoft.com/office/word/2010/wordml" xmlns:w15="http://schemas.microsoft.com/office/word/2012/wordml" xmlns:w16cex="http://schemas.microsoft.com/office/word/2018/wordml/cex" xmlns:w16cid="http://schemas.microsoft.com/office/word/2016/wordml/cid" xmlns:w16="http://schemas.microsoft.com/office/word/2018/wordml" xmlns:w16du="http://schemas.microsoft.com/office/word/2023/wordml/word16du" xmlns:w16sdtdh="http://schemas.microsoft.com/office/word/2020/wordml/sdtdatahash" xmlns:w16sdtfl="http://schemas.microsoft.com/office/word/2024/wordml/sdtformatlock" xmlns:w16se="http://schemas.microsoft.com/office/word/2015/wordml/symex" xmlns:wpg="http://schemas.microsoft.com/office/word/2010/wordprocessingGroup" xmlns:wpi="http://schemas.microsoft.com/office/word/2010/wordprocessingInk" xmlns:wne="http://schemas.microsoft.com/office/word/2006/wordml" xmlns:wps="http://schemas.microsoft.com/office/word/2010/wordprocessingShape" mc:Ignorable="w14 w15 w16se w16cid w16 w16cex w16sdtdh w16sdtfl w16du wp14">
-  <w:p>
-    <w:pPr>
-      <w:pStyle w:val="Footer"/>
-    </w:pPr>
-  </w:p>
-</w:ftr>
-</file>
-
 <file path=word/footnotes.xml><?xml version="1.0" encoding="utf-8"?>
 <w:footnotes xmlns:wpc="http://schemas.microsoft.com/office/word/2010/wordprocessingCanvas" xmlns:cx="http://schemas.microsoft.com/office/drawing/2014/chartex" xmlns:cx1="http://schemas.microsoft.com/office/drawing/2015/9/8/chartex" xmlns:cx2="http://schemas.microsoft.com/office/drawing/2015/10/21/chartex" xmlns:cx3="http://schemas.microsoft.com/office/drawing/2016/5/9/chartex" xmlns:cx4="http://schemas.microsoft.com/office/drawing/2016/5/10/chartex" xmlns:cx5="http://schemas.microsoft.com/office/drawing/2016/5/11/chartex" xmlns:cx6="http://schemas.microsoft.com/office/drawing/2016/5/12/chartex" xmlns:cx7="http://schemas.microsoft.com/office/drawing/2016/5/13/chartex" xmlns:cx8="http://schemas.microsoft.com/office/drawing/2016/5/14/chartex" xmlns:mc="http://schemas.openxmlformats.org/markup-compatibility/2006" xmlns:aink="http://schemas.microsoft.com/office/drawing/2016/ink" xmlns:am3d="http://schemas.microsoft.com/office/drawing/2017/model3d" xmlns:o="urn:schemas-microsoft-com:office:office" xmlns:oel="http://schemas.microsoft.com/office/2019/extlst" xmlns:r="http://schemas.openxmlformats.org/officeDocument/2006/relationships" xmlns:m="http://schemas.openxmlformats.org/officeDocument/2006/math" xmlns:v="urn:schemas-microsoft-com:vml" xmlns:wp14="http://schemas.microsoft.com/office/word/2010/wordprocessingDrawing" xmlns:wp="http://schemas.openxmlformats.org/drawingml/2006/wordprocessingDrawing" xmlns:w10="urn:schemas-microsoft-com:office:word" xmlns:w="http://schemas.openxmlformats.org/wordprocessingml/2006/main" xmlns:w14="http://schemas.microsoft.com/office/word/2010/wordml" xmlns:w15="http://schemas.microsoft.com/office/word/2012/wordml" xmlns:w16cex="http://schemas.microsoft.com/office/word/2018/wordml/cex" xmlns:w16cid="http://schemas.microsoft.com/office/word/2016/wordml/cid" xmlns:w16="http://schemas.microsoft.com/office/word/2018/wordml" xmlns:w16du="http://schemas.microsoft.com/office/word/2023/wordml/word16du" xmlns:w16sdtdh="http://schemas.microsoft.com/office/word/2020/wordml/sdtdatahash" xmlns:w16sdtfl="http://schemas.microsoft.com/office/word/2024/wordml/sdtformatlock" xmlns:w16se="http://schemas.microsoft.com/office/word/2015/wordml/symex" xmlns:wpg="http://schemas.microsoft.com/office/word/2010/wordprocessingGroup" xmlns:wpi="http://schemas.microsoft.com/office/word/2010/wordprocessingInk" xmlns:wne="http://schemas.microsoft.com/office/word/2006/wordml" xmlns:wps="http://schemas.microsoft.com/office/word/2010/wordprocessingShape" mc:Ignorable="w14 w15 w16se w16cid w16 w16cex w16sdtdh w16sdtfl w16du wp14">
   <w:footnote w:type="separator" w:id="-1">
@@ -5032,16 +4999,16 @@
       <mc:AlternateContent>
         <mc:Choice Requires="wps">
           <w:drawing>
-            <wp:anchor distT="0" distB="0" distL="114300" distR="114300" simplePos="0" relativeHeight="251656703" behindDoc="1" locked="0" layoutInCell="1" allowOverlap="1" wp14:anchorId="3DC93404" wp14:editId="2C6048B6">
+            <wp:anchor distT="0" distB="0" distL="114300" distR="114300" simplePos="0" relativeHeight="251656703" behindDoc="1" locked="1" layoutInCell="1" allowOverlap="0" wp14:anchorId="3DC93404" wp14:editId="67A1E228">
               <wp:simplePos x="0" y="0"/>
-              <wp:positionH relativeFrom="column">
-                <wp:posOffset>-1143000</wp:posOffset>
+              <wp:positionH relativeFrom="page">
+                <wp:posOffset>2540</wp:posOffset>
               </wp:positionH>
-              <wp:positionV relativeFrom="paragraph">
-                <wp:posOffset>-457200</wp:posOffset>
+              <wp:positionV relativeFrom="page">
+                <wp:posOffset>-6350</wp:posOffset>
               </wp:positionV>
-              <wp:extent cx="7772400" cy="2011680"/>
-              <wp:effectExtent l="50800" t="25400" r="63500" b="71120"/>
+              <wp:extent cx="7772400" cy="1463675"/>
+              <wp:effectExtent l="50800" t="25400" r="63500" b="73025"/>
               <wp:wrapNone/>
               <wp:docPr id="266094321" name="Rectangle 1"/>
               <wp:cNvGraphicFramePr/>
@@ -5052,7 +5019,7 @@
                     <wps:spPr>
                       <a:xfrm>
                         <a:off x="0" y="0"/>
-                        <a:ext cx="7772400" cy="2011680"/>
+                        <a:ext cx="7772400" cy="1463675"/>
                       </a:xfrm>
                       <a:prstGeom prst="rect">
                         <a:avLst/>
@@ -5108,20 +5075,24 @@
                       <a:prstTxWarp prst="textNoShape">
                         <a:avLst/>
                       </a:prstTxWarp>
-                      <a:spAutoFit/>
+                      <a:noAutofit/>
                     </wps:bodyPr>
                   </wps:wsp>
                 </a:graphicData>
               </a:graphic>
+              <wp14:sizeRelV relativeFrom="margin">
+                <wp14:pctHeight>0</wp14:pctHeight>
+              </wp14:sizeRelV>
             </wp:anchor>
           </w:drawing>
         </mc:Choice>
         <mc:Fallback>
           <w:pict>
-            <v:rect w14:anchorId="5B495268" id="Rectangle 1" o:spid="_x0000_s1026" style="position:absolute;margin-left:-90pt;margin-top:-36pt;width:612pt;height:158.4pt;z-index:-251659777;visibility:visible;mso-wrap-style:square;mso-wrap-distance-left:9pt;mso-wrap-distance-top:0;mso-wrap-distance-right:9pt;mso-wrap-distance-bottom:0;mso-position-horizontal:absolute;mso-position-horizontal-relative:text;mso-position-vertical:absolute;mso-position-vertical-relative:text;v-text-anchor:middle" o:gfxdata="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" fillcolor="#042d4d" strokecolor="#974706 [1609]">
+            <v:rect w14:anchorId="47B4F13B" id="Rectangle 1" o:spid="_x0000_s1026" style="position:absolute;margin-left:.2pt;margin-top:-.5pt;width:612pt;height:115.25pt;z-index:-251659777;visibility:visible;mso-wrap-style:square;mso-height-percent:0;mso-wrap-distance-left:9pt;mso-wrap-distance-top:0;mso-wrap-distance-right:9pt;mso-wrap-distance-bottom:0;mso-position-horizontal:absolute;mso-position-horizontal-relative:page;mso-position-vertical:absolute;mso-position-vertical-relative:page;mso-height-percent:0;mso-height-relative:margin;v-text-anchor:middle" o:gfxdata="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" o:allowoverlap="f" fillcolor="#042d4d" strokecolor="#974706 [1609]">
               <v:fill color2="#e2e3e6" rotate="t" focusposition="1" focussize="" colors="0 #042d4d;1311f #042d4d;.5 #17375e;1 #e2e3e6" focus="100%" type="gradientRadial"/>
               <v:shadow on="t" color="black" opacity="22937f" origin=",.5" offset="0,.63889mm"/>
-              <v:textbox style="mso-fit-shape-to-text:t"/>
+              <w10:wrap anchorx="page" anchory="page"/>
+              <w10:anchorlock/>
             </v:rect>
           </w:pict>
         </mc:Fallback>

</xml_diff>

<commit_message>
Update recap_template.docx to reflect recent changes
</commit_message>
<xml_diff>
--- a/recap_template.docx
+++ b/recap_template.docx
@@ -1084,6 +1084,7 @@
           <w:sz w:val="28"/>
         </w:rPr>
       </w:pPr>
+      <w:proofErr w:type="gramStart"/>
       <w:r>
         <w:rPr>
           <w:rFonts w:ascii="Georgia" w:eastAsia="Georgia" w:hAnsi="Georgia"/>
@@ -1091,7 +1092,34 @@
           <w:sz w:val="28"/>
         </w:rPr>
         <w:lastRenderedPageBreak/>
-        <w:t xml:space="preserve">{{ MATCHUP2_HOME }} vs. </w:t>
+        <w:t>{{ MATCHUP</w:t>
+      </w:r>
+      <w:proofErr w:type="gramEnd"/>
+      <w:r>
+        <w:rPr>
+          <w:rFonts w:ascii="Georgia" w:eastAsia="Georgia" w:hAnsi="Georgia"/>
+          <w:b/>
+          <w:sz w:val="28"/>
+        </w:rPr>
+        <w:t>2_</w:t>
+      </w:r>
+      <w:proofErr w:type="gramStart"/>
+      <w:r>
+        <w:rPr>
+          <w:rFonts w:ascii="Georgia" w:eastAsia="Georgia" w:hAnsi="Georgia"/>
+          <w:b/>
+          <w:sz w:val="28"/>
+        </w:rPr>
+        <w:t>HOME }</w:t>
+      </w:r>
+      <w:proofErr w:type="gramEnd"/>
+      <w:r>
+        <w:rPr>
+          <w:rFonts w:ascii="Georgia" w:eastAsia="Georgia" w:hAnsi="Georgia"/>
+          <w:b/>
+          <w:sz w:val="28"/>
+        </w:rPr>
+        <w:t xml:space="preserve">} vs. </w:t>
       </w:r>
       <w:proofErr w:type="gramStart"/>
       <w:r>
@@ -4650,6 +4678,7 @@
       <w:footerReference w:type="even" r:id="rId10"/>
       <w:footerReference w:type="default" r:id="rId11"/>
       <w:headerReference w:type="first" r:id="rId12"/>
+      <w:footerReference w:type="first" r:id="rId13"/>
       <w:pgSz w:w="12240" w:h="15840"/>
       <w:pgMar w:top="720" w:right="1440" w:bottom="720" w:left="1440" w:header="0" w:footer="0" w:gutter="0"/>
       <w:cols w:space="720"/>
@@ -4947,6 +4976,16 @@
 </w:ftr>
 </file>
 
+<file path=word/footer3.xml><?xml version="1.0" encoding="utf-8"?>
+<w:ftr xmlns:wpc="http://schemas.microsoft.com/office/word/2010/wordprocessingCanvas" xmlns:cx="http://schemas.microsoft.com/office/drawing/2014/chartex" xmlns:cx1="http://schemas.microsoft.com/office/drawing/2015/9/8/chartex" xmlns:cx2="http://schemas.microsoft.com/office/drawing/2015/10/21/chartex" xmlns:cx3="http://schemas.microsoft.com/office/drawing/2016/5/9/chartex" xmlns:cx4="http://schemas.microsoft.com/office/drawing/2016/5/10/chartex" xmlns:cx5="http://schemas.microsoft.com/office/drawing/2016/5/11/chartex" xmlns:cx6="http://schemas.microsoft.com/office/drawing/2016/5/12/chartex" xmlns:cx7="http://schemas.microsoft.com/office/drawing/2016/5/13/chartex" xmlns:cx8="http://schemas.microsoft.com/office/drawing/2016/5/14/chartex" xmlns:mc="http://schemas.openxmlformats.org/markup-compatibility/2006" xmlns:aink="http://schemas.microsoft.com/office/drawing/2016/ink" xmlns:am3d="http://schemas.microsoft.com/office/drawing/2017/model3d" xmlns:o="urn:schemas-microsoft-com:office:office" xmlns:oel="http://schemas.microsoft.com/office/2019/extlst" xmlns:r="http://schemas.openxmlformats.org/officeDocument/2006/relationships" xmlns:m="http://schemas.openxmlformats.org/officeDocument/2006/math" xmlns:v="urn:schemas-microsoft-com:vml" xmlns:wp14="http://schemas.microsoft.com/office/word/2010/wordprocessingDrawing" xmlns:wp="http://schemas.openxmlformats.org/drawingml/2006/wordprocessingDrawing" xmlns:w10="urn:schemas-microsoft-com:office:word" xmlns:w="http://schemas.openxmlformats.org/wordprocessingml/2006/main" xmlns:w14="http://schemas.microsoft.com/office/word/2010/wordml" xmlns:w15="http://schemas.microsoft.com/office/word/2012/wordml" xmlns:w16cex="http://schemas.microsoft.com/office/word/2018/wordml/cex" xmlns:w16cid="http://schemas.microsoft.com/office/word/2016/wordml/cid" xmlns:w16="http://schemas.microsoft.com/office/word/2018/wordml" xmlns:w16du="http://schemas.microsoft.com/office/word/2023/wordml/word16du" xmlns:w16sdtdh="http://schemas.microsoft.com/office/word/2020/wordml/sdtdatahash" xmlns:w16sdtfl="http://schemas.microsoft.com/office/word/2024/wordml/sdtformatlock" xmlns:w16se="http://schemas.microsoft.com/office/word/2015/wordml/symex" xmlns:wpg="http://schemas.microsoft.com/office/word/2010/wordprocessingGroup" xmlns:wpi="http://schemas.microsoft.com/office/word/2010/wordprocessingInk" xmlns:wne="http://schemas.microsoft.com/office/word/2006/wordml" xmlns:wps="http://schemas.microsoft.com/office/word/2010/wordprocessingShape" mc:Ignorable="w14 w15 w16se w16cid w16 w16cex w16sdtdh w16sdtfl w16du wp14">
+  <w:p>
+    <w:pPr>
+      <w:pStyle w:val="Footer"/>
+    </w:pPr>
+  </w:p>
+</w:ftr>
+</file>
+
 <file path=word/footnotes.xml><?xml version="1.0" encoding="utf-8"?>
 <w:footnotes xmlns:wpc="http://schemas.microsoft.com/office/word/2010/wordprocessingCanvas" xmlns:cx="http://schemas.microsoft.com/office/drawing/2014/chartex" xmlns:cx1="http://schemas.microsoft.com/office/drawing/2015/9/8/chartex" xmlns:cx2="http://schemas.microsoft.com/office/drawing/2015/10/21/chartex" xmlns:cx3="http://schemas.microsoft.com/office/drawing/2016/5/9/chartex" xmlns:cx4="http://schemas.microsoft.com/office/drawing/2016/5/10/chartex" xmlns:cx5="http://schemas.microsoft.com/office/drawing/2016/5/11/chartex" xmlns:cx6="http://schemas.microsoft.com/office/drawing/2016/5/12/chartex" xmlns:cx7="http://schemas.microsoft.com/office/drawing/2016/5/13/chartex" xmlns:cx8="http://schemas.microsoft.com/office/drawing/2016/5/14/chartex" xmlns:mc="http://schemas.openxmlformats.org/markup-compatibility/2006" xmlns:aink="http://schemas.microsoft.com/office/drawing/2016/ink" xmlns:am3d="http://schemas.microsoft.com/office/drawing/2017/model3d" xmlns:o="urn:schemas-microsoft-com:office:office" xmlns:oel="http://schemas.microsoft.com/office/2019/extlst" xmlns:r="http://schemas.openxmlformats.org/officeDocument/2006/relationships" xmlns:m="http://schemas.openxmlformats.org/officeDocument/2006/math" xmlns:v="urn:schemas-microsoft-com:vml" xmlns:wp14="http://schemas.microsoft.com/office/word/2010/wordprocessingDrawing" xmlns:wp="http://schemas.openxmlformats.org/drawingml/2006/wordprocessingDrawing" xmlns:w10="urn:schemas-microsoft-com:office:word" xmlns:w="http://schemas.openxmlformats.org/wordprocessingml/2006/main" xmlns:w14="http://schemas.microsoft.com/office/word/2010/wordml" xmlns:w15="http://schemas.microsoft.com/office/word/2012/wordml" xmlns:w16cex="http://schemas.microsoft.com/office/word/2018/wordml/cex" xmlns:w16cid="http://schemas.microsoft.com/office/word/2016/wordml/cid" xmlns:w16="http://schemas.microsoft.com/office/word/2018/wordml" xmlns:w16du="http://schemas.microsoft.com/office/word/2023/wordml/word16du" xmlns:w16sdtdh="http://schemas.microsoft.com/office/word/2020/wordml/sdtdatahash" xmlns:w16sdtfl="http://schemas.microsoft.com/office/word/2024/wordml/sdtformatlock" xmlns:w16se="http://schemas.microsoft.com/office/word/2015/wordml/symex" xmlns:wpg="http://schemas.microsoft.com/office/word/2010/wordprocessingGroup" xmlns:wpi="http://schemas.microsoft.com/office/word/2010/wordprocessingInk" xmlns:wne="http://schemas.microsoft.com/office/word/2006/wordml" xmlns:wps="http://schemas.microsoft.com/office/word/2010/wordprocessingShape" mc:Ignorable="w14 w15 w16se w16cid w16 w16cex w16sdtdh w16sdtfl w16du wp14">
   <w:footnote w:type="separator" w:id="-1">
@@ -4999,16 +5038,16 @@
       <mc:AlternateContent>
         <mc:Choice Requires="wps">
           <w:drawing>
-            <wp:anchor distT="0" distB="0" distL="114300" distR="114300" simplePos="0" relativeHeight="251656703" behindDoc="1" locked="1" layoutInCell="1" allowOverlap="0" wp14:anchorId="3DC93404" wp14:editId="67A1E228">
+            <wp:anchor distT="0" distB="0" distL="114300" distR="114300" simplePos="0" relativeHeight="251656703" behindDoc="1" locked="1" layoutInCell="1" allowOverlap="0" wp14:anchorId="3DC93404" wp14:editId="55F5CA32">
               <wp:simplePos x="0" y="0"/>
               <wp:positionH relativeFrom="page">
-                <wp:posOffset>2540</wp:posOffset>
+                <wp:posOffset>0</wp:posOffset>
               </wp:positionH>
               <wp:positionV relativeFrom="page">
-                <wp:posOffset>-6350</wp:posOffset>
+                <wp:posOffset>-5715</wp:posOffset>
               </wp:positionV>
-              <wp:extent cx="7772400" cy="1463675"/>
-              <wp:effectExtent l="50800" t="25400" r="63500" b="73025"/>
+              <wp:extent cx="7772400" cy="1582420"/>
+              <wp:effectExtent l="50800" t="25400" r="63500" b="81280"/>
               <wp:wrapNone/>
               <wp:docPr id="266094321" name="Rectangle 1"/>
               <wp:cNvGraphicFramePr/>
@@ -5019,7 +5058,7 @@
                     <wps:spPr>
                       <a:xfrm>
                         <a:off x="0" y="0"/>
-                        <a:ext cx="7772400" cy="1463675"/>
+                        <a:ext cx="7772400" cy="1582420"/>
                       </a:xfrm>
                       <a:prstGeom prst="rect">
                         <a:avLst/>
@@ -5088,7 +5127,7 @@
         </mc:Choice>
         <mc:Fallback>
           <w:pict>
-            <v:rect w14:anchorId="47B4F13B" id="Rectangle 1" o:spid="_x0000_s1026" style="position:absolute;margin-left:.2pt;margin-top:-.5pt;width:612pt;height:115.25pt;z-index:-251659777;visibility:visible;mso-wrap-style:square;mso-height-percent:0;mso-wrap-distance-left:9pt;mso-wrap-distance-top:0;mso-wrap-distance-right:9pt;mso-wrap-distance-bottom:0;mso-position-horizontal:absolute;mso-position-horizontal-relative:page;mso-position-vertical:absolute;mso-position-vertical-relative:page;mso-height-percent:0;mso-height-relative:margin;v-text-anchor:middle" o:gfxdata="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" o:allowoverlap="f" fillcolor="#042d4d" strokecolor="#974706 [1609]">
+            <v:rect w14:anchorId="514D9D5F" id="Rectangle 1" o:spid="_x0000_s1026" style="position:absolute;margin-left:0;margin-top:-.45pt;width:612pt;height:124.6pt;z-index:-251659777;visibility:visible;mso-wrap-style:square;mso-height-percent:0;mso-wrap-distance-left:9pt;mso-wrap-distance-top:0;mso-wrap-distance-right:9pt;mso-wrap-distance-bottom:0;mso-position-horizontal:absolute;mso-position-horizontal-relative:page;mso-position-vertical:absolute;mso-position-vertical-relative:page;mso-height-percent:0;mso-height-relative:margin;v-text-anchor:middle" o:gfxdata="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" o:allowoverlap="f" fillcolor="#042d4d" strokecolor="#974706 [1609]">
               <v:fill color2="#e2e3e6" rotate="t" focusposition="1" focussize="" colors="0 #042d4d;1311f #042d4d;.5 #17375e;1 #e2e3e6" focus="100%" type="gradientRadial"/>
               <v:shadow on="t" color="black" opacity="22937f" origin=",.5" offset="0,.63889mm"/>
               <w10:wrap anchorx="page" anchory="page"/>

</xml_diff>